<commit_message>
final commit before submition
</commit_message>
<xml_diff>
--- a/final/final.docx
+++ b/final/final.docx
@@ -10,6 +10,11 @@
     <w:p>
       <w:r>
         <w:t>CSC 410 final</w:t>
+      </w:r>
+    </w:p>
+    <w:p>
+      <w:r>
+        <w:t>Christer Karlsson</w:t>
       </w:r>
     </w:p>
     <w:p>
@@ -41,17 +46,20 @@
     </w:p>
     <w:p>
       <w:r>
-        <w:t xml:space="preserve">This solution uses MPI / </w:t>
-      </w:r>
-      <w:proofErr w:type="spellStart"/>
-      <w:r>
-        <w:t>openMP</w:t>
-      </w:r>
-      <w:proofErr w:type="spellEnd"/>
-      <w:r>
-        <w:t xml:space="preserve"> to solve the N Queens problem in parallel. There are three different types of threads for this application.</w:t>
-      </w:r>
-    </w:p>
+        <w:t>MPI solution</w:t>
+      </w:r>
+      <w:r>
+        <w:t xml:space="preserve"> </w:t>
+      </w:r>
+      <w:r>
+        <w:t xml:space="preserve">for </w:t>
+      </w:r>
+      <w:r>
+        <w:t>the N Queens problem in parallel. There are three different types of threads for this application.</w:t>
+      </w:r>
+    </w:p>
+    <w:p/>
+    <w:p/>
     <w:p>
       <w:pPr>
         <w:pStyle w:val="ListParagraph"/>
@@ -241,7 +249,6 @@
           <w:sz w:val="32"/>
           <w:szCs w:val="32"/>
         </w:rPr>
-        <w:lastRenderedPageBreak/>
         <w:t>Compile</w:t>
       </w:r>
       <w:r>
@@ -258,10 +265,27 @@
     <w:p>
       <w:pPr>
         <w:rPr>
+          <w:b/>
           <w:color w:val="000000" w:themeColor="text1"/>
         </w:rPr>
       </w:pPr>
       <w:r>
+        <w:rPr>
+          <w:b/>
+          <w:color w:val="000000" w:themeColor="text1"/>
+        </w:rPr>
+        <w:t>make parallel</w:t>
+      </w:r>
+      <w:r>
+        <w:rPr>
+          <w:b/>
+          <w:color w:val="000000" w:themeColor="text1"/>
+        </w:rPr>
+        <w:t xml:space="preserve"> </w:t>
+      </w:r>
+    </w:p>
+    <w:p>
+      <w:pPr>
         <w:rPr>
           <w:rFonts w:ascii="Calibri Light" w:eastAsia="Times New Roman" w:hAnsi="Calibri Light" w:cs="Calibri Light"/>
           <w:color w:val="2E74B5"/>
@@ -269,25 +293,8 @@
           <w:sz w:val="32"/>
           <w:szCs w:val="32"/>
         </w:rPr>
-        <w:tab/>
-      </w:r>
-      <w:r>
-        <w:rPr>
-          <w:color w:val="000000" w:themeColor="text1"/>
-        </w:rPr>
-        <w:t>make parallel</w:t>
-      </w:r>
-      <w:r>
-        <w:rPr>
-          <w:color w:val="000000" w:themeColor="text1"/>
-        </w:rPr>
-        <w:t xml:space="preserve"> </w:t>
-      </w:r>
-      <w:bookmarkStart w:id="0" w:name="_GoBack"/>
-      <w:bookmarkEnd w:id="0"/>
-    </w:p>
-    <w:p>
-      <w:pPr>
+      </w:pPr>
+      <w:r>
         <w:rPr>
           <w:rFonts w:ascii="Calibri Light" w:eastAsia="Times New Roman" w:hAnsi="Calibri Light" w:cs="Calibri Light"/>
           <w:color w:val="2E74B5"/>
@@ -295,8 +302,180 @@
           <w:sz w:val="32"/>
           <w:szCs w:val="32"/>
         </w:rPr>
-      </w:pPr>
-      <w:r>
+        <w:t>Usage:</w:t>
+      </w:r>
+    </w:p>
+    <w:p>
+      <w:pPr>
+        <w:jc w:val="both"/>
+        <w:rPr>
+          <w:b/>
+        </w:rPr>
+      </w:pPr>
+      <w:proofErr w:type="spellStart"/>
+      <w:r>
+        <w:rPr>
+          <w:b/>
+          <w:color w:val="000000" w:themeColor="text1"/>
+        </w:rPr>
+        <w:t>mpirun</w:t>
+      </w:r>
+      <w:proofErr w:type="spellEnd"/>
+      <w:r>
+        <w:rPr>
+          <w:b/>
+          <w:color w:val="000000" w:themeColor="text1"/>
+        </w:rPr>
+        <w:t xml:space="preserve"> -np &lt;threads&gt; </w:t>
+      </w:r>
+      <w:r>
+        <w:rPr>
+          <w:b/>
+          <w:color w:val="000000" w:themeColor="text1"/>
+        </w:rPr>
+        <w:t>-</w:t>
+      </w:r>
+      <w:proofErr w:type="spellStart"/>
+      <w:r>
+        <w:rPr>
+          <w:b/>
+          <w:color w:val="000000" w:themeColor="text1"/>
+        </w:rPr>
+        <w:t>hostfile</w:t>
+      </w:r>
+      <w:proofErr w:type="spellEnd"/>
+      <w:r>
+        <w:rPr>
+          <w:b/>
+          <w:color w:val="000000" w:themeColor="text1"/>
+        </w:rPr>
+        <w:t xml:space="preserve"> hosts ./</w:t>
+      </w:r>
+      <w:proofErr w:type="spellStart"/>
+      <w:r>
+        <w:rPr>
+          <w:b/>
+          <w:color w:val="000000" w:themeColor="text1"/>
+        </w:rPr>
+        <w:t>nqueens</w:t>
+      </w:r>
+      <w:proofErr w:type="spellEnd"/>
+      <w:r>
+        <w:rPr>
+          <w:b/>
+          <w:color w:val="000000" w:themeColor="text1"/>
+        </w:rPr>
+        <w:t xml:space="preserve"> &lt;n&gt; &lt;print&gt; &lt;</w:t>
+      </w:r>
+      <w:proofErr w:type="spellStart"/>
+      <w:r>
+        <w:rPr>
+          <w:b/>
+          <w:color w:val="000000" w:themeColor="text1"/>
+        </w:rPr>
+        <w:t>omp</w:t>
+      </w:r>
+      <w:proofErr w:type="spellEnd"/>
+      <w:r>
+        <w:rPr>
+          <w:b/>
+          <w:color w:val="000000" w:themeColor="text1"/>
+        </w:rPr>
+        <w:t xml:space="preserve"> threads&gt;</w:t>
+      </w:r>
+    </w:p>
+    <w:p>
+      <w:pPr>
+        <w:pStyle w:val="ListParagraph"/>
+        <w:numPr>
+          <w:ilvl w:val="0"/>
+          <w:numId w:val="4"/>
+        </w:numPr>
+      </w:pPr>
+      <w:r>
+        <w:t xml:space="preserve">threads – 3 is required to run, its recommended to have 2 + n. </w:t>
+      </w:r>
+    </w:p>
+    <w:p>
+      <w:pPr>
+        <w:pStyle w:val="ListParagraph"/>
+        <w:numPr>
+          <w:ilvl w:val="0"/>
+          <w:numId w:val="4"/>
+        </w:numPr>
+      </w:pPr>
+      <w:r>
+        <w:t xml:space="preserve">n – </w:t>
+      </w:r>
+      <w:proofErr w:type="spellStart"/>
+      <w:r>
+        <w:t>nxn</w:t>
+      </w:r>
+      <w:proofErr w:type="spellEnd"/>
+      <w:r>
+        <w:t xml:space="preserve"> board</w:t>
+      </w:r>
+    </w:p>
+    <w:p>
+      <w:pPr>
+        <w:pStyle w:val="ListParagraph"/>
+        <w:numPr>
+          <w:ilvl w:val="0"/>
+          <w:numId w:val="4"/>
+        </w:numPr>
+      </w:pPr>
+      <w:r>
+        <w:t xml:space="preserve">print – 1 to print valid </w:t>
+      </w:r>
+      <w:proofErr w:type="spellStart"/>
+      <w:r>
+        <w:t>solitions</w:t>
+      </w:r>
+      <w:proofErr w:type="spellEnd"/>
+      <w:r>
+        <w:t xml:space="preserve"> 0 to just print number of solutions.</w:t>
+      </w:r>
+    </w:p>
+    <w:p>
+      <w:pPr>
+        <w:pStyle w:val="ListParagraph"/>
+        <w:numPr>
+          <w:ilvl w:val="0"/>
+          <w:numId w:val="4"/>
+        </w:numPr>
+      </w:pPr>
+      <w:proofErr w:type="spellStart"/>
+      <w:r>
+        <w:t>omp</w:t>
+      </w:r>
+      <w:proofErr w:type="spellEnd"/>
+      <w:r>
+        <w:t xml:space="preserve"> threads – number of inner </w:t>
+      </w:r>
+      <w:proofErr w:type="spellStart"/>
+      <w:r>
+        <w:t>omp</w:t>
+      </w:r>
+      <w:proofErr w:type="spellEnd"/>
+      <w:r>
+        <w:t xml:space="preserve"> threads to use, 1 or 6 recommended. (Does not appear to give significant performance boost), used in slave and </w:t>
+      </w:r>
+      <w:proofErr w:type="spellStart"/>
+      <w:r>
+        <w:t>permutor</w:t>
+      </w:r>
+      <w:proofErr w:type="spellEnd"/>
+      <w:r>
+        <w:t xml:space="preserve">. </w:t>
+      </w:r>
+    </w:p>
+    <w:p>
+      <w:pPr>
+        <w:pStyle w:val="ListParagraph"/>
+      </w:pPr>
+    </w:p>
+    <w:p>
+      <w:pPr>
         <w:rPr>
           <w:rFonts w:ascii="Calibri Light" w:eastAsia="Times New Roman" w:hAnsi="Calibri Light" w:cs="Calibri Light"/>
           <w:color w:val="2E74B5"/>
@@ -304,10 +483,7 @@
           <w:sz w:val="32"/>
           <w:szCs w:val="32"/>
         </w:rPr>
-        <w:t>Usage:</w:t>
-      </w:r>
-    </w:p>
-    <w:p>
+      </w:pPr>
       <w:r>
         <w:rPr>
           <w:rFonts w:ascii="Calibri Light" w:eastAsia="Times New Roman" w:hAnsi="Calibri Light" w:cs="Calibri Light"/>
@@ -316,69 +492,7 @@
           <w:sz w:val="32"/>
           <w:szCs w:val="32"/>
         </w:rPr>
-        <w:tab/>
-      </w:r>
-      <w:proofErr w:type="spellStart"/>
-      <w:r>
-        <w:rPr>
-          <w:color w:val="000000" w:themeColor="text1"/>
-        </w:rPr>
-        <w:t>mpirun</w:t>
-      </w:r>
-      <w:proofErr w:type="spellEnd"/>
-      <w:r>
-        <w:rPr>
-          <w:color w:val="000000" w:themeColor="text1"/>
-        </w:rPr>
-        <w:t xml:space="preserve"> -np &lt;threads&gt; </w:t>
-      </w:r>
-      <w:r>
-        <w:rPr>
-          <w:color w:val="000000" w:themeColor="text1"/>
-        </w:rPr>
-        <w:t>-</w:t>
-      </w:r>
-      <w:proofErr w:type="spellStart"/>
-      <w:r>
-        <w:rPr>
-          <w:color w:val="000000" w:themeColor="text1"/>
-        </w:rPr>
-        <w:t>hostfile</w:t>
-      </w:r>
-      <w:proofErr w:type="spellEnd"/>
-      <w:r>
-        <w:rPr>
-          <w:color w:val="000000" w:themeColor="text1"/>
-        </w:rPr>
-        <w:t xml:space="preserve"> hosts ./</w:t>
-      </w:r>
-      <w:proofErr w:type="spellStart"/>
-      <w:r>
-        <w:rPr>
-          <w:color w:val="000000" w:themeColor="text1"/>
-        </w:rPr>
-        <w:t>nqueens</w:t>
-      </w:r>
-      <w:proofErr w:type="spellEnd"/>
-      <w:r>
-        <w:rPr>
-          <w:color w:val="000000" w:themeColor="text1"/>
-        </w:rPr>
-        <w:t xml:space="preserve"> &lt;n&gt; &lt;print&gt; &lt;</w:t>
-      </w:r>
-      <w:proofErr w:type="spellStart"/>
-      <w:r>
-        <w:rPr>
-          <w:color w:val="000000" w:themeColor="text1"/>
-        </w:rPr>
-        <w:t>omp</w:t>
-      </w:r>
-      <w:proofErr w:type="spellEnd"/>
-      <w:r>
-        <w:rPr>
-          <w:color w:val="000000" w:themeColor="text1"/>
-        </w:rPr>
-        <w:t xml:space="preserve"> threads&gt;</w:t>
+        <w:t>Algorithms and Libraries Uses</w:t>
       </w:r>
     </w:p>
     <w:p>
@@ -386,31 +500,28 @@
         <w:pStyle w:val="ListParagraph"/>
         <w:numPr>
           <w:ilvl w:val="0"/>
-          <w:numId w:val="4"/>
+          <w:numId w:val="2"/>
         </w:numPr>
       </w:pPr>
       <w:r>
-        <w:t xml:space="preserve">threads – 3 is required to run, its recommended to have 2 + n. </w:t>
-      </w:r>
+        <w:t>std::</w:t>
+      </w:r>
+      <w:proofErr w:type="spellStart"/>
+      <w:r>
+        <w:t>next_permutation</w:t>
+      </w:r>
+      <w:proofErr w:type="spellEnd"/>
     </w:p>
     <w:p>
       <w:pPr>
         <w:pStyle w:val="ListParagraph"/>
         <w:numPr>
           <w:ilvl w:val="0"/>
-          <w:numId w:val="4"/>
+          <w:numId w:val="2"/>
         </w:numPr>
       </w:pPr>
       <w:r>
-        <w:t xml:space="preserve">n – </w:t>
-      </w:r>
-      <w:proofErr w:type="spellStart"/>
-      <w:r>
-        <w:t>nxn</w:t>
-      </w:r>
-      <w:proofErr w:type="spellEnd"/>
-      <w:r>
-        <w:t xml:space="preserve"> board</w:t>
+        <w:t>std::rotate</w:t>
       </w:r>
     </w:p>
     <w:p>
@@ -418,19 +529,11 @@
         <w:pStyle w:val="ListParagraph"/>
         <w:numPr>
           <w:ilvl w:val="0"/>
-          <w:numId w:val="4"/>
+          <w:numId w:val="2"/>
         </w:numPr>
       </w:pPr>
       <w:r>
-        <w:t xml:space="preserve">print – 1 to print valid </w:t>
-      </w:r>
-      <w:proofErr w:type="spellStart"/>
-      <w:r>
-        <w:t>solitions</w:t>
-      </w:r>
-      <w:proofErr w:type="spellEnd"/>
-      <w:r>
-        <w:t xml:space="preserve"> 0 to just print number of solutions.</w:t>
+        <w:t>std::vector</w:t>
       </w:r>
     </w:p>
     <w:p>
@@ -438,37 +541,61 @@
         <w:pStyle w:val="ListParagraph"/>
         <w:numPr>
           <w:ilvl w:val="0"/>
-          <w:numId w:val="4"/>
+          <w:numId w:val="2"/>
         </w:numPr>
       </w:pPr>
-      <w:proofErr w:type="spellStart"/>
-      <w:r>
-        <w:t>omp</w:t>
-      </w:r>
-      <w:proofErr w:type="spellEnd"/>
-      <w:r>
-        <w:t xml:space="preserve"> threads – number of inner </w:t>
-      </w:r>
-      <w:proofErr w:type="spellStart"/>
-      <w:r>
-        <w:t>omp</w:t>
-      </w:r>
-      <w:proofErr w:type="spellEnd"/>
-      <w:r>
-        <w:t xml:space="preserve"> threads to use, 1 or 6 recommended. (Does not appear to give significant performance boost), used in slave and </w:t>
-      </w:r>
-      <w:proofErr w:type="spellStart"/>
-      <w:r>
-        <w:t>permutor</w:t>
-      </w:r>
-      <w:proofErr w:type="spellEnd"/>
-      <w:r>
-        <w:t xml:space="preserve">. </w:t>
+      <w:r>
+        <w:t>MPI</w:t>
       </w:r>
     </w:p>
     <w:p>
       <w:pPr>
         <w:pStyle w:val="ListParagraph"/>
+        <w:numPr>
+          <w:ilvl w:val="0"/>
+          <w:numId w:val="2"/>
+        </w:numPr>
+      </w:pPr>
+      <w:r>
+        <w:t>OMP</w:t>
+      </w:r>
+    </w:p>
+    <w:p>
+      <w:pPr>
+        <w:pStyle w:val="ListParagraph"/>
+        <w:numPr>
+          <w:ilvl w:val="0"/>
+          <w:numId w:val="2"/>
+        </w:numPr>
+      </w:pPr>
+      <w:r>
+        <w:t>Python for testing</w:t>
+      </w:r>
+    </w:p>
+    <w:p>
+      <w:pPr>
+        <w:pStyle w:val="ListParagraph"/>
+        <w:numPr>
+          <w:ilvl w:val="0"/>
+          <w:numId w:val="2"/>
+        </w:numPr>
+      </w:pPr>
+      <w:r>
+        <w:t>Make for building</w:t>
+      </w:r>
+    </w:p>
+    <w:p>
+      <w:pPr>
+        <w:pStyle w:val="ListParagraph"/>
+      </w:pPr>
+    </w:p>
+    <w:p>
+      <w:pPr>
+        <w:pStyle w:val="ListParagraph"/>
+      </w:pPr>
+    </w:p>
+    <w:p>
+      <w:pPr>
         <w:rPr>
           <w:rFonts w:ascii="Calibri Light" w:eastAsia="Times New Roman" w:hAnsi="Calibri Light" w:cs="Calibri Light"/>
           <w:color w:val="2E74B5"/>
@@ -477,9 +604,7 @@
           <w:szCs w:val="32"/>
         </w:rPr>
       </w:pPr>
-    </w:p>
-    <w:p>
-      <w:pPr>
+      <w:r>
         <w:rPr>
           <w:rFonts w:ascii="Calibri Light" w:eastAsia="Times New Roman" w:hAnsi="Calibri Light" w:cs="Calibri Light"/>
           <w:color w:val="2E74B5"/>
@@ -487,7 +612,134 @@
           <w:sz w:val="32"/>
           <w:szCs w:val="32"/>
         </w:rPr>
-      </w:pPr>
+        <w:t>Functions and Structure</w:t>
+      </w:r>
+    </w:p>
+    <w:p>
+      <w:r>
+        <w:t xml:space="preserve">Single source file: </w:t>
+      </w:r>
+      <w:r>
+        <w:rPr>
+          <w:b/>
+        </w:rPr>
+        <w:t>nqueens.cpp</w:t>
+      </w:r>
+      <w:r>
+        <w:t>.</w:t>
+      </w:r>
+    </w:p>
+    <w:p>
+      <w:r>
+        <w:t>There are three major functions</w:t>
+      </w:r>
+      <w:r>
+        <w:t xml:space="preserve">: </w:t>
+      </w:r>
+      <w:proofErr w:type="spellStart"/>
+      <w:r>
+        <w:t>permutor</w:t>
+      </w:r>
+      <w:proofErr w:type="spellEnd"/>
+      <w:r>
+        <w:t>, collector, and slave. Immediately a thread determines what kind of thread it is and calls its appropriate callback function</w:t>
+      </w:r>
+      <w:r>
+        <w:t xml:space="preserve"> e.g. if </w:t>
+      </w:r>
+      <w:proofErr w:type="spellStart"/>
+      <w:r>
+        <w:t>permutor</w:t>
+      </w:r>
+      <w:proofErr w:type="spellEnd"/>
+      <w:r>
+        <w:t xml:space="preserve"> calls </w:t>
+      </w:r>
+      <w:proofErr w:type="spellStart"/>
+      <w:r>
+        <w:t>permutor</w:t>
+      </w:r>
+      <w:proofErr w:type="spellEnd"/>
+      <w:r>
+        <w:t>.</w:t>
+      </w:r>
+      <w:r>
+        <w:t xml:space="preserve"> OMP is in the program, but I have found that it gives no real benefit. </w:t>
+      </w:r>
+    </w:p>
+    <w:p>
+      <w:r>
+        <w:t xml:space="preserve">The </w:t>
+      </w:r>
+      <w:proofErr w:type="spellStart"/>
+      <w:r>
+        <w:t>permutor</w:t>
+      </w:r>
+      <w:proofErr w:type="spellEnd"/>
+      <w:r>
+        <w:t xml:space="preserve"> rotates and sends tuples to the salves in the order 1 – p- 2, wrapping around if it still has rotations to send after hitting the last slave.</w:t>
+      </w:r>
+      <w:r>
+        <w:t xml:space="preserve"> Once the </w:t>
+      </w:r>
+      <w:proofErr w:type="spellStart"/>
+      <w:r>
+        <w:t>permutor</w:t>
+      </w:r>
+      <w:proofErr w:type="spellEnd"/>
+      <w:r>
+        <w:t xml:space="preserve"> has sent all rotations, it sends a shutdown message to all slaves.</w:t>
+      </w:r>
+    </w:p>
+    <w:p>
+      <w:r>
+        <w:t>After receiving a rotation, t</w:t>
+      </w:r>
+      <w:r>
+        <w:t>he slave runs std::</w:t>
+      </w:r>
+      <w:proofErr w:type="spellStart"/>
+      <w:r>
+        <w:t>next_permute</w:t>
+      </w:r>
+      <w:proofErr w:type="spellEnd"/>
+      <w:r>
+        <w:t xml:space="preserve"> (n-1)! times finding all permutes for its lexicographical order</w:t>
+      </w:r>
+      <w:r>
+        <w:t xml:space="preserve"> and solves each permutation</w:t>
+      </w:r>
+      <w:r>
+        <w:t xml:space="preserve">. The slave then listens for another message from the </w:t>
+      </w:r>
+      <w:proofErr w:type="spellStart"/>
+      <w:r>
+        <w:t>permutor</w:t>
+      </w:r>
+      <w:proofErr w:type="spellEnd"/>
+      <w:r>
+        <w:t xml:space="preserve"> and shutdown when the </w:t>
+      </w:r>
+      <w:proofErr w:type="spellStart"/>
+      <w:r>
+        <w:t>permutor</w:t>
+      </w:r>
+      <w:proofErr w:type="spellEnd"/>
+      <w:r>
+        <w:t xml:space="preserve"> sends the shutdown message.</w:t>
+      </w:r>
+      <w:r>
+        <w:t xml:space="preserve"> Once the slave receives the </w:t>
+      </w:r>
+      <w:r>
+        <w:lastRenderedPageBreak/>
+        <w:t>shutdown message, it sends its total solutions found to the collector as well as a shutdown signal for the collector to know that this slave has shutdown.</w:t>
+      </w:r>
+    </w:p>
+    <w:p>
+      <w:r>
+        <w:t>While there is still a slave that hasn’t shutdown, the collector listens for a message from a slave. If the message was a shutdown, the collector makes a note that that slave shutdown, otherwise it is the slaves total solutions found, so it adds it to a cumulative total solution. Once all slaves have given the shutdown message, the collector prints all total solutions received.</w:t>
+      </w:r>
     </w:p>
     <w:p>
       <w:pPr>
@@ -507,7 +759,7 @@
           <w:sz w:val="32"/>
           <w:szCs w:val="32"/>
         </w:rPr>
-        <w:t>Algorithms and Libraries Uses</w:t>
+        <w:t>Testing</w:t>
       </w:r>
     </w:p>
     <w:p>
@@ -515,28 +767,42 @@
         <w:pStyle w:val="ListParagraph"/>
         <w:numPr>
           <w:ilvl w:val="0"/>
-          <w:numId w:val="2"/>
+          <w:numId w:val="9"/>
         </w:numPr>
       </w:pPr>
       <w:r>
-        <w:t>std::</w:t>
-      </w:r>
-      <w:proofErr w:type="spellStart"/>
-      <w:r>
-        <w:t>next_permutation</w:t>
-      </w:r>
-      <w:proofErr w:type="spellEnd"/>
+        <w:t>test.py</w:t>
+      </w:r>
+      <w:r>
+        <w:t xml:space="preserve"> – runs serial and parallel code versions and displays run times / results</w:t>
+      </w:r>
     </w:p>
     <w:p>
       <w:pPr>
         <w:pStyle w:val="ListParagraph"/>
         <w:numPr>
           <w:ilvl w:val="0"/>
-          <w:numId w:val="2"/>
+          <w:numId w:val="9"/>
         </w:numPr>
       </w:pPr>
       <w:r>
-        <w:t>std::rotate</w:t>
+        <w:t xml:space="preserve">kfm.py – runs </w:t>
+      </w:r>
+      <w:proofErr w:type="spellStart"/>
+      <w:r>
+        <w:t>karp</w:t>
+      </w:r>
+      <w:proofErr w:type="spellEnd"/>
+      <w:r>
+        <w:t xml:space="preserve"> flat metric on </w:t>
+      </w:r>
+      <w:proofErr w:type="spellStart"/>
+      <w:r>
+        <w:t>nqueens</w:t>
+      </w:r>
+      <w:proofErr w:type="spellEnd"/>
+      <w:r>
+        <w:t xml:space="preserve"> with n = 11 and increasing np. </w:t>
       </w:r>
     </w:p>
     <w:p>
@@ -544,11 +810,11 @@
         <w:pStyle w:val="ListParagraph"/>
         <w:numPr>
           <w:ilvl w:val="0"/>
-          <w:numId w:val="2"/>
+          <w:numId w:val="9"/>
         </w:numPr>
       </w:pPr>
       <w:r>
-        <w:t>std::vector</w:t>
+        <w:t>plot.py – plots csv file “plots.csv” with run times for serial and parallel</w:t>
       </w:r>
     </w:p>
     <w:p>
@@ -556,59 +822,14 @@
         <w:pStyle w:val="ListParagraph"/>
         <w:numPr>
           <w:ilvl w:val="0"/>
-          <w:numId w:val="2"/>
+          <w:numId w:val="9"/>
         </w:numPr>
       </w:pPr>
       <w:r>
-        <w:t>MPI</w:t>
-      </w:r>
-    </w:p>
-    <w:p>
-      <w:pPr>
-        <w:pStyle w:val="ListParagraph"/>
-        <w:numPr>
-          <w:ilvl w:val="0"/>
-          <w:numId w:val="2"/>
-        </w:numPr>
-      </w:pPr>
-      <w:r>
-        <w:t>OMP</w:t>
-      </w:r>
-    </w:p>
-    <w:p>
-      <w:pPr>
-        <w:pStyle w:val="ListParagraph"/>
-        <w:numPr>
-          <w:ilvl w:val="0"/>
-          <w:numId w:val="2"/>
-        </w:numPr>
-      </w:pPr>
-      <w:r>
-        <w:t>Python for testing</w:t>
-      </w:r>
-    </w:p>
-    <w:p>
-      <w:pPr>
-        <w:pStyle w:val="ListParagraph"/>
-        <w:numPr>
-          <w:ilvl w:val="0"/>
-          <w:numId w:val="2"/>
-        </w:numPr>
-      </w:pPr>
-      <w:r>
-        <w:t>Make for building</w:t>
-      </w:r>
-    </w:p>
-    <w:p>
-      <w:pPr>
-        <w:pStyle w:val="ListParagraph"/>
-      </w:pPr>
-    </w:p>
-    <w:p>
-      <w:pPr>
-        <w:pStyle w:val="ListParagraph"/>
-      </w:pPr>
-    </w:p>
+        <w:t>gboris.py – reads plot.csv and returns estimates serial execution for the program per n.</w:t>
+      </w:r>
+    </w:p>
+    <w:p/>
     <w:p>
       <w:pPr>
         <w:rPr>
@@ -622,35 +843,73 @@
       <w:r>
         <w:rPr>
           <w:rFonts w:ascii="Calibri Light" w:eastAsia="Times New Roman" w:hAnsi="Calibri Light" w:cs="Calibri Light"/>
+          <w:noProof/>
           <w:color w:val="2E74B5"/>
           <w:kern w:val="36"/>
           <w:sz w:val="32"/>
           <w:szCs w:val="32"/>
         </w:rPr>
-        <w:t>Functions and Structure</w:t>
-      </w:r>
-    </w:p>
-    <w:p>
-      <w:r>
-        <w:t>There are three major functions</w:t>
-      </w:r>
-      <w:r>
-        <w:t xml:space="preserve">: </w:t>
-      </w:r>
-      <w:proofErr w:type="spellStart"/>
-      <w:r>
-        <w:t>permutor</w:t>
-      </w:r>
-      <w:proofErr w:type="spellEnd"/>
-      <w:r>
-        <w:t>, collector, and slave. Immediately a thread determines what kind of thread it is and calls its appropriate callback function.</w:t>
-      </w:r>
-      <w:r>
-        <w:t xml:space="preserve"> OMP is in the program, but I have found that it gives no real benefit. </w:t>
-      </w:r>
-    </w:p>
-    <w:p>
-      <w:pPr>
+        <w:drawing>
+          <wp:anchor distT="0" distB="0" distL="114300" distR="114300" simplePos="0" relativeHeight="251659264" behindDoc="0" locked="0" layoutInCell="1" allowOverlap="1" wp14:anchorId="6B3E930D" wp14:editId="54EF7A5F">
+            <wp:simplePos x="0" y="0"/>
+            <wp:positionH relativeFrom="margin">
+              <wp:align>right</wp:align>
+            </wp:positionH>
+            <wp:positionV relativeFrom="margin">
+              <wp:posOffset>3209925</wp:posOffset>
+            </wp:positionV>
+            <wp:extent cx="5943600" cy="4591050"/>
+            <wp:effectExtent l="0" t="0" r="0" b="0"/>
+            <wp:wrapSquare wrapText="bothSides"/>
+            <wp:docPr id="2" name="Picture 2"/>
+            <wp:cNvGraphicFramePr>
+              <a:graphicFrameLocks xmlns:a="http://schemas.openxmlformats.org/drawingml/2006/main" noChangeAspect="1"/>
+            </wp:cNvGraphicFramePr>
+            <a:graphic xmlns:a="http://schemas.openxmlformats.org/drawingml/2006/main">
+              <a:graphicData uri="http://schemas.openxmlformats.org/drawingml/2006/picture">
+                <pic:pic xmlns:pic="http://schemas.openxmlformats.org/drawingml/2006/picture">
+                  <pic:nvPicPr>
+                    <pic:cNvPr id="0" name="Picture 4"/>
+                    <pic:cNvPicPr>
+                      <a:picLocks noChangeAspect="1" noChangeArrowheads="1"/>
+                    </pic:cNvPicPr>
+                  </pic:nvPicPr>
+                  <pic:blipFill>
+                    <a:blip r:embed="rId8" cstate="print">
+                      <a:extLst>
+                        <a:ext uri="{28A0092B-C50C-407E-A947-70E740481C1C}">
+                          <a14:useLocalDpi xmlns:a14="http://schemas.microsoft.com/office/drawing/2010/main" val="0"/>
+                        </a:ext>
+                      </a:extLst>
+                    </a:blip>
+                    <a:srcRect/>
+                    <a:stretch>
+                      <a:fillRect/>
+                    </a:stretch>
+                  </pic:blipFill>
+                  <pic:spPr bwMode="auto">
+                    <a:xfrm>
+                      <a:off x="0" y="0"/>
+                      <a:ext cx="5943600" cy="4591050"/>
+                    </a:xfrm>
+                    <a:prstGeom prst="rect">
+                      <a:avLst/>
+                    </a:prstGeom>
+                    <a:noFill/>
+                    <a:ln>
+                      <a:noFill/>
+                    </a:ln>
+                  </pic:spPr>
+                </pic:pic>
+              </a:graphicData>
+            </a:graphic>
+            <wp14:sizeRelV relativeFrom="margin">
+              <wp14:pctHeight>0</wp14:pctHeight>
+            </wp14:sizeRelV>
+          </wp:anchor>
+        </w:drawing>
+      </w:r>
+      <w:r>
         <w:rPr>
           <w:rFonts w:ascii="Calibri Light" w:eastAsia="Times New Roman" w:hAnsi="Calibri Light" w:cs="Calibri Light"/>
           <w:color w:val="2E74B5"/>
@@ -658,8 +917,31 @@
           <w:sz w:val="32"/>
           <w:szCs w:val="32"/>
         </w:rPr>
-      </w:pPr>
-      <w:r>
+        <w:t>Data</w:t>
+      </w:r>
+    </w:p>
+    <w:p>
+      <w:r>
+        <w:t xml:space="preserve">Parallel – </w:t>
+      </w:r>
+      <w:r>
+        <w:rPr>
+          <w:color w:val="2F5496" w:themeColor="accent1" w:themeShade="BF"/>
+        </w:rPr>
+        <w:t xml:space="preserve">Blue, </w:t>
+      </w:r>
+      <w:r>
+        <w:t xml:space="preserve">Sequential - </w:t>
+      </w:r>
+      <w:r>
+        <w:rPr>
+          <w:color w:val="C45911" w:themeColor="accent2" w:themeShade="BF"/>
+        </w:rPr>
+        <w:t>Orange</w:t>
+      </w:r>
+    </w:p>
+    <w:p>
+      <w:pPr>
         <w:rPr>
           <w:rFonts w:ascii="Calibri Light" w:eastAsia="Times New Roman" w:hAnsi="Calibri Light" w:cs="Calibri Light"/>
           <w:color w:val="2E74B5"/>
@@ -667,7 +949,1138 @@
           <w:sz w:val="32"/>
           <w:szCs w:val="32"/>
         </w:rPr>
-        <w:t>Testing</w:t>
+      </w:pPr>
+    </w:p>
+    <w:tbl>
+      <w:tblPr>
+        <w:tblpPr w:leftFromText="180" w:rightFromText="180" w:vertAnchor="page" w:horzAnchor="margin" w:tblpXSpec="center" w:tblpY="3076"/>
+        <w:tblW w:w="3955" w:type="dxa"/>
+        <w:tblBorders>
+          <w:top w:val="single" w:sz="4" w:space="0" w:color="auto"/>
+          <w:left w:val="single" w:sz="4" w:space="0" w:color="auto"/>
+          <w:bottom w:val="single" w:sz="4" w:space="0" w:color="auto"/>
+          <w:right w:val="single" w:sz="4" w:space="0" w:color="auto"/>
+          <w:insideH w:val="single" w:sz="4" w:space="0" w:color="auto"/>
+          <w:insideV w:val="single" w:sz="4" w:space="0" w:color="auto"/>
+        </w:tblBorders>
+        <w:tblLook w:val="04A0" w:firstRow="1" w:lastRow="0" w:firstColumn="1" w:lastColumn="0" w:noHBand="0" w:noVBand="1"/>
+      </w:tblPr>
+      <w:tblGrid>
+        <w:gridCol w:w="470"/>
+        <w:gridCol w:w="1595"/>
+        <w:gridCol w:w="1890"/>
+      </w:tblGrid>
+      <w:tr>
+        <w:trPr>
+          <w:trHeight w:val="300"/>
+        </w:trPr>
+        <w:tc>
+          <w:tcPr>
+            <w:tcW w:w="470" w:type="dxa"/>
+            <w:shd w:val="clear" w:color="auto" w:fill="auto"/>
+            <w:noWrap/>
+            <w:vAlign w:val="bottom"/>
+          </w:tcPr>
+          <w:p>
+            <w:pPr>
+              <w:spacing w:after="0" w:line="240" w:lineRule="auto"/>
+              <w:jc w:val="center"/>
+              <w:rPr>
+                <w:rFonts w:ascii="Calibri" w:eastAsia="Times New Roman" w:hAnsi="Calibri" w:cs="Calibri"/>
+                <w:color w:val="000000"/>
+              </w:rPr>
+            </w:pPr>
+            <w:r>
+              <w:rPr>
+                <w:rFonts w:ascii="Calibri" w:eastAsia="Times New Roman" w:hAnsi="Calibri" w:cs="Calibri"/>
+                <w:color w:val="000000"/>
+              </w:rPr>
+              <w:t>N</w:t>
+            </w:r>
+          </w:p>
+        </w:tc>
+        <w:tc>
+          <w:tcPr>
+            <w:tcW w:w="1595" w:type="dxa"/>
+            <w:shd w:val="clear" w:color="auto" w:fill="auto"/>
+            <w:noWrap/>
+            <w:vAlign w:val="bottom"/>
+          </w:tcPr>
+          <w:p>
+            <w:pPr>
+              <w:spacing w:after="0" w:line="240" w:lineRule="auto"/>
+              <w:jc w:val="right"/>
+              <w:rPr>
+                <w:rFonts w:ascii="Calibri" w:eastAsia="Times New Roman" w:hAnsi="Calibri" w:cs="Calibri"/>
+                <w:color w:val="000000"/>
+              </w:rPr>
+            </w:pPr>
+            <w:r>
+              <w:rPr>
+                <w:rFonts w:ascii="Calibri" w:eastAsia="Times New Roman" w:hAnsi="Calibri" w:cs="Calibri"/>
+                <w:color w:val="000000"/>
+              </w:rPr>
+              <w:t>Parallel Time</w:t>
+            </w:r>
+          </w:p>
+        </w:tc>
+        <w:tc>
+          <w:tcPr>
+            <w:tcW w:w="1890" w:type="dxa"/>
+            <w:shd w:val="clear" w:color="auto" w:fill="auto"/>
+            <w:noWrap/>
+            <w:vAlign w:val="bottom"/>
+          </w:tcPr>
+          <w:p>
+            <w:pPr>
+              <w:spacing w:after="0" w:line="240" w:lineRule="auto"/>
+              <w:jc w:val="right"/>
+              <w:rPr>
+                <w:rFonts w:ascii="Calibri" w:eastAsia="Times New Roman" w:hAnsi="Calibri" w:cs="Calibri"/>
+                <w:color w:val="000000"/>
+              </w:rPr>
+            </w:pPr>
+            <w:r>
+              <w:rPr>
+                <w:rFonts w:ascii="Calibri" w:eastAsia="Times New Roman" w:hAnsi="Calibri" w:cs="Calibri"/>
+                <w:color w:val="000000"/>
+              </w:rPr>
+              <w:t>Sequential Time</w:t>
+            </w:r>
+          </w:p>
+        </w:tc>
+      </w:tr>
+      <w:tr>
+        <w:trPr>
+          <w:trHeight w:val="300"/>
+        </w:trPr>
+        <w:tc>
+          <w:tcPr>
+            <w:tcW w:w="470" w:type="dxa"/>
+            <w:shd w:val="clear" w:color="auto" w:fill="auto"/>
+            <w:noWrap/>
+            <w:vAlign w:val="bottom"/>
+            <w:hideMark/>
+          </w:tcPr>
+          <w:p>
+            <w:pPr>
+              <w:spacing w:after="0" w:line="240" w:lineRule="auto"/>
+              <w:jc w:val="right"/>
+              <w:rPr>
+                <w:rFonts w:ascii="Calibri" w:eastAsia="Times New Roman" w:hAnsi="Calibri" w:cs="Calibri"/>
+                <w:color w:val="000000"/>
+              </w:rPr>
+            </w:pPr>
+            <w:r>
+              <w:rPr>
+                <w:rFonts w:ascii="Calibri" w:eastAsia="Times New Roman" w:hAnsi="Calibri" w:cs="Calibri"/>
+                <w:color w:val="000000"/>
+              </w:rPr>
+              <w:t>1</w:t>
+            </w:r>
+          </w:p>
+        </w:tc>
+        <w:tc>
+          <w:tcPr>
+            <w:tcW w:w="1595" w:type="dxa"/>
+            <w:shd w:val="clear" w:color="auto" w:fill="auto"/>
+            <w:noWrap/>
+            <w:vAlign w:val="bottom"/>
+            <w:hideMark/>
+          </w:tcPr>
+          <w:p>
+            <w:pPr>
+              <w:spacing w:after="0" w:line="240" w:lineRule="auto"/>
+              <w:jc w:val="right"/>
+              <w:rPr>
+                <w:rFonts w:ascii="Calibri" w:eastAsia="Times New Roman" w:hAnsi="Calibri" w:cs="Calibri"/>
+                <w:color w:val="000000"/>
+              </w:rPr>
+            </w:pPr>
+            <w:r>
+              <w:rPr>
+                <w:rFonts w:ascii="Calibri" w:eastAsia="Times New Roman" w:hAnsi="Calibri" w:cs="Calibri"/>
+                <w:color w:val="000000"/>
+              </w:rPr>
+              <w:t>1.363989</w:t>
+            </w:r>
+          </w:p>
+        </w:tc>
+        <w:tc>
+          <w:tcPr>
+            <w:tcW w:w="1890" w:type="dxa"/>
+            <w:shd w:val="clear" w:color="auto" w:fill="auto"/>
+            <w:noWrap/>
+            <w:vAlign w:val="bottom"/>
+            <w:hideMark/>
+          </w:tcPr>
+          <w:p>
+            <w:pPr>
+              <w:spacing w:after="0" w:line="240" w:lineRule="auto"/>
+              <w:jc w:val="right"/>
+              <w:rPr>
+                <w:rFonts w:ascii="Calibri" w:eastAsia="Times New Roman" w:hAnsi="Calibri" w:cs="Calibri"/>
+                <w:color w:val="000000"/>
+              </w:rPr>
+            </w:pPr>
+            <w:r>
+              <w:rPr>
+                <w:rFonts w:ascii="Calibri" w:eastAsia="Times New Roman" w:hAnsi="Calibri" w:cs="Calibri"/>
+                <w:color w:val="000000"/>
+              </w:rPr>
+              <w:t>0.00139</w:t>
+            </w:r>
+          </w:p>
+        </w:tc>
+      </w:tr>
+      <w:tr>
+        <w:trPr>
+          <w:trHeight w:val="300"/>
+        </w:trPr>
+        <w:tc>
+          <w:tcPr>
+            <w:tcW w:w="470" w:type="dxa"/>
+            <w:shd w:val="clear" w:color="auto" w:fill="auto"/>
+            <w:noWrap/>
+            <w:vAlign w:val="bottom"/>
+            <w:hideMark/>
+          </w:tcPr>
+          <w:p>
+            <w:pPr>
+              <w:spacing w:after="0" w:line="240" w:lineRule="auto"/>
+              <w:jc w:val="right"/>
+              <w:rPr>
+                <w:rFonts w:ascii="Calibri" w:eastAsia="Times New Roman" w:hAnsi="Calibri" w:cs="Calibri"/>
+                <w:color w:val="000000"/>
+              </w:rPr>
+            </w:pPr>
+            <w:r>
+              <w:rPr>
+                <w:rFonts w:ascii="Calibri" w:eastAsia="Times New Roman" w:hAnsi="Calibri" w:cs="Calibri"/>
+                <w:color w:val="000000"/>
+              </w:rPr>
+              <w:t>2</w:t>
+            </w:r>
+          </w:p>
+        </w:tc>
+        <w:tc>
+          <w:tcPr>
+            <w:tcW w:w="1595" w:type="dxa"/>
+            <w:shd w:val="clear" w:color="auto" w:fill="auto"/>
+            <w:noWrap/>
+            <w:vAlign w:val="bottom"/>
+            <w:hideMark/>
+          </w:tcPr>
+          <w:p>
+            <w:pPr>
+              <w:spacing w:after="0" w:line="240" w:lineRule="auto"/>
+              <w:jc w:val="right"/>
+              <w:rPr>
+                <w:rFonts w:ascii="Calibri" w:eastAsia="Times New Roman" w:hAnsi="Calibri" w:cs="Calibri"/>
+                <w:color w:val="000000"/>
+              </w:rPr>
+            </w:pPr>
+            <w:r>
+              <w:rPr>
+                <w:rFonts w:ascii="Calibri" w:eastAsia="Times New Roman" w:hAnsi="Calibri" w:cs="Calibri"/>
+                <w:color w:val="000000"/>
+              </w:rPr>
+              <w:t>1.378785</w:t>
+            </w:r>
+          </w:p>
+        </w:tc>
+        <w:tc>
+          <w:tcPr>
+            <w:tcW w:w="1890" w:type="dxa"/>
+            <w:shd w:val="clear" w:color="auto" w:fill="auto"/>
+            <w:noWrap/>
+            <w:vAlign w:val="bottom"/>
+            <w:hideMark/>
+          </w:tcPr>
+          <w:p>
+            <w:pPr>
+              <w:spacing w:after="0" w:line="240" w:lineRule="auto"/>
+              <w:jc w:val="right"/>
+              <w:rPr>
+                <w:rFonts w:ascii="Calibri" w:eastAsia="Times New Roman" w:hAnsi="Calibri" w:cs="Calibri"/>
+                <w:color w:val="000000"/>
+              </w:rPr>
+            </w:pPr>
+            <w:r>
+              <w:rPr>
+                <w:rFonts w:ascii="Calibri" w:eastAsia="Times New Roman" w:hAnsi="Calibri" w:cs="Calibri"/>
+                <w:color w:val="000000"/>
+              </w:rPr>
+              <w:t>0.001404</w:t>
+            </w:r>
+          </w:p>
+        </w:tc>
+      </w:tr>
+      <w:tr>
+        <w:trPr>
+          <w:trHeight w:val="300"/>
+        </w:trPr>
+        <w:tc>
+          <w:tcPr>
+            <w:tcW w:w="470" w:type="dxa"/>
+            <w:shd w:val="clear" w:color="auto" w:fill="auto"/>
+            <w:noWrap/>
+            <w:vAlign w:val="bottom"/>
+            <w:hideMark/>
+          </w:tcPr>
+          <w:p>
+            <w:pPr>
+              <w:spacing w:after="0" w:line="240" w:lineRule="auto"/>
+              <w:jc w:val="right"/>
+              <w:rPr>
+                <w:rFonts w:ascii="Calibri" w:eastAsia="Times New Roman" w:hAnsi="Calibri" w:cs="Calibri"/>
+                <w:color w:val="000000"/>
+              </w:rPr>
+            </w:pPr>
+            <w:r>
+              <w:rPr>
+                <w:rFonts w:ascii="Calibri" w:eastAsia="Times New Roman" w:hAnsi="Calibri" w:cs="Calibri"/>
+                <w:color w:val="000000"/>
+              </w:rPr>
+              <w:t>3</w:t>
+            </w:r>
+          </w:p>
+        </w:tc>
+        <w:tc>
+          <w:tcPr>
+            <w:tcW w:w="1595" w:type="dxa"/>
+            <w:shd w:val="clear" w:color="auto" w:fill="auto"/>
+            <w:noWrap/>
+            <w:vAlign w:val="bottom"/>
+            <w:hideMark/>
+          </w:tcPr>
+          <w:p>
+            <w:pPr>
+              <w:spacing w:after="0" w:line="240" w:lineRule="auto"/>
+              <w:jc w:val="right"/>
+              <w:rPr>
+                <w:rFonts w:ascii="Calibri" w:eastAsia="Times New Roman" w:hAnsi="Calibri" w:cs="Calibri"/>
+                <w:color w:val="000000"/>
+              </w:rPr>
+            </w:pPr>
+            <w:r>
+              <w:rPr>
+                <w:rFonts w:ascii="Calibri" w:eastAsia="Times New Roman" w:hAnsi="Calibri" w:cs="Calibri"/>
+                <w:color w:val="000000"/>
+              </w:rPr>
+              <w:t>1.38989</w:t>
+            </w:r>
+          </w:p>
+        </w:tc>
+        <w:tc>
+          <w:tcPr>
+            <w:tcW w:w="1890" w:type="dxa"/>
+            <w:shd w:val="clear" w:color="auto" w:fill="auto"/>
+            <w:noWrap/>
+            <w:vAlign w:val="bottom"/>
+            <w:hideMark/>
+          </w:tcPr>
+          <w:p>
+            <w:pPr>
+              <w:spacing w:after="0" w:line="240" w:lineRule="auto"/>
+              <w:jc w:val="right"/>
+              <w:rPr>
+                <w:rFonts w:ascii="Calibri" w:eastAsia="Times New Roman" w:hAnsi="Calibri" w:cs="Calibri"/>
+                <w:color w:val="000000"/>
+              </w:rPr>
+            </w:pPr>
+            <w:r>
+              <w:rPr>
+                <w:rFonts w:ascii="Calibri" w:eastAsia="Times New Roman" w:hAnsi="Calibri" w:cs="Calibri"/>
+                <w:color w:val="000000"/>
+              </w:rPr>
+              <w:t>0.001378</w:t>
+            </w:r>
+          </w:p>
+        </w:tc>
+      </w:tr>
+      <w:tr>
+        <w:trPr>
+          <w:trHeight w:val="300"/>
+        </w:trPr>
+        <w:tc>
+          <w:tcPr>
+            <w:tcW w:w="470" w:type="dxa"/>
+            <w:shd w:val="clear" w:color="auto" w:fill="auto"/>
+            <w:noWrap/>
+            <w:vAlign w:val="bottom"/>
+            <w:hideMark/>
+          </w:tcPr>
+          <w:p>
+            <w:pPr>
+              <w:spacing w:after="0" w:line="240" w:lineRule="auto"/>
+              <w:jc w:val="right"/>
+              <w:rPr>
+                <w:rFonts w:ascii="Calibri" w:eastAsia="Times New Roman" w:hAnsi="Calibri" w:cs="Calibri"/>
+                <w:color w:val="000000"/>
+              </w:rPr>
+            </w:pPr>
+            <w:r>
+              <w:rPr>
+                <w:rFonts w:ascii="Calibri" w:eastAsia="Times New Roman" w:hAnsi="Calibri" w:cs="Calibri"/>
+                <w:color w:val="000000"/>
+              </w:rPr>
+              <w:t>4</w:t>
+            </w:r>
+          </w:p>
+        </w:tc>
+        <w:tc>
+          <w:tcPr>
+            <w:tcW w:w="1595" w:type="dxa"/>
+            <w:shd w:val="clear" w:color="auto" w:fill="auto"/>
+            <w:noWrap/>
+            <w:vAlign w:val="bottom"/>
+            <w:hideMark/>
+          </w:tcPr>
+          <w:p>
+            <w:pPr>
+              <w:spacing w:after="0" w:line="240" w:lineRule="auto"/>
+              <w:jc w:val="right"/>
+              <w:rPr>
+                <w:rFonts w:ascii="Calibri" w:eastAsia="Times New Roman" w:hAnsi="Calibri" w:cs="Calibri"/>
+                <w:color w:val="000000"/>
+              </w:rPr>
+            </w:pPr>
+            <w:r>
+              <w:rPr>
+                <w:rFonts w:ascii="Calibri" w:eastAsia="Times New Roman" w:hAnsi="Calibri" w:cs="Calibri"/>
+                <w:color w:val="000000"/>
+              </w:rPr>
+              <w:t>1.302628</w:t>
+            </w:r>
+          </w:p>
+        </w:tc>
+        <w:tc>
+          <w:tcPr>
+            <w:tcW w:w="1890" w:type="dxa"/>
+            <w:shd w:val="clear" w:color="auto" w:fill="auto"/>
+            <w:noWrap/>
+            <w:vAlign w:val="bottom"/>
+            <w:hideMark/>
+          </w:tcPr>
+          <w:p>
+            <w:pPr>
+              <w:spacing w:after="0" w:line="240" w:lineRule="auto"/>
+              <w:jc w:val="right"/>
+              <w:rPr>
+                <w:rFonts w:ascii="Calibri" w:eastAsia="Times New Roman" w:hAnsi="Calibri" w:cs="Calibri"/>
+                <w:color w:val="000000"/>
+              </w:rPr>
+            </w:pPr>
+            <w:r>
+              <w:rPr>
+                <w:rFonts w:ascii="Calibri" w:eastAsia="Times New Roman" w:hAnsi="Calibri" w:cs="Calibri"/>
+                <w:color w:val="000000"/>
+              </w:rPr>
+              <w:t>0.001371</w:t>
+            </w:r>
+          </w:p>
+        </w:tc>
+      </w:tr>
+      <w:tr>
+        <w:trPr>
+          <w:trHeight w:val="300"/>
+        </w:trPr>
+        <w:tc>
+          <w:tcPr>
+            <w:tcW w:w="470" w:type="dxa"/>
+            <w:shd w:val="clear" w:color="auto" w:fill="auto"/>
+            <w:noWrap/>
+            <w:vAlign w:val="bottom"/>
+            <w:hideMark/>
+          </w:tcPr>
+          <w:p>
+            <w:pPr>
+              <w:spacing w:after="0" w:line="240" w:lineRule="auto"/>
+              <w:jc w:val="right"/>
+              <w:rPr>
+                <w:rFonts w:ascii="Calibri" w:eastAsia="Times New Roman" w:hAnsi="Calibri" w:cs="Calibri"/>
+                <w:color w:val="000000"/>
+              </w:rPr>
+            </w:pPr>
+            <w:r>
+              <w:rPr>
+                <w:rFonts w:ascii="Calibri" w:eastAsia="Times New Roman" w:hAnsi="Calibri" w:cs="Calibri"/>
+                <w:color w:val="000000"/>
+              </w:rPr>
+              <w:t>5</w:t>
+            </w:r>
+          </w:p>
+        </w:tc>
+        <w:tc>
+          <w:tcPr>
+            <w:tcW w:w="1595" w:type="dxa"/>
+            <w:shd w:val="clear" w:color="auto" w:fill="auto"/>
+            <w:noWrap/>
+            <w:vAlign w:val="bottom"/>
+            <w:hideMark/>
+          </w:tcPr>
+          <w:p>
+            <w:pPr>
+              <w:spacing w:after="0" w:line="240" w:lineRule="auto"/>
+              <w:jc w:val="right"/>
+              <w:rPr>
+                <w:rFonts w:ascii="Calibri" w:eastAsia="Times New Roman" w:hAnsi="Calibri" w:cs="Calibri"/>
+                <w:color w:val="000000"/>
+              </w:rPr>
+            </w:pPr>
+            <w:r>
+              <w:rPr>
+                <w:rFonts w:ascii="Calibri" w:eastAsia="Times New Roman" w:hAnsi="Calibri" w:cs="Calibri"/>
+                <w:color w:val="000000"/>
+              </w:rPr>
+              <w:t>1.427016</w:t>
+            </w:r>
+          </w:p>
+        </w:tc>
+        <w:tc>
+          <w:tcPr>
+            <w:tcW w:w="1890" w:type="dxa"/>
+            <w:shd w:val="clear" w:color="auto" w:fill="auto"/>
+            <w:noWrap/>
+            <w:vAlign w:val="bottom"/>
+            <w:hideMark/>
+          </w:tcPr>
+          <w:p>
+            <w:pPr>
+              <w:spacing w:after="0" w:line="240" w:lineRule="auto"/>
+              <w:jc w:val="right"/>
+              <w:rPr>
+                <w:rFonts w:ascii="Calibri" w:eastAsia="Times New Roman" w:hAnsi="Calibri" w:cs="Calibri"/>
+                <w:color w:val="000000"/>
+              </w:rPr>
+            </w:pPr>
+            <w:r>
+              <w:rPr>
+                <w:rFonts w:ascii="Calibri" w:eastAsia="Times New Roman" w:hAnsi="Calibri" w:cs="Calibri"/>
+                <w:color w:val="000000"/>
+              </w:rPr>
+              <w:t>0.001373</w:t>
+            </w:r>
+          </w:p>
+        </w:tc>
+      </w:tr>
+      <w:tr>
+        <w:trPr>
+          <w:trHeight w:val="300"/>
+        </w:trPr>
+        <w:tc>
+          <w:tcPr>
+            <w:tcW w:w="470" w:type="dxa"/>
+            <w:shd w:val="clear" w:color="auto" w:fill="auto"/>
+            <w:noWrap/>
+            <w:vAlign w:val="bottom"/>
+            <w:hideMark/>
+          </w:tcPr>
+          <w:p>
+            <w:pPr>
+              <w:spacing w:after="0" w:line="240" w:lineRule="auto"/>
+              <w:jc w:val="right"/>
+              <w:rPr>
+                <w:rFonts w:ascii="Calibri" w:eastAsia="Times New Roman" w:hAnsi="Calibri" w:cs="Calibri"/>
+                <w:color w:val="000000"/>
+              </w:rPr>
+            </w:pPr>
+            <w:r>
+              <w:rPr>
+                <w:rFonts w:ascii="Calibri" w:eastAsia="Times New Roman" w:hAnsi="Calibri" w:cs="Calibri"/>
+                <w:color w:val="000000"/>
+              </w:rPr>
+              <w:t>6</w:t>
+            </w:r>
+          </w:p>
+        </w:tc>
+        <w:tc>
+          <w:tcPr>
+            <w:tcW w:w="1595" w:type="dxa"/>
+            <w:shd w:val="clear" w:color="auto" w:fill="auto"/>
+            <w:noWrap/>
+            <w:vAlign w:val="bottom"/>
+            <w:hideMark/>
+          </w:tcPr>
+          <w:p>
+            <w:pPr>
+              <w:spacing w:after="0" w:line="240" w:lineRule="auto"/>
+              <w:jc w:val="right"/>
+              <w:rPr>
+                <w:rFonts w:ascii="Calibri" w:eastAsia="Times New Roman" w:hAnsi="Calibri" w:cs="Calibri"/>
+                <w:color w:val="000000"/>
+              </w:rPr>
+            </w:pPr>
+            <w:r>
+              <w:rPr>
+                <w:rFonts w:ascii="Calibri" w:eastAsia="Times New Roman" w:hAnsi="Calibri" w:cs="Calibri"/>
+                <w:color w:val="000000"/>
+              </w:rPr>
+              <w:t>1.324403</w:t>
+            </w:r>
+          </w:p>
+        </w:tc>
+        <w:tc>
+          <w:tcPr>
+            <w:tcW w:w="1890" w:type="dxa"/>
+            <w:shd w:val="clear" w:color="auto" w:fill="auto"/>
+            <w:noWrap/>
+            <w:vAlign w:val="bottom"/>
+            <w:hideMark/>
+          </w:tcPr>
+          <w:p>
+            <w:pPr>
+              <w:spacing w:after="0" w:line="240" w:lineRule="auto"/>
+              <w:jc w:val="right"/>
+              <w:rPr>
+                <w:rFonts w:ascii="Calibri" w:eastAsia="Times New Roman" w:hAnsi="Calibri" w:cs="Calibri"/>
+                <w:color w:val="000000"/>
+              </w:rPr>
+            </w:pPr>
+            <w:r>
+              <w:rPr>
+                <w:rFonts w:ascii="Calibri" w:eastAsia="Times New Roman" w:hAnsi="Calibri" w:cs="Calibri"/>
+                <w:color w:val="000000"/>
+              </w:rPr>
+              <w:t>0.001496</w:t>
+            </w:r>
+          </w:p>
+        </w:tc>
+      </w:tr>
+      <w:tr>
+        <w:trPr>
+          <w:trHeight w:val="300"/>
+        </w:trPr>
+        <w:tc>
+          <w:tcPr>
+            <w:tcW w:w="470" w:type="dxa"/>
+            <w:shd w:val="clear" w:color="auto" w:fill="auto"/>
+            <w:noWrap/>
+            <w:vAlign w:val="bottom"/>
+            <w:hideMark/>
+          </w:tcPr>
+          <w:p>
+            <w:pPr>
+              <w:spacing w:after="0" w:line="240" w:lineRule="auto"/>
+              <w:jc w:val="right"/>
+              <w:rPr>
+                <w:rFonts w:ascii="Calibri" w:eastAsia="Times New Roman" w:hAnsi="Calibri" w:cs="Calibri"/>
+                <w:color w:val="000000"/>
+              </w:rPr>
+            </w:pPr>
+            <w:r>
+              <w:rPr>
+                <w:rFonts w:ascii="Calibri" w:eastAsia="Times New Roman" w:hAnsi="Calibri" w:cs="Calibri"/>
+                <w:color w:val="000000"/>
+              </w:rPr>
+              <w:t>7</w:t>
+            </w:r>
+          </w:p>
+        </w:tc>
+        <w:tc>
+          <w:tcPr>
+            <w:tcW w:w="1595" w:type="dxa"/>
+            <w:shd w:val="clear" w:color="auto" w:fill="auto"/>
+            <w:noWrap/>
+            <w:vAlign w:val="bottom"/>
+            <w:hideMark/>
+          </w:tcPr>
+          <w:p>
+            <w:pPr>
+              <w:spacing w:after="0" w:line="240" w:lineRule="auto"/>
+              <w:jc w:val="right"/>
+              <w:rPr>
+                <w:rFonts w:ascii="Calibri" w:eastAsia="Times New Roman" w:hAnsi="Calibri" w:cs="Calibri"/>
+                <w:color w:val="000000"/>
+              </w:rPr>
+            </w:pPr>
+            <w:r>
+              <w:rPr>
+                <w:rFonts w:ascii="Calibri" w:eastAsia="Times New Roman" w:hAnsi="Calibri" w:cs="Calibri"/>
+                <w:color w:val="000000"/>
+              </w:rPr>
+              <w:t>1.383304</w:t>
+            </w:r>
+          </w:p>
+        </w:tc>
+        <w:tc>
+          <w:tcPr>
+            <w:tcW w:w="1890" w:type="dxa"/>
+            <w:shd w:val="clear" w:color="auto" w:fill="auto"/>
+            <w:noWrap/>
+            <w:vAlign w:val="bottom"/>
+            <w:hideMark/>
+          </w:tcPr>
+          <w:p>
+            <w:pPr>
+              <w:spacing w:after="0" w:line="240" w:lineRule="auto"/>
+              <w:jc w:val="right"/>
+              <w:rPr>
+                <w:rFonts w:ascii="Calibri" w:eastAsia="Times New Roman" w:hAnsi="Calibri" w:cs="Calibri"/>
+                <w:color w:val="000000"/>
+              </w:rPr>
+            </w:pPr>
+            <w:r>
+              <w:rPr>
+                <w:rFonts w:ascii="Calibri" w:eastAsia="Times New Roman" w:hAnsi="Calibri" w:cs="Calibri"/>
+                <w:color w:val="000000"/>
+              </w:rPr>
+              <w:t>0.002242</w:t>
+            </w:r>
+          </w:p>
+        </w:tc>
+      </w:tr>
+      <w:tr>
+        <w:trPr>
+          <w:trHeight w:val="300"/>
+        </w:trPr>
+        <w:tc>
+          <w:tcPr>
+            <w:tcW w:w="470" w:type="dxa"/>
+            <w:shd w:val="clear" w:color="auto" w:fill="auto"/>
+            <w:noWrap/>
+            <w:vAlign w:val="bottom"/>
+            <w:hideMark/>
+          </w:tcPr>
+          <w:p>
+            <w:pPr>
+              <w:spacing w:after="0" w:line="240" w:lineRule="auto"/>
+              <w:jc w:val="right"/>
+              <w:rPr>
+                <w:rFonts w:ascii="Calibri" w:eastAsia="Times New Roman" w:hAnsi="Calibri" w:cs="Calibri"/>
+                <w:color w:val="000000"/>
+              </w:rPr>
+            </w:pPr>
+            <w:r>
+              <w:rPr>
+                <w:rFonts w:ascii="Calibri" w:eastAsia="Times New Roman" w:hAnsi="Calibri" w:cs="Calibri"/>
+                <w:color w:val="000000"/>
+              </w:rPr>
+              <w:t>8</w:t>
+            </w:r>
+          </w:p>
+        </w:tc>
+        <w:tc>
+          <w:tcPr>
+            <w:tcW w:w="1595" w:type="dxa"/>
+            <w:shd w:val="clear" w:color="auto" w:fill="auto"/>
+            <w:noWrap/>
+            <w:vAlign w:val="bottom"/>
+            <w:hideMark/>
+          </w:tcPr>
+          <w:p>
+            <w:pPr>
+              <w:spacing w:after="0" w:line="240" w:lineRule="auto"/>
+              <w:jc w:val="right"/>
+              <w:rPr>
+                <w:rFonts w:ascii="Calibri" w:eastAsia="Times New Roman" w:hAnsi="Calibri" w:cs="Calibri"/>
+                <w:color w:val="000000"/>
+              </w:rPr>
+            </w:pPr>
+            <w:r>
+              <w:rPr>
+                <w:rFonts w:ascii="Calibri" w:eastAsia="Times New Roman" w:hAnsi="Calibri" w:cs="Calibri"/>
+                <w:color w:val="000000"/>
+              </w:rPr>
+              <w:t>1.368139</w:t>
+            </w:r>
+          </w:p>
+        </w:tc>
+        <w:tc>
+          <w:tcPr>
+            <w:tcW w:w="1890" w:type="dxa"/>
+            <w:shd w:val="clear" w:color="auto" w:fill="auto"/>
+            <w:noWrap/>
+            <w:vAlign w:val="bottom"/>
+            <w:hideMark/>
+          </w:tcPr>
+          <w:p>
+            <w:pPr>
+              <w:spacing w:after="0" w:line="240" w:lineRule="auto"/>
+              <w:jc w:val="right"/>
+              <w:rPr>
+                <w:rFonts w:ascii="Calibri" w:eastAsia="Times New Roman" w:hAnsi="Calibri" w:cs="Calibri"/>
+                <w:color w:val="000000"/>
+              </w:rPr>
+            </w:pPr>
+            <w:r>
+              <w:rPr>
+                <w:rFonts w:ascii="Calibri" w:eastAsia="Times New Roman" w:hAnsi="Calibri" w:cs="Calibri"/>
+                <w:color w:val="000000"/>
+              </w:rPr>
+              <w:t>0.008253</w:t>
+            </w:r>
+          </w:p>
+        </w:tc>
+      </w:tr>
+      <w:tr>
+        <w:trPr>
+          <w:trHeight w:val="300"/>
+        </w:trPr>
+        <w:tc>
+          <w:tcPr>
+            <w:tcW w:w="470" w:type="dxa"/>
+            <w:shd w:val="clear" w:color="auto" w:fill="auto"/>
+            <w:noWrap/>
+            <w:vAlign w:val="bottom"/>
+            <w:hideMark/>
+          </w:tcPr>
+          <w:p>
+            <w:pPr>
+              <w:spacing w:after="0" w:line="240" w:lineRule="auto"/>
+              <w:jc w:val="right"/>
+              <w:rPr>
+                <w:rFonts w:ascii="Calibri" w:eastAsia="Times New Roman" w:hAnsi="Calibri" w:cs="Calibri"/>
+                <w:color w:val="000000"/>
+              </w:rPr>
+            </w:pPr>
+            <w:r>
+              <w:rPr>
+                <w:rFonts w:ascii="Calibri" w:eastAsia="Times New Roman" w:hAnsi="Calibri" w:cs="Calibri"/>
+                <w:color w:val="000000"/>
+              </w:rPr>
+              <w:t>9</w:t>
+            </w:r>
+          </w:p>
+        </w:tc>
+        <w:tc>
+          <w:tcPr>
+            <w:tcW w:w="1595" w:type="dxa"/>
+            <w:shd w:val="clear" w:color="auto" w:fill="auto"/>
+            <w:noWrap/>
+            <w:vAlign w:val="bottom"/>
+            <w:hideMark/>
+          </w:tcPr>
+          <w:p>
+            <w:pPr>
+              <w:spacing w:after="0" w:line="240" w:lineRule="auto"/>
+              <w:jc w:val="right"/>
+              <w:rPr>
+                <w:rFonts w:ascii="Calibri" w:eastAsia="Times New Roman" w:hAnsi="Calibri" w:cs="Calibri"/>
+                <w:color w:val="000000"/>
+              </w:rPr>
+            </w:pPr>
+            <w:r>
+              <w:rPr>
+                <w:rFonts w:ascii="Calibri" w:eastAsia="Times New Roman" w:hAnsi="Calibri" w:cs="Calibri"/>
+                <w:color w:val="000000"/>
+              </w:rPr>
+              <w:t>1.454466</w:t>
+            </w:r>
+          </w:p>
+        </w:tc>
+        <w:tc>
+          <w:tcPr>
+            <w:tcW w:w="1890" w:type="dxa"/>
+            <w:shd w:val="clear" w:color="auto" w:fill="auto"/>
+            <w:noWrap/>
+            <w:vAlign w:val="bottom"/>
+            <w:hideMark/>
+          </w:tcPr>
+          <w:p>
+            <w:pPr>
+              <w:spacing w:after="0" w:line="240" w:lineRule="auto"/>
+              <w:jc w:val="right"/>
+              <w:rPr>
+                <w:rFonts w:ascii="Calibri" w:eastAsia="Times New Roman" w:hAnsi="Calibri" w:cs="Calibri"/>
+                <w:color w:val="000000"/>
+              </w:rPr>
+            </w:pPr>
+            <w:r>
+              <w:rPr>
+                <w:rFonts w:ascii="Calibri" w:eastAsia="Times New Roman" w:hAnsi="Calibri" w:cs="Calibri"/>
+                <w:color w:val="000000"/>
+              </w:rPr>
+              <w:t>0.06555</w:t>
+            </w:r>
+          </w:p>
+        </w:tc>
+      </w:tr>
+      <w:tr>
+        <w:trPr>
+          <w:trHeight w:val="300"/>
+        </w:trPr>
+        <w:tc>
+          <w:tcPr>
+            <w:tcW w:w="470" w:type="dxa"/>
+            <w:shd w:val="clear" w:color="auto" w:fill="auto"/>
+            <w:noWrap/>
+            <w:vAlign w:val="bottom"/>
+            <w:hideMark/>
+          </w:tcPr>
+          <w:p>
+            <w:pPr>
+              <w:spacing w:after="0" w:line="240" w:lineRule="auto"/>
+              <w:jc w:val="right"/>
+              <w:rPr>
+                <w:rFonts w:ascii="Calibri" w:eastAsia="Times New Roman" w:hAnsi="Calibri" w:cs="Calibri"/>
+                <w:color w:val="000000"/>
+              </w:rPr>
+            </w:pPr>
+            <w:r>
+              <w:rPr>
+                <w:rFonts w:ascii="Calibri" w:eastAsia="Times New Roman" w:hAnsi="Calibri" w:cs="Calibri"/>
+                <w:color w:val="000000"/>
+              </w:rPr>
+              <w:t>10</w:t>
+            </w:r>
+          </w:p>
+        </w:tc>
+        <w:tc>
+          <w:tcPr>
+            <w:tcW w:w="1595" w:type="dxa"/>
+            <w:shd w:val="clear" w:color="auto" w:fill="auto"/>
+            <w:noWrap/>
+            <w:vAlign w:val="bottom"/>
+            <w:hideMark/>
+          </w:tcPr>
+          <w:p>
+            <w:pPr>
+              <w:spacing w:after="0" w:line="240" w:lineRule="auto"/>
+              <w:jc w:val="right"/>
+              <w:rPr>
+                <w:rFonts w:ascii="Calibri" w:eastAsia="Times New Roman" w:hAnsi="Calibri" w:cs="Calibri"/>
+                <w:color w:val="000000"/>
+              </w:rPr>
+            </w:pPr>
+            <w:r>
+              <w:rPr>
+                <w:rFonts w:ascii="Calibri" w:eastAsia="Times New Roman" w:hAnsi="Calibri" w:cs="Calibri"/>
+                <w:color w:val="000000"/>
+              </w:rPr>
+              <w:t>2.625558</w:t>
+            </w:r>
+          </w:p>
+        </w:tc>
+        <w:tc>
+          <w:tcPr>
+            <w:tcW w:w="1890" w:type="dxa"/>
+            <w:shd w:val="clear" w:color="auto" w:fill="auto"/>
+            <w:noWrap/>
+            <w:vAlign w:val="bottom"/>
+            <w:hideMark/>
+          </w:tcPr>
+          <w:p>
+            <w:pPr>
+              <w:spacing w:after="0" w:line="240" w:lineRule="auto"/>
+              <w:jc w:val="right"/>
+              <w:rPr>
+                <w:rFonts w:ascii="Calibri" w:eastAsia="Times New Roman" w:hAnsi="Calibri" w:cs="Calibri"/>
+                <w:color w:val="000000"/>
+              </w:rPr>
+            </w:pPr>
+            <w:r>
+              <w:rPr>
+                <w:rFonts w:ascii="Calibri" w:eastAsia="Times New Roman" w:hAnsi="Calibri" w:cs="Calibri"/>
+                <w:color w:val="000000"/>
+              </w:rPr>
+              <w:t>0.662289</w:t>
+            </w:r>
+          </w:p>
+        </w:tc>
+      </w:tr>
+      <w:tr>
+        <w:trPr>
+          <w:trHeight w:val="300"/>
+        </w:trPr>
+        <w:tc>
+          <w:tcPr>
+            <w:tcW w:w="470" w:type="dxa"/>
+            <w:shd w:val="clear" w:color="auto" w:fill="auto"/>
+            <w:noWrap/>
+            <w:vAlign w:val="bottom"/>
+            <w:hideMark/>
+          </w:tcPr>
+          <w:p>
+            <w:pPr>
+              <w:spacing w:after="0" w:line="240" w:lineRule="auto"/>
+              <w:jc w:val="right"/>
+              <w:rPr>
+                <w:rFonts w:ascii="Calibri" w:eastAsia="Times New Roman" w:hAnsi="Calibri" w:cs="Calibri"/>
+                <w:color w:val="000000"/>
+              </w:rPr>
+            </w:pPr>
+            <w:r>
+              <w:rPr>
+                <w:rFonts w:ascii="Calibri" w:eastAsia="Times New Roman" w:hAnsi="Calibri" w:cs="Calibri"/>
+                <w:color w:val="000000"/>
+              </w:rPr>
+              <w:t>11</w:t>
+            </w:r>
+          </w:p>
+        </w:tc>
+        <w:tc>
+          <w:tcPr>
+            <w:tcW w:w="1595" w:type="dxa"/>
+            <w:shd w:val="clear" w:color="auto" w:fill="auto"/>
+            <w:noWrap/>
+            <w:vAlign w:val="bottom"/>
+            <w:hideMark/>
+          </w:tcPr>
+          <w:p>
+            <w:pPr>
+              <w:spacing w:after="0" w:line="240" w:lineRule="auto"/>
+              <w:jc w:val="right"/>
+              <w:rPr>
+                <w:rFonts w:ascii="Calibri" w:eastAsia="Times New Roman" w:hAnsi="Calibri" w:cs="Calibri"/>
+                <w:color w:val="000000"/>
+              </w:rPr>
+            </w:pPr>
+            <w:r>
+              <w:rPr>
+                <w:rFonts w:ascii="Calibri" w:eastAsia="Times New Roman" w:hAnsi="Calibri" w:cs="Calibri"/>
+                <w:color w:val="000000"/>
+              </w:rPr>
+              <w:t>33.59888</w:t>
+            </w:r>
+          </w:p>
+        </w:tc>
+        <w:tc>
+          <w:tcPr>
+            <w:tcW w:w="1890" w:type="dxa"/>
+            <w:shd w:val="clear" w:color="auto" w:fill="auto"/>
+            <w:noWrap/>
+            <w:vAlign w:val="bottom"/>
+            <w:hideMark/>
+          </w:tcPr>
+          <w:p>
+            <w:pPr>
+              <w:spacing w:after="0" w:line="240" w:lineRule="auto"/>
+              <w:jc w:val="right"/>
+              <w:rPr>
+                <w:rFonts w:ascii="Calibri" w:eastAsia="Times New Roman" w:hAnsi="Calibri" w:cs="Calibri"/>
+                <w:color w:val="000000"/>
+              </w:rPr>
+            </w:pPr>
+            <w:r>
+              <w:rPr>
+                <w:rFonts w:ascii="Calibri" w:eastAsia="Times New Roman" w:hAnsi="Calibri" w:cs="Calibri"/>
+                <w:color w:val="000000"/>
+              </w:rPr>
+              <w:t>7.721119</w:t>
+            </w:r>
+          </w:p>
+        </w:tc>
+      </w:tr>
+      <w:tr>
+        <w:trPr>
+          <w:trHeight w:val="300"/>
+        </w:trPr>
+        <w:tc>
+          <w:tcPr>
+            <w:tcW w:w="470" w:type="dxa"/>
+            <w:shd w:val="clear" w:color="auto" w:fill="auto"/>
+            <w:noWrap/>
+            <w:vAlign w:val="bottom"/>
+            <w:hideMark/>
+          </w:tcPr>
+          <w:p>
+            <w:pPr>
+              <w:spacing w:after="0" w:line="240" w:lineRule="auto"/>
+              <w:jc w:val="right"/>
+              <w:rPr>
+                <w:rFonts w:ascii="Calibri" w:eastAsia="Times New Roman" w:hAnsi="Calibri" w:cs="Calibri"/>
+                <w:color w:val="000000"/>
+              </w:rPr>
+            </w:pPr>
+            <w:r>
+              <w:rPr>
+                <w:rFonts w:ascii="Calibri" w:eastAsia="Times New Roman" w:hAnsi="Calibri" w:cs="Calibri"/>
+                <w:color w:val="000000"/>
+              </w:rPr>
+              <w:t>12</w:t>
+            </w:r>
+          </w:p>
+        </w:tc>
+        <w:tc>
+          <w:tcPr>
+            <w:tcW w:w="1595" w:type="dxa"/>
+            <w:shd w:val="clear" w:color="auto" w:fill="auto"/>
+            <w:noWrap/>
+            <w:vAlign w:val="bottom"/>
+            <w:hideMark/>
+          </w:tcPr>
+          <w:p>
+            <w:pPr>
+              <w:spacing w:after="0" w:line="240" w:lineRule="auto"/>
+              <w:jc w:val="right"/>
+              <w:rPr>
+                <w:rFonts w:ascii="Calibri" w:eastAsia="Times New Roman" w:hAnsi="Calibri" w:cs="Calibri"/>
+                <w:color w:val="000000"/>
+              </w:rPr>
+            </w:pPr>
+            <w:r>
+              <w:rPr>
+                <w:rFonts w:ascii="Calibri" w:eastAsia="Times New Roman" w:hAnsi="Calibri" w:cs="Calibri"/>
+                <w:color w:val="000000"/>
+              </w:rPr>
+              <w:t>330.0054</w:t>
+            </w:r>
+          </w:p>
+        </w:tc>
+        <w:tc>
+          <w:tcPr>
+            <w:tcW w:w="1890" w:type="dxa"/>
+            <w:shd w:val="clear" w:color="auto" w:fill="auto"/>
+            <w:noWrap/>
+            <w:vAlign w:val="bottom"/>
+            <w:hideMark/>
+          </w:tcPr>
+          <w:p>
+            <w:pPr>
+              <w:spacing w:after="0" w:line="240" w:lineRule="auto"/>
+              <w:jc w:val="right"/>
+              <w:rPr>
+                <w:rFonts w:ascii="Calibri" w:eastAsia="Times New Roman" w:hAnsi="Calibri" w:cs="Calibri"/>
+                <w:color w:val="000000"/>
+              </w:rPr>
+            </w:pPr>
+            <w:r>
+              <w:rPr>
+                <w:rFonts w:ascii="Calibri" w:eastAsia="Times New Roman" w:hAnsi="Calibri" w:cs="Calibri"/>
+                <w:color w:val="000000"/>
+              </w:rPr>
+              <w:t>96.94656</w:t>
+            </w:r>
+          </w:p>
+        </w:tc>
+      </w:tr>
+    </w:tbl>
+    <w:p>
+      <w:pPr>
+        <w:spacing w:after="0" w:line="240" w:lineRule="auto"/>
+        <w:rPr>
+          <w:rFonts w:ascii="Calibri" w:eastAsia="Times New Roman" w:hAnsi="Calibri" w:cs="Calibri"/>
+          <w:b/>
+          <w:color w:val="000000"/>
+        </w:rPr>
+      </w:pPr>
+      <w:r>
+        <w:rPr>
+          <w:rFonts w:ascii="Calibri" w:eastAsia="Times New Roman" w:hAnsi="Calibri" w:cs="Calibri"/>
+          <w:b/>
+          <w:color w:val="000000"/>
+        </w:rPr>
+        <w:t>The graph above was plotted using the following data:</w:t>
+      </w:r>
+    </w:p>
+    <w:p>
+      <w:pPr>
+        <w:spacing w:after="0" w:line="240" w:lineRule="auto"/>
+        <w:rPr>
+          <w:rFonts w:ascii="Calibri" w:eastAsia="Times New Roman" w:hAnsi="Calibri" w:cs="Calibri"/>
+          <w:b/>
+          <w:color w:val="000000"/>
+        </w:rPr>
+      </w:pPr>
+      <w:r>
+        <w:rPr>
+          <w:rFonts w:ascii="Calibri" w:eastAsia="Times New Roman" w:hAnsi="Calibri" w:cs="Calibri"/>
+          <w:b/>
+          <w:color w:val="000000"/>
+        </w:rPr>
+        <w:t>Time is in seconds.</w:t>
       </w:r>
     </w:p>
     <w:p>
@@ -680,7 +2093,9 @@
           <w:szCs w:val="32"/>
         </w:rPr>
       </w:pPr>
-      <w:r>
+    </w:p>
+    <w:p>
+      <w:pPr>
         <w:rPr>
           <w:rFonts w:ascii="Calibri Light" w:eastAsia="Times New Roman" w:hAnsi="Calibri Light" w:cs="Calibri Light"/>
           <w:color w:val="2E74B5"/>
@@ -688,8 +2103,7 @@
           <w:sz w:val="32"/>
           <w:szCs w:val="32"/>
         </w:rPr>
-        <w:t>test.py</w:t>
-      </w:r>
+      </w:pPr>
     </w:p>
     <w:p>
       <w:pPr>
@@ -701,7 +2115,9 @@
           <w:szCs w:val="32"/>
         </w:rPr>
       </w:pPr>
-      <w:r>
+    </w:p>
+    <w:p>
+      <w:pPr>
         <w:rPr>
           <w:rFonts w:ascii="Calibri Light" w:eastAsia="Times New Roman" w:hAnsi="Calibri Light" w:cs="Calibri Light"/>
           <w:color w:val="2E74B5"/>
@@ -709,8 +2125,7 @@
           <w:sz w:val="32"/>
           <w:szCs w:val="32"/>
         </w:rPr>
-        <w:t>Data</w:t>
-      </w:r>
+      </w:pPr>
     </w:p>
     <w:p>
       <w:pPr>
@@ -722,7 +2137,9 @@
           <w:szCs w:val="32"/>
         </w:rPr>
       </w:pPr>
-      <w:r>
+    </w:p>
+    <w:p>
+      <w:pPr>
         <w:rPr>
           <w:rFonts w:ascii="Calibri Light" w:eastAsia="Times New Roman" w:hAnsi="Calibri Light" w:cs="Calibri Light"/>
           <w:color w:val="2E74B5"/>
@@ -730,8 +2147,7 @@
           <w:sz w:val="32"/>
           <w:szCs w:val="32"/>
         </w:rPr>
-        <w:t>Analysis</w:t>
-      </w:r>
+      </w:pPr>
     </w:p>
     <w:p>
       <w:pPr>
@@ -743,7 +2159,9 @@
           <w:szCs w:val="32"/>
         </w:rPr>
       </w:pPr>
-      <w:r>
+    </w:p>
+    <w:p>
+      <w:pPr>
         <w:rPr>
           <w:rFonts w:ascii="Calibri Light" w:eastAsia="Times New Roman" w:hAnsi="Calibri Light" w:cs="Calibri Light"/>
           <w:color w:val="2E74B5"/>
@@ -751,8 +2169,7 @@
           <w:sz w:val="32"/>
           <w:szCs w:val="32"/>
         </w:rPr>
-        <w:t>Resources</w:t>
-      </w:r>
+      </w:pPr>
     </w:p>
     <w:p>
       <w:pPr>
@@ -767,11 +2184,1851 @@
     </w:p>
     <w:p>
       <w:pPr>
+        <w:rPr>
+          <w:rFonts w:ascii="Calibri Light" w:eastAsia="Times New Roman" w:hAnsi="Calibri Light" w:cs="Calibri Light"/>
+          <w:color w:val="2E74B5"/>
+          <w:kern w:val="36"/>
+          <w:sz w:val="32"/>
+          <w:szCs w:val="32"/>
+        </w:rPr>
+      </w:pPr>
+      <w:r>
+        <w:rPr>
+          <w:rFonts w:ascii="Calibri Light" w:eastAsia="Times New Roman" w:hAnsi="Calibri Light" w:cs="Calibri Light"/>
+          <w:color w:val="2E74B5"/>
+          <w:kern w:val="36"/>
+          <w:sz w:val="32"/>
+          <w:szCs w:val="32"/>
+        </w:rPr>
+        <w:t>Analysis</w:t>
+      </w:r>
+    </w:p>
+    <w:p>
+      <w:r>
+        <w:t xml:space="preserve">Its unfortunate, but my parallel solution for this problem ended up being slower than the serial version I wrote to test its correctness with. I did try to perform an analysis on it with the standard parallel analysis methods. </w:t>
+      </w:r>
+    </w:p>
+    <w:p/>
+    <w:p>
+      <w:pPr>
+        <w:rPr>
+          <w:b/>
+        </w:rPr>
+      </w:pPr>
+      <w:r>
+        <w:rPr>
+          <w:b/>
+        </w:rPr>
+        <w:t>Amd</w:t>
+      </w:r>
+      <w:r>
+        <w:rPr>
+          <w:b/>
+        </w:rPr>
+        <w:t>ahl’s Law</w:t>
+      </w:r>
+    </w:p>
+    <w:p>
+      <w:r>
+        <w:t>U</w:t>
+      </w:r>
+      <w:r>
+        <w:t xml:space="preserve">sing Amdahl’s law </w:t>
+      </w:r>
+      <w:r>
+        <w:t>to estimate the serial portion of my algorithm per given problem size</w:t>
+      </w:r>
+      <w:r>
+        <w:t>.</w:t>
+      </w:r>
+      <w:r>
+        <w:t xml:space="preserve"> </w:t>
+      </w:r>
+    </w:p>
+    <w:tbl>
+      <w:tblPr>
+        <w:tblStyle w:val="PlainTable4"/>
+        <w:tblW w:w="0" w:type="auto"/>
+        <w:tblLook w:val="04A0" w:firstRow="1" w:lastRow="0" w:firstColumn="1" w:lastColumn="0" w:noHBand="0" w:noVBand="1"/>
+      </w:tblPr>
+      <w:tblGrid>
+        <w:gridCol w:w="4675"/>
+        <w:gridCol w:w="4675"/>
+      </w:tblGrid>
+      <w:tr>
+        <w:trPr>
+          <w:cnfStyle w:val="100000000000" w:firstRow="1" w:lastRow="0" w:firstColumn="0" w:lastColumn="0" w:oddVBand="0" w:evenVBand="0" w:oddHBand="0" w:evenHBand="0" w:firstRowFirstColumn="0" w:firstRowLastColumn="0" w:lastRowFirstColumn="0" w:lastRowLastColumn="0"/>
+        </w:trPr>
+        <w:tc>
+          <w:tcPr>
+            <w:cnfStyle w:val="001000000000" w:firstRow="0" w:lastRow="0" w:firstColumn="1" w:lastColumn="0" w:oddVBand="0" w:evenVBand="0" w:oddHBand="0" w:evenHBand="0" w:firstRowFirstColumn="0" w:firstRowLastColumn="0" w:lastRowFirstColumn="0" w:lastRowLastColumn="0"/>
+            <w:tcW w:w="4675" w:type="dxa"/>
+          </w:tcPr>
+          <w:p>
+            <w:r>
+              <w:t>N</w:t>
+            </w:r>
+          </w:p>
+        </w:tc>
+        <w:tc>
+          <w:tcPr>
+            <w:tcW w:w="4675" w:type="dxa"/>
+          </w:tcPr>
+          <w:p>
+            <w:pPr>
+              <w:cnfStyle w:val="100000000000" w:firstRow="1" w:lastRow="0" w:firstColumn="0" w:lastColumn="0" w:oddVBand="0" w:evenVBand="0" w:oddHBand="0" w:evenHBand="0" w:firstRowFirstColumn="0" w:firstRowLastColumn="0" w:lastRowFirstColumn="0" w:lastRowLastColumn="0"/>
+            </w:pPr>
+            <w:r>
+              <w:t>Serial</w:t>
+            </w:r>
+          </w:p>
+        </w:tc>
+      </w:tr>
+      <w:tr>
+        <w:trPr>
+          <w:cnfStyle w:val="000000100000" w:firstRow="0" w:lastRow="0" w:firstColumn="0" w:lastColumn="0" w:oddVBand="0" w:evenVBand="0" w:oddHBand="1" w:evenHBand="0" w:firstRowFirstColumn="0" w:firstRowLastColumn="0" w:lastRowFirstColumn="0" w:lastRowLastColumn="0"/>
+        </w:trPr>
+        <w:tc>
+          <w:tcPr>
+            <w:cnfStyle w:val="001000000000" w:firstRow="0" w:lastRow="0" w:firstColumn="1" w:lastColumn="0" w:oddVBand="0" w:evenVBand="0" w:oddHBand="0" w:evenHBand="0" w:firstRowFirstColumn="0" w:firstRowLastColumn="0" w:lastRowFirstColumn="0" w:lastRowLastColumn="0"/>
+            <w:tcW w:w="4675" w:type="dxa"/>
+          </w:tcPr>
+          <w:p>
+            <w:r>
+              <w:t>1</w:t>
+            </w:r>
+          </w:p>
+        </w:tc>
+        <w:tc>
+          <w:tcPr>
+            <w:tcW w:w="4675" w:type="dxa"/>
+          </w:tcPr>
+          <w:p>
+            <w:pPr>
+              <w:cnfStyle w:val="000000100000" w:firstRow="0" w:lastRow="0" w:firstColumn="0" w:lastColumn="0" w:oddVBand="0" w:evenVBand="0" w:oddHBand="1" w:evenHBand="0" w:firstRowFirstColumn="0" w:firstRowLastColumn="0" w:lastRowFirstColumn="0" w:lastRowLastColumn="0"/>
+            </w:pPr>
+            <w:r>
+              <w:t>-9%</w:t>
+            </w:r>
+          </w:p>
+        </w:tc>
+      </w:tr>
+      <w:tr>
+        <w:tc>
+          <w:tcPr>
+            <w:cnfStyle w:val="001000000000" w:firstRow="0" w:lastRow="0" w:firstColumn="1" w:lastColumn="0" w:oddVBand="0" w:evenVBand="0" w:oddHBand="0" w:evenHBand="0" w:firstRowFirstColumn="0" w:firstRowLastColumn="0" w:lastRowFirstColumn="0" w:lastRowLastColumn="0"/>
+            <w:tcW w:w="4675" w:type="dxa"/>
+          </w:tcPr>
+          <w:p>
+            <w:r>
+              <w:t>2</w:t>
+            </w:r>
+          </w:p>
+        </w:tc>
+        <w:tc>
+          <w:tcPr>
+            <w:tcW w:w="4675" w:type="dxa"/>
+          </w:tcPr>
+          <w:p>
+            <w:pPr>
+              <w:cnfStyle w:val="000000000000" w:firstRow="0" w:lastRow="0" w:firstColumn="0" w:lastColumn="0" w:oddVBand="0" w:evenVBand="0" w:oddHBand="0" w:evenHBand="0" w:firstRowFirstColumn="0" w:firstRowLastColumn="0" w:lastRowFirstColumn="0" w:lastRowLastColumn="0"/>
+            </w:pPr>
+            <w:r>
+              <w:t>-</w:t>
+            </w:r>
+            <w:r>
+              <w:t>9%</w:t>
+            </w:r>
+          </w:p>
+        </w:tc>
+      </w:tr>
+      <w:tr>
+        <w:trPr>
+          <w:cnfStyle w:val="000000100000" w:firstRow="0" w:lastRow="0" w:firstColumn="0" w:lastColumn="0" w:oddVBand="0" w:evenVBand="0" w:oddHBand="1" w:evenHBand="0" w:firstRowFirstColumn="0" w:firstRowLastColumn="0" w:lastRowFirstColumn="0" w:lastRowLastColumn="0"/>
+        </w:trPr>
+        <w:tc>
+          <w:tcPr>
+            <w:cnfStyle w:val="001000000000" w:firstRow="0" w:lastRow="0" w:firstColumn="1" w:lastColumn="0" w:oddVBand="0" w:evenVBand="0" w:oddHBand="0" w:evenHBand="0" w:firstRowFirstColumn="0" w:firstRowLastColumn="0" w:lastRowFirstColumn="0" w:lastRowLastColumn="0"/>
+            <w:tcW w:w="4675" w:type="dxa"/>
+          </w:tcPr>
+          <w:p>
+            <w:r>
+              <w:t>6</w:t>
+            </w:r>
+          </w:p>
+        </w:tc>
+        <w:tc>
+          <w:tcPr>
+            <w:tcW w:w="4675" w:type="dxa"/>
+          </w:tcPr>
+          <w:p>
+            <w:pPr>
+              <w:cnfStyle w:val="000000100000" w:firstRow="0" w:lastRow="0" w:firstColumn="0" w:lastColumn="0" w:oddVBand="0" w:evenVBand="0" w:oddHBand="1" w:evenHBand="0" w:firstRowFirstColumn="0" w:firstRowLastColumn="0" w:lastRowFirstColumn="0" w:lastRowLastColumn="0"/>
+            </w:pPr>
+            <w:r>
+              <w:t>-</w:t>
+            </w:r>
+            <w:r>
+              <w:t>9%</w:t>
+            </w:r>
+          </w:p>
+        </w:tc>
+      </w:tr>
+      <w:tr>
+        <w:tc>
+          <w:tcPr>
+            <w:cnfStyle w:val="001000000000" w:firstRow="0" w:lastRow="0" w:firstColumn="1" w:lastColumn="0" w:oddVBand="0" w:evenVBand="0" w:oddHBand="0" w:evenHBand="0" w:firstRowFirstColumn="0" w:firstRowLastColumn="0" w:lastRowFirstColumn="0" w:lastRowLastColumn="0"/>
+            <w:tcW w:w="4675" w:type="dxa"/>
+          </w:tcPr>
+          <w:p>
+            <w:r>
+              <w:t>7</w:t>
+            </w:r>
+          </w:p>
+        </w:tc>
+        <w:tc>
+          <w:tcPr>
+            <w:tcW w:w="4675" w:type="dxa"/>
+          </w:tcPr>
+          <w:p>
+            <w:pPr>
+              <w:cnfStyle w:val="000000000000" w:firstRow="0" w:lastRow="0" w:firstColumn="0" w:lastColumn="0" w:oddVBand="0" w:evenVBand="0" w:oddHBand="0" w:evenHBand="0" w:firstRowFirstColumn="0" w:firstRowLastColumn="0" w:lastRowFirstColumn="0" w:lastRowLastColumn="0"/>
+            </w:pPr>
+            <w:r>
+              <w:t>-</w:t>
+            </w:r>
+            <w:r>
+              <w:t>9%</w:t>
+            </w:r>
+          </w:p>
+        </w:tc>
+      </w:tr>
+      <w:tr>
+        <w:trPr>
+          <w:cnfStyle w:val="000000100000" w:firstRow="0" w:lastRow="0" w:firstColumn="0" w:lastColumn="0" w:oddVBand="0" w:evenVBand="0" w:oddHBand="1" w:evenHBand="0" w:firstRowFirstColumn="0" w:firstRowLastColumn="0" w:lastRowFirstColumn="0" w:lastRowLastColumn="0"/>
+        </w:trPr>
+        <w:tc>
+          <w:tcPr>
+            <w:cnfStyle w:val="001000000000" w:firstRow="0" w:lastRow="0" w:firstColumn="1" w:lastColumn="0" w:oddVBand="0" w:evenVBand="0" w:oddHBand="0" w:evenHBand="0" w:firstRowFirstColumn="0" w:firstRowLastColumn="0" w:lastRowFirstColumn="0" w:lastRowLastColumn="0"/>
+            <w:tcW w:w="4675" w:type="dxa"/>
+          </w:tcPr>
+          <w:p>
+            <w:r>
+              <w:t>8</w:t>
+            </w:r>
+          </w:p>
+        </w:tc>
+        <w:tc>
+          <w:tcPr>
+            <w:tcW w:w="4675" w:type="dxa"/>
+          </w:tcPr>
+          <w:p>
+            <w:pPr>
+              <w:cnfStyle w:val="000000100000" w:firstRow="0" w:lastRow="0" w:firstColumn="0" w:lastColumn="0" w:oddVBand="0" w:evenVBand="0" w:oddHBand="1" w:evenHBand="0" w:firstRowFirstColumn="0" w:firstRowLastColumn="0" w:lastRowFirstColumn="0" w:lastRowLastColumn="0"/>
+            </w:pPr>
+            <w:r>
+              <w:t>-8%</w:t>
+            </w:r>
+          </w:p>
+        </w:tc>
+      </w:tr>
+      <w:tr>
+        <w:tc>
+          <w:tcPr>
+            <w:cnfStyle w:val="001000000000" w:firstRow="0" w:lastRow="0" w:firstColumn="1" w:lastColumn="0" w:oddVBand="0" w:evenVBand="0" w:oddHBand="0" w:evenHBand="0" w:firstRowFirstColumn="0" w:firstRowLastColumn="0" w:lastRowFirstColumn="0" w:lastRowLastColumn="0"/>
+            <w:tcW w:w="4675" w:type="dxa"/>
+          </w:tcPr>
+          <w:p>
+            <w:r>
+              <w:t>9</w:t>
+            </w:r>
+          </w:p>
+        </w:tc>
+        <w:tc>
+          <w:tcPr>
+            <w:tcW w:w="4675" w:type="dxa"/>
+          </w:tcPr>
+          <w:p>
+            <w:pPr>
+              <w:cnfStyle w:val="000000000000" w:firstRow="0" w:lastRow="0" w:firstColumn="0" w:lastColumn="0" w:oddVBand="0" w:evenVBand="0" w:oddHBand="0" w:evenHBand="0" w:firstRowFirstColumn="0" w:firstRowLastColumn="0" w:lastRowFirstColumn="0" w:lastRowLastColumn="0"/>
+            </w:pPr>
+            <w:r>
+              <w:t>-4.1%</w:t>
+            </w:r>
+          </w:p>
+        </w:tc>
+      </w:tr>
+      <w:tr>
+        <w:trPr>
+          <w:cnfStyle w:val="000000100000" w:firstRow="0" w:lastRow="0" w:firstColumn="0" w:lastColumn="0" w:oddVBand="0" w:evenVBand="0" w:oddHBand="1" w:evenHBand="0" w:firstRowFirstColumn="0" w:firstRowLastColumn="0" w:lastRowFirstColumn="0" w:lastRowLastColumn="0"/>
+        </w:trPr>
+        <w:tc>
+          <w:tcPr>
+            <w:cnfStyle w:val="001000000000" w:firstRow="0" w:lastRow="0" w:firstColumn="1" w:lastColumn="0" w:oddVBand="0" w:evenVBand="0" w:oddHBand="0" w:evenHBand="0" w:firstRowFirstColumn="0" w:firstRowLastColumn="0" w:lastRowFirstColumn="0" w:lastRowLastColumn="0"/>
+            <w:tcW w:w="4675" w:type="dxa"/>
+          </w:tcPr>
+          <w:p>
+            <w:r>
+              <w:t>10</w:t>
+            </w:r>
+          </w:p>
+        </w:tc>
+        <w:tc>
+          <w:tcPr>
+            <w:tcW w:w="4675" w:type="dxa"/>
+          </w:tcPr>
+          <w:p>
+            <w:pPr>
+              <w:cnfStyle w:val="000000100000" w:firstRow="0" w:lastRow="0" w:firstColumn="0" w:lastColumn="0" w:oddVBand="0" w:evenVBand="0" w:oddHBand="1" w:evenHBand="0" w:firstRowFirstColumn="0" w:firstRowLastColumn="0" w:lastRowFirstColumn="0" w:lastRowLastColumn="0"/>
+            </w:pPr>
+            <w:r>
+              <w:t>18%</w:t>
+            </w:r>
+          </w:p>
+        </w:tc>
+      </w:tr>
+      <w:tr>
+        <w:tc>
+          <w:tcPr>
+            <w:cnfStyle w:val="001000000000" w:firstRow="0" w:lastRow="0" w:firstColumn="1" w:lastColumn="0" w:oddVBand="0" w:evenVBand="0" w:oddHBand="0" w:evenHBand="0" w:firstRowFirstColumn="0" w:firstRowLastColumn="0" w:lastRowFirstColumn="0" w:lastRowLastColumn="0"/>
+            <w:tcW w:w="4675" w:type="dxa"/>
+          </w:tcPr>
+          <w:p>
+            <w:r>
+              <w:t>11</w:t>
+            </w:r>
+          </w:p>
+        </w:tc>
+        <w:tc>
+          <w:tcPr>
+            <w:tcW w:w="4675" w:type="dxa"/>
+          </w:tcPr>
+          <w:p>
+            <w:pPr>
+              <w:cnfStyle w:val="000000000000" w:firstRow="0" w:lastRow="0" w:firstColumn="0" w:lastColumn="0" w:oddVBand="0" w:evenVBand="0" w:oddHBand="0" w:evenHBand="0" w:firstRowFirstColumn="0" w:firstRowLastColumn="0" w:lastRowFirstColumn="0" w:lastRowLastColumn="0"/>
+            </w:pPr>
+            <w:r>
+              <w:t>16%</w:t>
+            </w:r>
+          </w:p>
+        </w:tc>
+      </w:tr>
+      <w:tr>
+        <w:trPr>
+          <w:cnfStyle w:val="000000100000" w:firstRow="0" w:lastRow="0" w:firstColumn="0" w:lastColumn="0" w:oddVBand="0" w:evenVBand="0" w:oddHBand="1" w:evenHBand="0" w:firstRowFirstColumn="0" w:firstRowLastColumn="0" w:lastRowFirstColumn="0" w:lastRowLastColumn="0"/>
+        </w:trPr>
+        <w:tc>
+          <w:tcPr>
+            <w:cnfStyle w:val="001000000000" w:firstRow="0" w:lastRow="0" w:firstColumn="1" w:lastColumn="0" w:oddVBand="0" w:evenVBand="0" w:oddHBand="0" w:evenHBand="0" w:firstRowFirstColumn="0" w:firstRowLastColumn="0" w:lastRowFirstColumn="0" w:lastRowLastColumn="0"/>
+            <w:tcW w:w="4675" w:type="dxa"/>
+          </w:tcPr>
+          <w:p/>
+        </w:tc>
+        <w:tc>
+          <w:tcPr>
+            <w:tcW w:w="4675" w:type="dxa"/>
+          </w:tcPr>
+          <w:p>
+            <w:pPr>
+              <w:cnfStyle w:val="000000100000" w:firstRow="0" w:lastRow="0" w:firstColumn="0" w:lastColumn="0" w:oddVBand="0" w:evenVBand="0" w:oddHBand="1" w:evenHBand="0" w:firstRowFirstColumn="0" w:firstRowLastColumn="0" w:lastRowFirstColumn="0" w:lastRowLastColumn="0"/>
+            </w:pPr>
+          </w:p>
+        </w:tc>
+      </w:tr>
+      <w:tr>
+        <w:tc>
+          <w:tcPr>
+            <w:cnfStyle w:val="001000000000" w:firstRow="0" w:lastRow="0" w:firstColumn="1" w:lastColumn="0" w:oddVBand="0" w:evenVBand="0" w:oddHBand="0" w:evenHBand="0" w:firstRowFirstColumn="0" w:firstRowLastColumn="0" w:lastRowFirstColumn="0" w:lastRowLastColumn="0"/>
+            <w:tcW w:w="4675" w:type="dxa"/>
+          </w:tcPr>
+          <w:p/>
+        </w:tc>
+        <w:tc>
+          <w:tcPr>
+            <w:tcW w:w="4675" w:type="dxa"/>
+          </w:tcPr>
+          <w:p>
+            <w:pPr>
+              <w:cnfStyle w:val="000000000000" w:firstRow="0" w:lastRow="0" w:firstColumn="0" w:lastColumn="0" w:oddVBand="0" w:evenVBand="0" w:oddHBand="0" w:evenHBand="0" w:firstRowFirstColumn="0" w:firstRowLastColumn="0" w:lastRowFirstColumn="0" w:lastRowLastColumn="0"/>
+            </w:pPr>
+          </w:p>
+        </w:tc>
+      </w:tr>
+    </w:tbl>
+    <w:p>
+      <w:pPr>
+        <w:rPr>
+          <w:b/>
+        </w:rPr>
+      </w:pPr>
+    </w:p>
+    <w:p>
+      <w:pPr>
+        <w:rPr>
+          <w:b/>
+        </w:rPr>
+      </w:pPr>
+    </w:p>
+    <w:p>
+      <w:pPr>
+        <w:rPr>
+          <w:b/>
+        </w:rPr>
+      </w:pPr>
+    </w:p>
+    <w:p>
+      <w:pPr>
+        <w:rPr>
+          <w:b/>
+        </w:rPr>
+      </w:pPr>
+    </w:p>
+    <w:p>
+      <w:pPr>
+        <w:rPr>
+          <w:b/>
+        </w:rPr>
+      </w:pPr>
+    </w:p>
+    <w:p>
+      <w:pPr>
+        <w:rPr>
+          <w:b/>
+        </w:rPr>
+      </w:pPr>
+      <w:r>
+        <w:rPr>
+          <w:b/>
+        </w:rPr>
+        <w:t xml:space="preserve">Efficiency </w:t>
+      </w:r>
+      <w:r>
+        <w:rPr>
+          <w:b/>
+        </w:rPr>
+        <w:t xml:space="preserve"> </w:t>
+      </w:r>
+      <w:r>
+        <w:rPr>
+          <w:b/>
+        </w:rPr>
+        <w:t>(not good)</w:t>
+      </w:r>
+    </w:p>
+    <w:tbl>
+      <w:tblPr>
+        <w:tblStyle w:val="PlainTable4"/>
+        <w:tblW w:w="0" w:type="auto"/>
+        <w:tblLook w:val="04A0" w:firstRow="1" w:lastRow="0" w:firstColumn="1" w:lastColumn="0" w:noHBand="0" w:noVBand="1"/>
+      </w:tblPr>
+      <w:tblGrid>
+        <w:gridCol w:w="4675"/>
+        <w:gridCol w:w="4675"/>
+      </w:tblGrid>
+      <w:tr>
+        <w:trPr>
+          <w:cnfStyle w:val="100000000000" w:firstRow="1" w:lastRow="0" w:firstColumn="0" w:lastColumn="0" w:oddVBand="0" w:evenVBand="0" w:oddHBand="0" w:evenHBand="0" w:firstRowFirstColumn="0" w:firstRowLastColumn="0" w:lastRowFirstColumn="0" w:lastRowLastColumn="0"/>
+        </w:trPr>
+        <w:tc>
+          <w:tcPr>
+            <w:cnfStyle w:val="001000000000" w:firstRow="0" w:lastRow="0" w:firstColumn="1" w:lastColumn="0" w:oddVBand="0" w:evenVBand="0" w:oddHBand="0" w:evenHBand="0" w:firstRowFirstColumn="0" w:firstRowLastColumn="0" w:lastRowFirstColumn="0" w:lastRowLastColumn="0"/>
+            <w:tcW w:w="4675" w:type="dxa"/>
+          </w:tcPr>
+          <w:p>
+            <w:r>
+              <w:t>N</w:t>
+            </w:r>
+          </w:p>
+        </w:tc>
+        <w:tc>
+          <w:tcPr>
+            <w:tcW w:w="4675" w:type="dxa"/>
+          </w:tcPr>
+          <w:p>
+            <w:pPr>
+              <w:cnfStyle w:val="100000000000" w:firstRow="1" w:lastRow="0" w:firstColumn="0" w:lastColumn="0" w:oddVBand="0" w:evenVBand="0" w:oddHBand="0" w:evenHBand="0" w:firstRowFirstColumn="0" w:firstRowLastColumn="0" w:lastRowFirstColumn="0" w:lastRowLastColumn="0"/>
+            </w:pPr>
+            <w:r>
+              <w:t>Serial</w:t>
+            </w:r>
+          </w:p>
+        </w:tc>
+      </w:tr>
+      <w:tr>
+        <w:trPr>
+          <w:cnfStyle w:val="000000100000" w:firstRow="0" w:lastRow="0" w:firstColumn="0" w:lastColumn="0" w:oddVBand="0" w:evenVBand="0" w:oddHBand="1" w:evenHBand="0" w:firstRowFirstColumn="0" w:firstRowLastColumn="0" w:lastRowFirstColumn="0" w:lastRowLastColumn="0"/>
+        </w:trPr>
+        <w:tc>
+          <w:tcPr>
+            <w:cnfStyle w:val="001000000000" w:firstRow="0" w:lastRow="0" w:firstColumn="1" w:lastColumn="0" w:oddVBand="0" w:evenVBand="0" w:oddHBand="0" w:evenHBand="0" w:firstRowFirstColumn="0" w:firstRowLastColumn="0" w:lastRowFirstColumn="0" w:lastRowLastColumn="0"/>
+            <w:tcW w:w="4675" w:type="dxa"/>
+          </w:tcPr>
+          <w:p>
+            <w:pPr>
+              <w:rPr>
+                <w:b w:val="0"/>
+              </w:rPr>
+            </w:pPr>
+            <w:r>
+              <w:rPr>
+                <w:b w:val="0"/>
+              </w:rPr>
+              <w:t>1</w:t>
+            </w:r>
+          </w:p>
+        </w:tc>
+        <w:tc>
+          <w:tcPr>
+            <w:tcW w:w="4675" w:type="dxa"/>
+          </w:tcPr>
+          <w:p>
+            <w:pPr>
+              <w:cnfStyle w:val="000000100000" w:firstRow="0" w:lastRow="0" w:firstColumn="0" w:lastColumn="0" w:oddVBand="0" w:evenVBand="0" w:oddHBand="1" w:evenHBand="0" w:firstRowFirstColumn="0" w:firstRowLastColumn="0" w:lastRowFirstColumn="0" w:lastRowLastColumn="0"/>
+            </w:pPr>
+            <w:r>
+              <w:t>.0085</w:t>
+            </w:r>
+            <w:r>
+              <w:t>%</w:t>
+            </w:r>
+          </w:p>
+        </w:tc>
+      </w:tr>
+      <w:tr>
+        <w:tc>
+          <w:tcPr>
+            <w:cnfStyle w:val="001000000000" w:firstRow="0" w:lastRow="0" w:firstColumn="1" w:lastColumn="0" w:oddVBand="0" w:evenVBand="0" w:oddHBand="0" w:evenHBand="0" w:firstRowFirstColumn="0" w:firstRowLastColumn="0" w:lastRowFirstColumn="0" w:lastRowLastColumn="0"/>
+            <w:tcW w:w="4675" w:type="dxa"/>
+          </w:tcPr>
+          <w:p>
+            <w:pPr>
+              <w:rPr>
+                <w:b w:val="0"/>
+              </w:rPr>
+            </w:pPr>
+            <w:r>
+              <w:rPr>
+                <w:b w:val="0"/>
+              </w:rPr>
+              <w:t>2</w:t>
+            </w:r>
+          </w:p>
+        </w:tc>
+        <w:tc>
+          <w:tcPr>
+            <w:tcW w:w="4675" w:type="dxa"/>
+          </w:tcPr>
+          <w:p>
+            <w:pPr>
+              <w:cnfStyle w:val="000000000000" w:firstRow="0" w:lastRow="0" w:firstColumn="0" w:lastColumn="0" w:oddVBand="0" w:evenVBand="0" w:oddHBand="0" w:evenHBand="0" w:firstRowFirstColumn="0" w:firstRowLastColumn="0" w:lastRowFirstColumn="0" w:lastRowLastColumn="0"/>
+            </w:pPr>
+            <w:r>
+              <w:t>.0084</w:t>
+            </w:r>
+            <w:r>
+              <w:t>%</w:t>
+            </w:r>
+          </w:p>
+        </w:tc>
+      </w:tr>
+      <w:tr>
+        <w:trPr>
+          <w:cnfStyle w:val="000000100000" w:firstRow="0" w:lastRow="0" w:firstColumn="0" w:lastColumn="0" w:oddVBand="0" w:evenVBand="0" w:oddHBand="1" w:evenHBand="0" w:firstRowFirstColumn="0" w:firstRowLastColumn="0" w:lastRowFirstColumn="0" w:lastRowLastColumn="0"/>
+        </w:trPr>
+        <w:tc>
+          <w:tcPr>
+            <w:cnfStyle w:val="001000000000" w:firstRow="0" w:lastRow="0" w:firstColumn="1" w:lastColumn="0" w:oddVBand="0" w:evenVBand="0" w:oddHBand="0" w:evenHBand="0" w:firstRowFirstColumn="0" w:firstRowLastColumn="0" w:lastRowFirstColumn="0" w:lastRowLastColumn="0"/>
+            <w:tcW w:w="4675" w:type="dxa"/>
+          </w:tcPr>
+          <w:p>
+            <w:pPr>
+              <w:rPr>
+                <w:b w:val="0"/>
+              </w:rPr>
+            </w:pPr>
+            <w:r>
+              <w:rPr>
+                <w:b w:val="0"/>
+              </w:rPr>
+              <w:t>6</w:t>
+            </w:r>
+          </w:p>
+        </w:tc>
+        <w:tc>
+          <w:tcPr>
+            <w:tcW w:w="4675" w:type="dxa"/>
+          </w:tcPr>
+          <w:p>
+            <w:pPr>
+              <w:cnfStyle w:val="000000100000" w:firstRow="0" w:lastRow="0" w:firstColumn="0" w:lastColumn="0" w:oddVBand="0" w:evenVBand="0" w:oddHBand="1" w:evenHBand="0" w:firstRowFirstColumn="0" w:firstRowLastColumn="0" w:lastRowFirstColumn="0" w:lastRowLastColumn="0"/>
+            </w:pPr>
+            <w:r>
+              <w:t>.0094</w:t>
+            </w:r>
+            <w:r>
+              <w:t>%</w:t>
+            </w:r>
+          </w:p>
+        </w:tc>
+      </w:tr>
+      <w:tr>
+        <w:tc>
+          <w:tcPr>
+            <w:cnfStyle w:val="001000000000" w:firstRow="0" w:lastRow="0" w:firstColumn="1" w:lastColumn="0" w:oddVBand="0" w:evenVBand="0" w:oddHBand="0" w:evenHBand="0" w:firstRowFirstColumn="0" w:firstRowLastColumn="0" w:lastRowFirstColumn="0" w:lastRowLastColumn="0"/>
+            <w:tcW w:w="4675" w:type="dxa"/>
+          </w:tcPr>
+          <w:p>
+            <w:pPr>
+              <w:rPr>
+                <w:b w:val="0"/>
+              </w:rPr>
+            </w:pPr>
+            <w:r>
+              <w:rPr>
+                <w:b w:val="0"/>
+              </w:rPr>
+              <w:t>7</w:t>
+            </w:r>
+          </w:p>
+        </w:tc>
+        <w:tc>
+          <w:tcPr>
+            <w:tcW w:w="4675" w:type="dxa"/>
+          </w:tcPr>
+          <w:p>
+            <w:pPr>
+              <w:cnfStyle w:val="000000000000" w:firstRow="0" w:lastRow="0" w:firstColumn="0" w:lastColumn="0" w:oddVBand="0" w:evenVBand="0" w:oddHBand="0" w:evenHBand="0" w:firstRowFirstColumn="0" w:firstRowLastColumn="0" w:lastRowFirstColumn="0" w:lastRowLastColumn="0"/>
+            </w:pPr>
+            <w:r>
+              <w:t>.013</w:t>
+            </w:r>
+            <w:r>
+              <w:t>%</w:t>
+            </w:r>
+          </w:p>
+        </w:tc>
+      </w:tr>
+      <w:tr>
+        <w:trPr>
+          <w:cnfStyle w:val="000000100000" w:firstRow="0" w:lastRow="0" w:firstColumn="0" w:lastColumn="0" w:oddVBand="0" w:evenVBand="0" w:oddHBand="1" w:evenHBand="0" w:firstRowFirstColumn="0" w:firstRowLastColumn="0" w:lastRowFirstColumn="0" w:lastRowLastColumn="0"/>
+        </w:trPr>
+        <w:tc>
+          <w:tcPr>
+            <w:cnfStyle w:val="001000000000" w:firstRow="0" w:lastRow="0" w:firstColumn="1" w:lastColumn="0" w:oddVBand="0" w:evenVBand="0" w:oddHBand="0" w:evenHBand="0" w:firstRowFirstColumn="0" w:firstRowLastColumn="0" w:lastRowFirstColumn="0" w:lastRowLastColumn="0"/>
+            <w:tcW w:w="4675" w:type="dxa"/>
+          </w:tcPr>
+          <w:p>
+            <w:pPr>
+              <w:rPr>
+                <w:b w:val="0"/>
+              </w:rPr>
+            </w:pPr>
+            <w:r>
+              <w:rPr>
+                <w:b w:val="0"/>
+              </w:rPr>
+              <w:t>8</w:t>
+            </w:r>
+          </w:p>
+        </w:tc>
+        <w:tc>
+          <w:tcPr>
+            <w:tcW w:w="4675" w:type="dxa"/>
+          </w:tcPr>
+          <w:p>
+            <w:pPr>
+              <w:cnfStyle w:val="000000100000" w:firstRow="0" w:lastRow="0" w:firstColumn="0" w:lastColumn="0" w:oddVBand="0" w:evenVBand="0" w:oddHBand="1" w:evenHBand="0" w:firstRowFirstColumn="0" w:firstRowLastColumn="0" w:lastRowFirstColumn="0" w:lastRowLastColumn="0"/>
+            </w:pPr>
+            <w:r>
+              <w:t>.05%</w:t>
+            </w:r>
+          </w:p>
+        </w:tc>
+      </w:tr>
+      <w:tr>
+        <w:tc>
+          <w:tcPr>
+            <w:cnfStyle w:val="001000000000" w:firstRow="0" w:lastRow="0" w:firstColumn="1" w:lastColumn="0" w:oddVBand="0" w:evenVBand="0" w:oddHBand="0" w:evenHBand="0" w:firstRowFirstColumn="0" w:firstRowLastColumn="0" w:lastRowFirstColumn="0" w:lastRowLastColumn="0"/>
+            <w:tcW w:w="4675" w:type="dxa"/>
+          </w:tcPr>
+          <w:p>
+            <w:pPr>
+              <w:rPr>
+                <w:b w:val="0"/>
+              </w:rPr>
+            </w:pPr>
+            <w:r>
+              <w:rPr>
+                <w:b w:val="0"/>
+              </w:rPr>
+              <w:t>9</w:t>
+            </w:r>
+          </w:p>
+        </w:tc>
+        <w:tc>
+          <w:tcPr>
+            <w:tcW w:w="4675" w:type="dxa"/>
+          </w:tcPr>
+          <w:p>
+            <w:pPr>
+              <w:cnfStyle w:val="000000000000" w:firstRow="0" w:lastRow="0" w:firstColumn="0" w:lastColumn="0" w:oddVBand="0" w:evenVBand="0" w:oddHBand="0" w:evenHBand="0" w:firstRowFirstColumn="0" w:firstRowLastColumn="0" w:lastRowFirstColumn="0" w:lastRowLastColumn="0"/>
+            </w:pPr>
+            <w:r>
+              <w:t>.38%</w:t>
+            </w:r>
+          </w:p>
+        </w:tc>
+      </w:tr>
+      <w:tr>
+        <w:trPr>
+          <w:cnfStyle w:val="000000100000" w:firstRow="0" w:lastRow="0" w:firstColumn="0" w:lastColumn="0" w:oddVBand="0" w:evenVBand="0" w:oddHBand="1" w:evenHBand="0" w:firstRowFirstColumn="0" w:firstRowLastColumn="0" w:lastRowFirstColumn="0" w:lastRowLastColumn="0"/>
+        </w:trPr>
+        <w:tc>
+          <w:tcPr>
+            <w:cnfStyle w:val="001000000000" w:firstRow="0" w:lastRow="0" w:firstColumn="1" w:lastColumn="0" w:oddVBand="0" w:evenVBand="0" w:oddHBand="0" w:evenHBand="0" w:firstRowFirstColumn="0" w:firstRowLastColumn="0" w:lastRowFirstColumn="0" w:lastRowLastColumn="0"/>
+            <w:tcW w:w="4675" w:type="dxa"/>
+          </w:tcPr>
+          <w:p>
+            <w:pPr>
+              <w:rPr>
+                <w:b w:val="0"/>
+              </w:rPr>
+            </w:pPr>
+            <w:r>
+              <w:rPr>
+                <w:b w:val="0"/>
+              </w:rPr>
+              <w:t>10</w:t>
+            </w:r>
+          </w:p>
+        </w:tc>
+        <w:tc>
+          <w:tcPr>
+            <w:tcW w:w="4675" w:type="dxa"/>
+          </w:tcPr>
+          <w:p>
+            <w:pPr>
+              <w:cnfStyle w:val="000000100000" w:firstRow="0" w:lastRow="0" w:firstColumn="0" w:lastColumn="0" w:oddVBand="0" w:evenVBand="0" w:oddHBand="1" w:evenHBand="0" w:firstRowFirstColumn="0" w:firstRowLastColumn="0" w:lastRowFirstColumn="0" w:lastRowLastColumn="0"/>
+            </w:pPr>
+            <w:r>
+              <w:t>2.1%</w:t>
+            </w:r>
+          </w:p>
+        </w:tc>
+      </w:tr>
+      <w:tr>
+        <w:tc>
+          <w:tcPr>
+            <w:cnfStyle w:val="001000000000" w:firstRow="0" w:lastRow="0" w:firstColumn="1" w:lastColumn="0" w:oddVBand="0" w:evenVBand="0" w:oddHBand="0" w:evenHBand="0" w:firstRowFirstColumn="0" w:firstRowLastColumn="0" w:lastRowFirstColumn="0" w:lastRowLastColumn="0"/>
+            <w:tcW w:w="4675" w:type="dxa"/>
+          </w:tcPr>
+          <w:p>
+            <w:pPr>
+              <w:rPr>
+                <w:b w:val="0"/>
+              </w:rPr>
+            </w:pPr>
+            <w:r>
+              <w:rPr>
+                <w:b w:val="0"/>
+              </w:rPr>
+              <w:t>11</w:t>
+            </w:r>
+          </w:p>
+        </w:tc>
+        <w:tc>
+          <w:tcPr>
+            <w:tcW w:w="4675" w:type="dxa"/>
+          </w:tcPr>
+          <w:p>
+            <w:pPr>
+              <w:cnfStyle w:val="000000000000" w:firstRow="0" w:lastRow="0" w:firstColumn="0" w:lastColumn="0" w:oddVBand="0" w:evenVBand="0" w:oddHBand="0" w:evenHBand="0" w:firstRowFirstColumn="0" w:firstRowLastColumn="0" w:lastRowFirstColumn="0" w:lastRowLastColumn="0"/>
+            </w:pPr>
+            <w:r>
+              <w:t>24%</w:t>
+            </w:r>
+          </w:p>
+        </w:tc>
+      </w:tr>
+      <w:tr>
+        <w:trPr>
+          <w:cnfStyle w:val="000000100000" w:firstRow="0" w:lastRow="0" w:firstColumn="0" w:lastColumn="0" w:oddVBand="0" w:evenVBand="0" w:oddHBand="1" w:evenHBand="0" w:firstRowFirstColumn="0" w:firstRowLastColumn="0" w:lastRowFirstColumn="0" w:lastRowLastColumn="0"/>
+        </w:trPr>
+        <w:tc>
+          <w:tcPr>
+            <w:cnfStyle w:val="001000000000" w:firstRow="0" w:lastRow="0" w:firstColumn="1" w:lastColumn="0" w:oddVBand="0" w:evenVBand="0" w:oddHBand="0" w:evenHBand="0" w:firstRowFirstColumn="0" w:firstRowLastColumn="0" w:lastRowFirstColumn="0" w:lastRowLastColumn="0"/>
+            <w:tcW w:w="4675" w:type="dxa"/>
+          </w:tcPr>
+          <w:p>
+            <w:pPr>
+              <w:rPr>
+                <w:b w:val="0"/>
+              </w:rPr>
+            </w:pPr>
+            <w:r>
+              <w:rPr>
+                <w:b w:val="0"/>
+              </w:rPr>
+              <w:t>12</w:t>
+            </w:r>
+          </w:p>
+        </w:tc>
+        <w:tc>
+          <w:tcPr>
+            <w:tcW w:w="4675" w:type="dxa"/>
+          </w:tcPr>
+          <w:p>
+            <w:pPr>
+              <w:cnfStyle w:val="000000100000" w:firstRow="0" w:lastRow="0" w:firstColumn="0" w:lastColumn="0" w:oddVBand="0" w:evenVBand="0" w:oddHBand="1" w:evenHBand="0" w:firstRowFirstColumn="0" w:firstRowLastColumn="0" w:lastRowFirstColumn="0" w:lastRowLastColumn="0"/>
+            </w:pPr>
+            <w:r>
+              <w:t>2.4%</w:t>
+            </w:r>
+          </w:p>
+        </w:tc>
+      </w:tr>
+      <w:tr>
+        <w:tc>
+          <w:tcPr>
+            <w:cnfStyle w:val="001000000000" w:firstRow="0" w:lastRow="0" w:firstColumn="1" w:lastColumn="0" w:oddVBand="0" w:evenVBand="0" w:oddHBand="0" w:evenHBand="0" w:firstRowFirstColumn="0" w:firstRowLastColumn="0" w:lastRowFirstColumn="0" w:lastRowLastColumn="0"/>
+            <w:tcW w:w="4675" w:type="dxa"/>
+          </w:tcPr>
+          <w:p/>
+        </w:tc>
+        <w:tc>
+          <w:tcPr>
+            <w:tcW w:w="4675" w:type="dxa"/>
+          </w:tcPr>
+          <w:p>
+            <w:pPr>
+              <w:cnfStyle w:val="000000000000" w:firstRow="0" w:lastRow="0" w:firstColumn="0" w:lastColumn="0" w:oddVBand="0" w:evenVBand="0" w:oddHBand="0" w:evenHBand="0" w:firstRowFirstColumn="0" w:firstRowLastColumn="0" w:lastRowFirstColumn="0" w:lastRowLastColumn="0"/>
+            </w:pPr>
+          </w:p>
+        </w:tc>
+      </w:tr>
+    </w:tbl>
+    <w:p>
+      <w:pPr>
+        <w:rPr>
+          <w:b/>
+        </w:rPr>
+      </w:pPr>
+    </w:p>
+    <w:p>
+      <w:pPr>
+        <w:rPr>
+          <w:b/>
+        </w:rPr>
+      </w:pPr>
+      <w:r>
+        <w:rPr>
+          <w:b/>
+        </w:rPr>
+        <w:t>Gustafson-</w:t>
+      </w:r>
+      <w:proofErr w:type="spellStart"/>
+      <w:r>
+        <w:rPr>
+          <w:b/>
+        </w:rPr>
+        <w:t>Barsis’s</w:t>
+      </w:r>
+      <w:proofErr w:type="spellEnd"/>
+      <w:r>
+        <w:rPr>
+          <w:b/>
+        </w:rPr>
+        <w:t xml:space="preserve"> Law</w:t>
+      </w:r>
+    </w:p>
+    <w:p>
+      <w:r>
+        <w:t xml:space="preserve">When using the law to solve for serial time of my application, it returns 1 on average indicating that I am not utilizing my resources properly. </w:t>
+      </w:r>
+    </w:p>
+    <w:p>
+      <w:pPr>
+        <w:rPr>
+          <w:b/>
+        </w:rPr>
+      </w:pPr>
+      <w:r>
+        <w:rPr>
+          <w:b/>
+        </w:rPr>
+        <w:t>Karp Flat Metric</w:t>
+      </w:r>
+      <w:bookmarkStart w:id="0" w:name="_GoBack"/>
+      <w:bookmarkEnd w:id="0"/>
+    </w:p>
+    <w:p>
+      <w:r>
+        <w:t>Selected problem size: 11</w:t>
+      </w:r>
+    </w:p>
+    <w:tbl>
+      <w:tblPr>
+        <w:tblW w:w="5220" w:type="dxa"/>
+        <w:jc w:val="center"/>
+        <w:tblLook w:val="04A0" w:firstRow="1" w:lastRow="0" w:firstColumn="1" w:lastColumn="0" w:noHBand="0" w:noVBand="1"/>
+      </w:tblPr>
+      <w:tblGrid>
+        <w:gridCol w:w="2763"/>
+        <w:gridCol w:w="2457"/>
+      </w:tblGrid>
+      <w:tr>
+        <w:trPr>
+          <w:trHeight w:val="300"/>
+          <w:jc w:val="center"/>
+        </w:trPr>
+        <w:tc>
+          <w:tcPr>
+            <w:tcW w:w="2763" w:type="dxa"/>
+            <w:tcBorders>
+              <w:top w:val="nil"/>
+              <w:left w:val="nil"/>
+              <w:bottom w:val="nil"/>
+              <w:right w:val="nil"/>
+            </w:tcBorders>
+            <w:shd w:val="clear" w:color="auto" w:fill="auto"/>
+            <w:noWrap/>
+            <w:vAlign w:val="bottom"/>
+          </w:tcPr>
+          <w:p>
+            <w:pPr>
+              <w:spacing w:after="0" w:line="240" w:lineRule="auto"/>
+              <w:rPr>
+                <w:rFonts w:ascii="Calibri" w:eastAsia="Times New Roman" w:hAnsi="Calibri" w:cs="Calibri"/>
+                <w:b/>
+                <w:color w:val="000000"/>
+              </w:rPr>
+            </w:pPr>
+            <w:proofErr w:type="spellStart"/>
+            <w:r>
+              <w:rPr>
+                <w:rFonts w:ascii="Calibri" w:eastAsia="Times New Roman" w:hAnsi="Calibri" w:cs="Calibri"/>
+                <w:b/>
+                <w:color w:val="000000"/>
+              </w:rPr>
+              <w:t>F_e</w:t>
+            </w:r>
+            <w:proofErr w:type="spellEnd"/>
+          </w:p>
+        </w:tc>
+        <w:tc>
+          <w:tcPr>
+            <w:tcW w:w="2457" w:type="dxa"/>
+            <w:tcBorders>
+              <w:top w:val="nil"/>
+              <w:left w:val="nil"/>
+              <w:bottom w:val="nil"/>
+              <w:right w:val="nil"/>
+            </w:tcBorders>
+            <w:shd w:val="clear" w:color="auto" w:fill="auto"/>
+            <w:noWrap/>
+            <w:vAlign w:val="bottom"/>
+          </w:tcPr>
+          <w:p>
+            <w:pPr>
+              <w:spacing w:after="0" w:line="240" w:lineRule="auto"/>
+              <w:rPr>
+                <w:rFonts w:ascii="Calibri" w:eastAsia="Times New Roman" w:hAnsi="Calibri" w:cs="Calibri"/>
+                <w:b/>
+                <w:color w:val="000000"/>
+              </w:rPr>
+            </w:pPr>
+            <w:r>
+              <w:rPr>
+                <w:rFonts w:ascii="Calibri" w:eastAsia="Times New Roman" w:hAnsi="Calibri" w:cs="Calibri"/>
+                <w:b/>
+                <w:color w:val="000000"/>
+              </w:rPr>
+              <w:t>P</w:t>
+            </w:r>
+          </w:p>
+        </w:tc>
+      </w:tr>
+      <w:tr>
+        <w:trPr>
+          <w:trHeight w:val="300"/>
+          <w:jc w:val="center"/>
+        </w:trPr>
+        <w:tc>
+          <w:tcPr>
+            <w:tcW w:w="2763" w:type="dxa"/>
+            <w:tcBorders>
+              <w:top w:val="nil"/>
+              <w:left w:val="nil"/>
+              <w:bottom w:val="nil"/>
+              <w:right w:val="nil"/>
+            </w:tcBorders>
+            <w:shd w:val="clear" w:color="auto" w:fill="auto"/>
+            <w:noWrap/>
+            <w:vAlign w:val="bottom"/>
+            <w:hideMark/>
+          </w:tcPr>
+          <w:p>
+            <w:pPr>
+              <w:spacing w:after="0" w:line="240" w:lineRule="auto"/>
+              <w:rPr>
+                <w:rFonts w:ascii="Calibri" w:eastAsia="Times New Roman" w:hAnsi="Calibri" w:cs="Calibri"/>
+                <w:color w:val="000000"/>
+              </w:rPr>
+            </w:pPr>
+            <w:r>
+              <w:rPr>
+                <w:rFonts w:ascii="Calibri" w:eastAsia="Times New Roman" w:hAnsi="Calibri" w:cs="Calibri"/>
+                <w:color w:val="000000"/>
+              </w:rPr>
+              <w:t>4.95362</w:t>
+            </w:r>
+          </w:p>
+        </w:tc>
+        <w:tc>
+          <w:tcPr>
+            <w:tcW w:w="2457" w:type="dxa"/>
+            <w:tcBorders>
+              <w:top w:val="nil"/>
+              <w:left w:val="nil"/>
+              <w:bottom w:val="nil"/>
+              <w:right w:val="nil"/>
+            </w:tcBorders>
+            <w:shd w:val="clear" w:color="auto" w:fill="auto"/>
+            <w:noWrap/>
+            <w:vAlign w:val="bottom"/>
+            <w:hideMark/>
+          </w:tcPr>
+          <w:p>
+            <w:pPr>
+              <w:spacing w:after="0" w:line="240" w:lineRule="auto"/>
+              <w:rPr>
+                <w:rFonts w:ascii="Calibri" w:eastAsia="Times New Roman" w:hAnsi="Calibri" w:cs="Calibri"/>
+                <w:color w:val="000000"/>
+              </w:rPr>
+            </w:pPr>
+            <w:r>
+              <w:rPr>
+                <w:rFonts w:ascii="Calibri" w:eastAsia="Times New Roman" w:hAnsi="Calibri" w:cs="Calibri"/>
+                <w:color w:val="000000"/>
+              </w:rPr>
+              <w:t>3</w:t>
+            </w:r>
+          </w:p>
+        </w:tc>
+      </w:tr>
+      <w:tr>
+        <w:trPr>
+          <w:trHeight w:val="300"/>
+          <w:jc w:val="center"/>
+        </w:trPr>
+        <w:tc>
+          <w:tcPr>
+            <w:tcW w:w="2763" w:type="dxa"/>
+            <w:tcBorders>
+              <w:top w:val="nil"/>
+              <w:left w:val="nil"/>
+              <w:bottom w:val="nil"/>
+              <w:right w:val="nil"/>
+            </w:tcBorders>
+            <w:shd w:val="clear" w:color="auto" w:fill="auto"/>
+            <w:noWrap/>
+            <w:vAlign w:val="bottom"/>
+            <w:hideMark/>
+          </w:tcPr>
+          <w:p>
+            <w:pPr>
+              <w:spacing w:after="0" w:line="240" w:lineRule="auto"/>
+              <w:rPr>
+                <w:rFonts w:ascii="Calibri" w:eastAsia="Times New Roman" w:hAnsi="Calibri" w:cs="Calibri"/>
+                <w:color w:val="000000"/>
+              </w:rPr>
+            </w:pPr>
+            <w:r>
+              <w:rPr>
+                <w:rFonts w:ascii="Calibri" w:eastAsia="Times New Roman" w:hAnsi="Calibri" w:cs="Calibri"/>
+                <w:color w:val="000000"/>
+              </w:rPr>
+              <w:t>82.29057</w:t>
+            </w:r>
+          </w:p>
+        </w:tc>
+        <w:tc>
+          <w:tcPr>
+            <w:tcW w:w="2457" w:type="dxa"/>
+            <w:tcBorders>
+              <w:top w:val="nil"/>
+              <w:left w:val="nil"/>
+              <w:bottom w:val="nil"/>
+              <w:right w:val="nil"/>
+            </w:tcBorders>
+            <w:shd w:val="clear" w:color="auto" w:fill="auto"/>
+            <w:noWrap/>
+            <w:vAlign w:val="bottom"/>
+            <w:hideMark/>
+          </w:tcPr>
+          <w:p>
+            <w:pPr>
+              <w:spacing w:after="0" w:line="240" w:lineRule="auto"/>
+              <w:rPr>
+                <w:rFonts w:ascii="Calibri" w:eastAsia="Times New Roman" w:hAnsi="Calibri" w:cs="Calibri"/>
+                <w:color w:val="000000"/>
+              </w:rPr>
+            </w:pPr>
+            <w:r>
+              <w:rPr>
+                <w:rFonts w:ascii="Calibri" w:eastAsia="Times New Roman" w:hAnsi="Calibri" w:cs="Calibri"/>
+                <w:color w:val="000000"/>
+              </w:rPr>
+              <w:t>4</w:t>
+            </w:r>
+          </w:p>
+        </w:tc>
+      </w:tr>
+      <w:tr>
+        <w:trPr>
+          <w:trHeight w:val="300"/>
+          <w:jc w:val="center"/>
+        </w:trPr>
+        <w:tc>
+          <w:tcPr>
+            <w:tcW w:w="2763" w:type="dxa"/>
+            <w:tcBorders>
+              <w:top w:val="nil"/>
+              <w:left w:val="nil"/>
+              <w:bottom w:val="nil"/>
+              <w:right w:val="nil"/>
+            </w:tcBorders>
+            <w:shd w:val="clear" w:color="auto" w:fill="auto"/>
+            <w:noWrap/>
+            <w:vAlign w:val="bottom"/>
+            <w:hideMark/>
+          </w:tcPr>
+          <w:p>
+            <w:pPr>
+              <w:spacing w:after="0" w:line="240" w:lineRule="auto"/>
+              <w:rPr>
+                <w:rFonts w:ascii="Calibri" w:eastAsia="Times New Roman" w:hAnsi="Calibri" w:cs="Calibri"/>
+                <w:color w:val="000000"/>
+              </w:rPr>
+            </w:pPr>
+            <w:r>
+              <w:rPr>
+                <w:rFonts w:ascii="Calibri" w:eastAsia="Times New Roman" w:hAnsi="Calibri" w:cs="Calibri"/>
+                <w:color w:val="000000"/>
+              </w:rPr>
+              <w:t>3.176658</w:t>
+            </w:r>
+          </w:p>
+        </w:tc>
+        <w:tc>
+          <w:tcPr>
+            <w:tcW w:w="2457" w:type="dxa"/>
+            <w:tcBorders>
+              <w:top w:val="nil"/>
+              <w:left w:val="nil"/>
+              <w:bottom w:val="nil"/>
+              <w:right w:val="nil"/>
+            </w:tcBorders>
+            <w:shd w:val="clear" w:color="auto" w:fill="auto"/>
+            <w:noWrap/>
+            <w:vAlign w:val="bottom"/>
+            <w:hideMark/>
+          </w:tcPr>
+          <w:p>
+            <w:pPr>
+              <w:spacing w:after="0" w:line="240" w:lineRule="auto"/>
+              <w:rPr>
+                <w:rFonts w:ascii="Calibri" w:eastAsia="Times New Roman" w:hAnsi="Calibri" w:cs="Calibri"/>
+                <w:color w:val="000000"/>
+              </w:rPr>
+            </w:pPr>
+            <w:r>
+              <w:rPr>
+                <w:rFonts w:ascii="Calibri" w:eastAsia="Times New Roman" w:hAnsi="Calibri" w:cs="Calibri"/>
+                <w:color w:val="000000"/>
+              </w:rPr>
+              <w:t>5</w:t>
+            </w:r>
+          </w:p>
+        </w:tc>
+      </w:tr>
+      <w:tr>
+        <w:trPr>
+          <w:trHeight w:val="300"/>
+          <w:jc w:val="center"/>
+        </w:trPr>
+        <w:tc>
+          <w:tcPr>
+            <w:tcW w:w="2763" w:type="dxa"/>
+            <w:tcBorders>
+              <w:top w:val="nil"/>
+              <w:left w:val="nil"/>
+              <w:bottom w:val="nil"/>
+              <w:right w:val="nil"/>
+            </w:tcBorders>
+            <w:shd w:val="clear" w:color="auto" w:fill="auto"/>
+            <w:noWrap/>
+            <w:vAlign w:val="bottom"/>
+            <w:hideMark/>
+          </w:tcPr>
+          <w:p>
+            <w:pPr>
+              <w:spacing w:after="0" w:line="240" w:lineRule="auto"/>
+              <w:rPr>
+                <w:rFonts w:ascii="Calibri" w:eastAsia="Times New Roman" w:hAnsi="Calibri" w:cs="Calibri"/>
+                <w:color w:val="000000"/>
+              </w:rPr>
+            </w:pPr>
+            <w:r>
+              <w:rPr>
+                <w:rFonts w:ascii="Calibri" w:eastAsia="Times New Roman" w:hAnsi="Calibri" w:cs="Calibri"/>
+                <w:color w:val="000000"/>
+              </w:rPr>
+              <w:t>2.765983</w:t>
+            </w:r>
+          </w:p>
+        </w:tc>
+        <w:tc>
+          <w:tcPr>
+            <w:tcW w:w="2457" w:type="dxa"/>
+            <w:tcBorders>
+              <w:top w:val="nil"/>
+              <w:left w:val="nil"/>
+              <w:bottom w:val="nil"/>
+              <w:right w:val="nil"/>
+            </w:tcBorders>
+            <w:shd w:val="clear" w:color="auto" w:fill="auto"/>
+            <w:noWrap/>
+            <w:vAlign w:val="bottom"/>
+            <w:hideMark/>
+          </w:tcPr>
+          <w:p>
+            <w:pPr>
+              <w:spacing w:after="0" w:line="240" w:lineRule="auto"/>
+              <w:rPr>
+                <w:rFonts w:ascii="Calibri" w:eastAsia="Times New Roman" w:hAnsi="Calibri" w:cs="Calibri"/>
+                <w:color w:val="000000"/>
+              </w:rPr>
+            </w:pPr>
+            <w:r>
+              <w:rPr>
+                <w:rFonts w:ascii="Calibri" w:eastAsia="Times New Roman" w:hAnsi="Calibri" w:cs="Calibri"/>
+                <w:color w:val="000000"/>
+              </w:rPr>
+              <w:t>6</w:t>
+            </w:r>
+          </w:p>
+        </w:tc>
+      </w:tr>
+      <w:tr>
+        <w:trPr>
+          <w:trHeight w:val="300"/>
+          <w:jc w:val="center"/>
+        </w:trPr>
+        <w:tc>
+          <w:tcPr>
+            <w:tcW w:w="2763" w:type="dxa"/>
+            <w:tcBorders>
+              <w:top w:val="nil"/>
+              <w:left w:val="nil"/>
+              <w:bottom w:val="nil"/>
+              <w:right w:val="nil"/>
+            </w:tcBorders>
+            <w:shd w:val="clear" w:color="auto" w:fill="auto"/>
+            <w:noWrap/>
+            <w:vAlign w:val="bottom"/>
+            <w:hideMark/>
+          </w:tcPr>
+          <w:p>
+            <w:pPr>
+              <w:spacing w:after="0" w:line="240" w:lineRule="auto"/>
+              <w:rPr>
+                <w:rFonts w:ascii="Calibri" w:eastAsia="Times New Roman" w:hAnsi="Calibri" w:cs="Calibri"/>
+                <w:color w:val="000000"/>
+              </w:rPr>
+            </w:pPr>
+            <w:r>
+              <w:rPr>
+                <w:rFonts w:ascii="Calibri" w:eastAsia="Times New Roman" w:hAnsi="Calibri" w:cs="Calibri"/>
+                <w:color w:val="000000"/>
+              </w:rPr>
+              <w:t>2.054255</w:t>
+            </w:r>
+          </w:p>
+        </w:tc>
+        <w:tc>
+          <w:tcPr>
+            <w:tcW w:w="2457" w:type="dxa"/>
+            <w:tcBorders>
+              <w:top w:val="nil"/>
+              <w:left w:val="nil"/>
+              <w:bottom w:val="nil"/>
+              <w:right w:val="nil"/>
+            </w:tcBorders>
+            <w:shd w:val="clear" w:color="auto" w:fill="auto"/>
+            <w:noWrap/>
+            <w:vAlign w:val="bottom"/>
+            <w:hideMark/>
+          </w:tcPr>
+          <w:p>
+            <w:pPr>
+              <w:spacing w:after="0" w:line="240" w:lineRule="auto"/>
+              <w:rPr>
+                <w:rFonts w:ascii="Calibri" w:eastAsia="Times New Roman" w:hAnsi="Calibri" w:cs="Calibri"/>
+                <w:color w:val="000000"/>
+              </w:rPr>
+            </w:pPr>
+            <w:r>
+              <w:rPr>
+                <w:rFonts w:ascii="Calibri" w:eastAsia="Times New Roman" w:hAnsi="Calibri" w:cs="Calibri"/>
+                <w:color w:val="000000"/>
+              </w:rPr>
+              <w:t>7</w:t>
+            </w:r>
+          </w:p>
+        </w:tc>
+      </w:tr>
+      <w:tr>
+        <w:trPr>
+          <w:trHeight w:val="300"/>
+          <w:jc w:val="center"/>
+        </w:trPr>
+        <w:tc>
+          <w:tcPr>
+            <w:tcW w:w="2763" w:type="dxa"/>
+            <w:tcBorders>
+              <w:top w:val="nil"/>
+              <w:left w:val="nil"/>
+              <w:bottom w:val="nil"/>
+              <w:right w:val="nil"/>
+            </w:tcBorders>
+            <w:shd w:val="clear" w:color="auto" w:fill="auto"/>
+            <w:noWrap/>
+            <w:vAlign w:val="bottom"/>
+            <w:hideMark/>
+          </w:tcPr>
+          <w:p>
+            <w:pPr>
+              <w:spacing w:after="0" w:line="240" w:lineRule="auto"/>
+              <w:rPr>
+                <w:rFonts w:ascii="Calibri" w:eastAsia="Times New Roman" w:hAnsi="Calibri" w:cs="Calibri"/>
+                <w:color w:val="000000"/>
+              </w:rPr>
+            </w:pPr>
+            <w:r>
+              <w:rPr>
+                <w:rFonts w:ascii="Calibri" w:eastAsia="Times New Roman" w:hAnsi="Calibri" w:cs="Calibri"/>
+                <w:color w:val="000000"/>
+              </w:rPr>
+              <w:t>1.579743</w:t>
+            </w:r>
+          </w:p>
+        </w:tc>
+        <w:tc>
+          <w:tcPr>
+            <w:tcW w:w="2457" w:type="dxa"/>
+            <w:tcBorders>
+              <w:top w:val="nil"/>
+              <w:left w:val="nil"/>
+              <w:bottom w:val="nil"/>
+              <w:right w:val="nil"/>
+            </w:tcBorders>
+            <w:shd w:val="clear" w:color="auto" w:fill="auto"/>
+            <w:noWrap/>
+            <w:vAlign w:val="bottom"/>
+            <w:hideMark/>
+          </w:tcPr>
+          <w:p>
+            <w:pPr>
+              <w:spacing w:after="0" w:line="240" w:lineRule="auto"/>
+              <w:rPr>
+                <w:rFonts w:ascii="Calibri" w:eastAsia="Times New Roman" w:hAnsi="Calibri" w:cs="Calibri"/>
+                <w:color w:val="000000"/>
+              </w:rPr>
+            </w:pPr>
+            <w:r>
+              <w:rPr>
+                <w:rFonts w:ascii="Calibri" w:eastAsia="Times New Roman" w:hAnsi="Calibri" w:cs="Calibri"/>
+                <w:color w:val="000000"/>
+              </w:rPr>
+              <w:t>8</w:t>
+            </w:r>
+          </w:p>
+        </w:tc>
+      </w:tr>
+      <w:tr>
+        <w:trPr>
+          <w:trHeight w:val="300"/>
+          <w:jc w:val="center"/>
+        </w:trPr>
+        <w:tc>
+          <w:tcPr>
+            <w:tcW w:w="2763" w:type="dxa"/>
+            <w:tcBorders>
+              <w:top w:val="nil"/>
+              <w:left w:val="nil"/>
+              <w:bottom w:val="nil"/>
+              <w:right w:val="nil"/>
+            </w:tcBorders>
+            <w:shd w:val="clear" w:color="auto" w:fill="auto"/>
+            <w:noWrap/>
+            <w:vAlign w:val="bottom"/>
+            <w:hideMark/>
+          </w:tcPr>
+          <w:p>
+            <w:pPr>
+              <w:spacing w:after="0" w:line="240" w:lineRule="auto"/>
+              <w:rPr>
+                <w:rFonts w:ascii="Calibri" w:eastAsia="Times New Roman" w:hAnsi="Calibri" w:cs="Calibri"/>
+                <w:color w:val="000000"/>
+              </w:rPr>
+            </w:pPr>
+            <w:r>
+              <w:rPr>
+                <w:rFonts w:ascii="Calibri" w:eastAsia="Times New Roman" w:hAnsi="Calibri" w:cs="Calibri"/>
+                <w:color w:val="000000"/>
+              </w:rPr>
+              <w:t>1.694941</w:t>
+            </w:r>
+          </w:p>
+        </w:tc>
+        <w:tc>
+          <w:tcPr>
+            <w:tcW w:w="2457" w:type="dxa"/>
+            <w:tcBorders>
+              <w:top w:val="nil"/>
+              <w:left w:val="nil"/>
+              <w:bottom w:val="nil"/>
+              <w:right w:val="nil"/>
+            </w:tcBorders>
+            <w:shd w:val="clear" w:color="auto" w:fill="auto"/>
+            <w:noWrap/>
+            <w:vAlign w:val="bottom"/>
+            <w:hideMark/>
+          </w:tcPr>
+          <w:p>
+            <w:pPr>
+              <w:spacing w:after="0" w:line="240" w:lineRule="auto"/>
+              <w:rPr>
+                <w:rFonts w:ascii="Calibri" w:eastAsia="Times New Roman" w:hAnsi="Calibri" w:cs="Calibri"/>
+                <w:color w:val="000000"/>
+              </w:rPr>
+            </w:pPr>
+            <w:r>
+              <w:rPr>
+                <w:rFonts w:ascii="Calibri" w:eastAsia="Times New Roman" w:hAnsi="Calibri" w:cs="Calibri"/>
+                <w:color w:val="000000"/>
+              </w:rPr>
+              <w:t>9</w:t>
+            </w:r>
+          </w:p>
+        </w:tc>
+      </w:tr>
+      <w:tr>
+        <w:trPr>
+          <w:trHeight w:val="300"/>
+          <w:jc w:val="center"/>
+        </w:trPr>
+        <w:tc>
+          <w:tcPr>
+            <w:tcW w:w="2763" w:type="dxa"/>
+            <w:tcBorders>
+              <w:top w:val="nil"/>
+              <w:left w:val="nil"/>
+              <w:bottom w:val="nil"/>
+              <w:right w:val="nil"/>
+            </w:tcBorders>
+            <w:shd w:val="clear" w:color="auto" w:fill="auto"/>
+            <w:noWrap/>
+            <w:vAlign w:val="bottom"/>
+            <w:hideMark/>
+          </w:tcPr>
+          <w:p>
+            <w:pPr>
+              <w:spacing w:after="0" w:line="240" w:lineRule="auto"/>
+              <w:rPr>
+                <w:rFonts w:ascii="Calibri" w:eastAsia="Times New Roman" w:hAnsi="Calibri" w:cs="Calibri"/>
+                <w:color w:val="000000"/>
+              </w:rPr>
+            </w:pPr>
+            <w:r>
+              <w:rPr>
+                <w:rFonts w:ascii="Calibri" w:eastAsia="Times New Roman" w:hAnsi="Calibri" w:cs="Calibri"/>
+                <w:color w:val="000000"/>
+              </w:rPr>
+              <w:t>1.524324</w:t>
+            </w:r>
+          </w:p>
+        </w:tc>
+        <w:tc>
+          <w:tcPr>
+            <w:tcW w:w="2457" w:type="dxa"/>
+            <w:tcBorders>
+              <w:top w:val="nil"/>
+              <w:left w:val="nil"/>
+              <w:bottom w:val="nil"/>
+              <w:right w:val="nil"/>
+            </w:tcBorders>
+            <w:shd w:val="clear" w:color="auto" w:fill="auto"/>
+            <w:noWrap/>
+            <w:vAlign w:val="bottom"/>
+            <w:hideMark/>
+          </w:tcPr>
+          <w:p>
+            <w:pPr>
+              <w:spacing w:after="0" w:line="240" w:lineRule="auto"/>
+              <w:rPr>
+                <w:rFonts w:ascii="Calibri" w:eastAsia="Times New Roman" w:hAnsi="Calibri" w:cs="Calibri"/>
+                <w:color w:val="000000"/>
+              </w:rPr>
+            </w:pPr>
+            <w:r>
+              <w:rPr>
+                <w:rFonts w:ascii="Calibri" w:eastAsia="Times New Roman" w:hAnsi="Calibri" w:cs="Calibri"/>
+                <w:color w:val="000000"/>
+              </w:rPr>
+              <w:t>10</w:t>
+            </w:r>
+          </w:p>
+        </w:tc>
+      </w:tr>
+      <w:tr>
+        <w:trPr>
+          <w:trHeight w:val="300"/>
+          <w:jc w:val="center"/>
+        </w:trPr>
+        <w:tc>
+          <w:tcPr>
+            <w:tcW w:w="2763" w:type="dxa"/>
+            <w:tcBorders>
+              <w:top w:val="nil"/>
+              <w:left w:val="nil"/>
+              <w:bottom w:val="nil"/>
+              <w:right w:val="nil"/>
+            </w:tcBorders>
+            <w:shd w:val="clear" w:color="auto" w:fill="auto"/>
+            <w:noWrap/>
+            <w:vAlign w:val="bottom"/>
+            <w:hideMark/>
+          </w:tcPr>
+          <w:p>
+            <w:pPr>
+              <w:spacing w:after="0" w:line="240" w:lineRule="auto"/>
+              <w:rPr>
+                <w:rFonts w:ascii="Calibri" w:eastAsia="Times New Roman" w:hAnsi="Calibri" w:cs="Calibri"/>
+                <w:color w:val="000000"/>
+              </w:rPr>
+            </w:pPr>
+            <w:r>
+              <w:rPr>
+                <w:rFonts w:ascii="Calibri" w:eastAsia="Times New Roman" w:hAnsi="Calibri" w:cs="Calibri"/>
+                <w:color w:val="000000"/>
+              </w:rPr>
+              <w:t>7.03669</w:t>
+            </w:r>
+          </w:p>
+        </w:tc>
+        <w:tc>
+          <w:tcPr>
+            <w:tcW w:w="2457" w:type="dxa"/>
+            <w:tcBorders>
+              <w:top w:val="nil"/>
+              <w:left w:val="nil"/>
+              <w:bottom w:val="nil"/>
+              <w:right w:val="nil"/>
+            </w:tcBorders>
+            <w:shd w:val="clear" w:color="auto" w:fill="auto"/>
+            <w:noWrap/>
+            <w:vAlign w:val="bottom"/>
+            <w:hideMark/>
+          </w:tcPr>
+          <w:p>
+            <w:pPr>
+              <w:spacing w:after="0" w:line="240" w:lineRule="auto"/>
+              <w:rPr>
+                <w:rFonts w:ascii="Calibri" w:eastAsia="Times New Roman" w:hAnsi="Calibri" w:cs="Calibri"/>
+                <w:color w:val="000000"/>
+              </w:rPr>
+            </w:pPr>
+            <w:r>
+              <w:rPr>
+                <w:rFonts w:ascii="Calibri" w:eastAsia="Times New Roman" w:hAnsi="Calibri" w:cs="Calibri"/>
+                <w:color w:val="000000"/>
+              </w:rPr>
+              <w:t>11</w:t>
+            </w:r>
+          </w:p>
+        </w:tc>
+      </w:tr>
+      <w:tr>
+        <w:trPr>
+          <w:trHeight w:val="300"/>
+          <w:jc w:val="center"/>
+        </w:trPr>
+        <w:tc>
+          <w:tcPr>
+            <w:tcW w:w="2763" w:type="dxa"/>
+            <w:tcBorders>
+              <w:top w:val="nil"/>
+              <w:left w:val="nil"/>
+              <w:bottom w:val="nil"/>
+              <w:right w:val="nil"/>
+            </w:tcBorders>
+            <w:shd w:val="clear" w:color="auto" w:fill="auto"/>
+            <w:noWrap/>
+            <w:vAlign w:val="bottom"/>
+            <w:hideMark/>
+          </w:tcPr>
+          <w:p>
+            <w:pPr>
+              <w:spacing w:after="0" w:line="240" w:lineRule="auto"/>
+              <w:rPr>
+                <w:rFonts w:ascii="Calibri" w:eastAsia="Times New Roman" w:hAnsi="Calibri" w:cs="Calibri"/>
+                <w:color w:val="000000"/>
+              </w:rPr>
+            </w:pPr>
+            <w:r>
+              <w:rPr>
+                <w:rFonts w:ascii="Calibri" w:eastAsia="Times New Roman" w:hAnsi="Calibri" w:cs="Calibri"/>
+                <w:color w:val="000000"/>
+              </w:rPr>
+              <w:t>6.635921</w:t>
+            </w:r>
+          </w:p>
+        </w:tc>
+        <w:tc>
+          <w:tcPr>
+            <w:tcW w:w="2457" w:type="dxa"/>
+            <w:tcBorders>
+              <w:top w:val="nil"/>
+              <w:left w:val="nil"/>
+              <w:bottom w:val="nil"/>
+              <w:right w:val="nil"/>
+            </w:tcBorders>
+            <w:shd w:val="clear" w:color="auto" w:fill="auto"/>
+            <w:noWrap/>
+            <w:vAlign w:val="bottom"/>
+            <w:hideMark/>
+          </w:tcPr>
+          <w:p>
+            <w:pPr>
+              <w:spacing w:after="0" w:line="240" w:lineRule="auto"/>
+              <w:rPr>
+                <w:rFonts w:ascii="Calibri" w:eastAsia="Times New Roman" w:hAnsi="Calibri" w:cs="Calibri"/>
+                <w:color w:val="000000"/>
+              </w:rPr>
+            </w:pPr>
+            <w:r>
+              <w:rPr>
+                <w:rFonts w:ascii="Calibri" w:eastAsia="Times New Roman" w:hAnsi="Calibri" w:cs="Calibri"/>
+                <w:color w:val="000000"/>
+              </w:rPr>
+              <w:t>12</w:t>
+            </w:r>
+          </w:p>
+        </w:tc>
+      </w:tr>
+      <w:tr>
+        <w:trPr>
+          <w:trHeight w:val="300"/>
+          <w:jc w:val="center"/>
+        </w:trPr>
+        <w:tc>
+          <w:tcPr>
+            <w:tcW w:w="2763" w:type="dxa"/>
+            <w:tcBorders>
+              <w:top w:val="nil"/>
+              <w:left w:val="nil"/>
+              <w:bottom w:val="nil"/>
+              <w:right w:val="nil"/>
+            </w:tcBorders>
+            <w:shd w:val="clear" w:color="auto" w:fill="auto"/>
+            <w:noWrap/>
+            <w:vAlign w:val="bottom"/>
+            <w:hideMark/>
+          </w:tcPr>
+          <w:p>
+            <w:pPr>
+              <w:spacing w:after="0" w:line="240" w:lineRule="auto"/>
+              <w:rPr>
+                <w:rFonts w:ascii="Calibri" w:eastAsia="Times New Roman" w:hAnsi="Calibri" w:cs="Calibri"/>
+                <w:color w:val="000000"/>
+              </w:rPr>
+            </w:pPr>
+            <w:r>
+              <w:rPr>
+                <w:rFonts w:ascii="Calibri" w:eastAsia="Times New Roman" w:hAnsi="Calibri" w:cs="Calibri"/>
+                <w:color w:val="000000"/>
+              </w:rPr>
+              <w:t>1.474196</w:t>
+            </w:r>
+          </w:p>
+        </w:tc>
+        <w:tc>
+          <w:tcPr>
+            <w:tcW w:w="2457" w:type="dxa"/>
+            <w:tcBorders>
+              <w:top w:val="nil"/>
+              <w:left w:val="nil"/>
+              <w:bottom w:val="nil"/>
+              <w:right w:val="nil"/>
+            </w:tcBorders>
+            <w:shd w:val="clear" w:color="auto" w:fill="auto"/>
+            <w:noWrap/>
+            <w:vAlign w:val="bottom"/>
+            <w:hideMark/>
+          </w:tcPr>
+          <w:p>
+            <w:pPr>
+              <w:spacing w:after="0" w:line="240" w:lineRule="auto"/>
+              <w:rPr>
+                <w:rFonts w:ascii="Calibri" w:eastAsia="Times New Roman" w:hAnsi="Calibri" w:cs="Calibri"/>
+                <w:color w:val="000000"/>
+              </w:rPr>
+            </w:pPr>
+            <w:r>
+              <w:rPr>
+                <w:rFonts w:ascii="Calibri" w:eastAsia="Times New Roman" w:hAnsi="Calibri" w:cs="Calibri"/>
+                <w:color w:val="000000"/>
+              </w:rPr>
+              <w:t>13</w:t>
+            </w:r>
+          </w:p>
+        </w:tc>
+      </w:tr>
+    </w:tbl>
+    <w:p>
+      <w:pPr>
+        <w:rPr>
+          <w:b/>
+        </w:rPr>
+      </w:pPr>
+    </w:p>
+    <w:p>
+      <w:pPr>
+        <w:tabs>
+          <w:tab w:val="left" w:pos="3210"/>
+        </w:tabs>
+        <w:rPr>
+          <w:b/>
+        </w:rPr>
+      </w:pPr>
+      <w:r>
+        <w:rPr>
+          <w:b/>
+        </w:rPr>
+        <w:tab/>
+      </w:r>
+    </w:p>
+    <w:p>
+      <w:pPr>
+        <w:tabs>
+          <w:tab w:val="left" w:pos="3210"/>
+        </w:tabs>
+        <w:rPr>
+          <w:b/>
+        </w:rPr>
+      </w:pPr>
+    </w:p>
+    <w:p>
+      <w:pPr>
+        <w:rPr>
+          <w:b/>
+        </w:rPr>
+      </w:pPr>
+      <w:r>
+        <w:rPr>
+          <w:b/>
+        </w:rPr>
+        <w:lastRenderedPageBreak/>
+        <w:t xml:space="preserve">Overall judgement: </w:t>
+      </w:r>
+      <w:r>
+        <w:rPr>
+          <w:b/>
+        </w:rPr>
+        <w:t>Not a valid parallel solution</w:t>
+      </w:r>
+    </w:p>
+    <w:p>
+      <w:r>
+        <w:t>It’s kind of a shame. I didn’t think that rotating and sending out the table with MPI would be so much worse than just doing it in serial. By the time I realized it was a bad solution it was far to late to go back to the drawing board.</w:t>
+      </w:r>
+      <w:r>
+        <w:t xml:space="preserve"> I was only able to reach a size of 13 for my parallel version. </w:t>
+      </w:r>
+    </w:p>
+    <w:p>
+      <w:pPr>
+        <w:rPr>
+          <w:b/>
+        </w:rPr>
+      </w:pPr>
+    </w:p>
+    <w:p>
+      <w:pPr>
+        <w:rPr>
+          <w:rFonts w:ascii="Calibri Light" w:eastAsia="Times New Roman" w:hAnsi="Calibri Light" w:cs="Calibri Light"/>
+          <w:color w:val="2E74B5"/>
+          <w:kern w:val="36"/>
+          <w:sz w:val="32"/>
+          <w:szCs w:val="32"/>
+        </w:rPr>
+      </w:pPr>
+      <w:r>
+        <w:rPr>
+          <w:rFonts w:ascii="Calibri Light" w:eastAsia="Times New Roman" w:hAnsi="Calibri Light" w:cs="Calibri Light"/>
+          <w:color w:val="2E74B5"/>
+          <w:kern w:val="36"/>
+          <w:sz w:val="32"/>
+          <w:szCs w:val="32"/>
+        </w:rPr>
+        <w:t>Resources</w:t>
+      </w:r>
+    </w:p>
+    <w:p>
+      <w:pPr>
         <w:pStyle w:val="ListParagraph"/>
+        <w:numPr>
+          <w:ilvl w:val="0"/>
+          <w:numId w:val="10"/>
+        </w:numPr>
+      </w:pPr>
+      <w:r>
+        <w:t>Wikipedia</w:t>
+      </w:r>
+    </w:p>
+    <w:p>
+      <w:pPr>
+        <w:pStyle w:val="ListParagraph"/>
+        <w:numPr>
+          <w:ilvl w:val="0"/>
+          <w:numId w:val="10"/>
+        </w:numPr>
+      </w:pPr>
+      <w:r>
+        <w:t>Your notes</w:t>
+      </w:r>
+    </w:p>
+    <w:p>
+      <w:pPr>
+        <w:pStyle w:val="ListParagraph"/>
+        <w:numPr>
+          <w:ilvl w:val="0"/>
+          <w:numId w:val="10"/>
+        </w:numPr>
+      </w:pPr>
+      <w:r>
+        <w:t xml:space="preserve">Stack Overflow </w:t>
+      </w:r>
+    </w:p>
+    <w:p>
+      <w:pPr>
+        <w:pStyle w:val="ListParagraph"/>
       </w:pPr>
     </w:p>
     <w:sectPr>
-      <w:headerReference w:type="default" r:id="rId8"/>
+      <w:headerReference w:type="default" r:id="rId9"/>
       <w:pgSz w:w="12240" w:h="15840"/>
       <w:pgMar w:top="1440" w:right="1440" w:bottom="1440" w:left="1440" w:header="720" w:footer="720" w:gutter="0"/>
       <w:cols w:space="720"/>
@@ -1402,6 +4659,119 @@
     </w:lvl>
   </w:abstractNum>
   <w:abstractNum w:abstractNumId="1" w15:restartNumberingAfterBreak="0">
+    <w:nsid w:val="196A341F"/>
+    <w:multiLevelType w:val="hybridMultilevel"/>
+    <w:tmpl w:val="9C76D22E"/>
+    <w:lvl w:ilvl="0" w:tplc="04090001">
+      <w:start w:val="1"/>
+      <w:numFmt w:val="bullet"/>
+      <w:lvlText w:val=""/>
+      <w:lvlJc w:val="left"/>
+      <w:pPr>
+        <w:ind w:left="720" w:hanging="360"/>
+      </w:pPr>
+      <w:rPr>
+        <w:rFonts w:ascii="Symbol" w:hAnsi="Symbol" w:hint="default"/>
+      </w:rPr>
+    </w:lvl>
+    <w:lvl w:ilvl="1" w:tplc="04090003" w:tentative="1">
+      <w:start w:val="1"/>
+      <w:numFmt w:val="bullet"/>
+      <w:lvlText w:val="o"/>
+      <w:lvlJc w:val="left"/>
+      <w:pPr>
+        <w:ind w:left="1440" w:hanging="360"/>
+      </w:pPr>
+      <w:rPr>
+        <w:rFonts w:ascii="Courier New" w:hAnsi="Courier New" w:cs="Courier New" w:hint="default"/>
+      </w:rPr>
+    </w:lvl>
+    <w:lvl w:ilvl="2" w:tplc="04090005" w:tentative="1">
+      <w:start w:val="1"/>
+      <w:numFmt w:val="bullet"/>
+      <w:lvlText w:val=""/>
+      <w:lvlJc w:val="left"/>
+      <w:pPr>
+        <w:ind w:left="2160" w:hanging="360"/>
+      </w:pPr>
+      <w:rPr>
+        <w:rFonts w:ascii="Wingdings" w:hAnsi="Wingdings" w:hint="default"/>
+      </w:rPr>
+    </w:lvl>
+    <w:lvl w:ilvl="3" w:tplc="04090001" w:tentative="1">
+      <w:start w:val="1"/>
+      <w:numFmt w:val="bullet"/>
+      <w:lvlText w:val=""/>
+      <w:lvlJc w:val="left"/>
+      <w:pPr>
+        <w:ind w:left="2880" w:hanging="360"/>
+      </w:pPr>
+      <w:rPr>
+        <w:rFonts w:ascii="Symbol" w:hAnsi="Symbol" w:hint="default"/>
+      </w:rPr>
+    </w:lvl>
+    <w:lvl w:ilvl="4" w:tplc="04090003" w:tentative="1">
+      <w:start w:val="1"/>
+      <w:numFmt w:val="bullet"/>
+      <w:lvlText w:val="o"/>
+      <w:lvlJc w:val="left"/>
+      <w:pPr>
+        <w:ind w:left="3600" w:hanging="360"/>
+      </w:pPr>
+      <w:rPr>
+        <w:rFonts w:ascii="Courier New" w:hAnsi="Courier New" w:cs="Courier New" w:hint="default"/>
+      </w:rPr>
+    </w:lvl>
+    <w:lvl w:ilvl="5" w:tplc="04090005" w:tentative="1">
+      <w:start w:val="1"/>
+      <w:numFmt w:val="bullet"/>
+      <w:lvlText w:val=""/>
+      <w:lvlJc w:val="left"/>
+      <w:pPr>
+        <w:ind w:left="4320" w:hanging="360"/>
+      </w:pPr>
+      <w:rPr>
+        <w:rFonts w:ascii="Wingdings" w:hAnsi="Wingdings" w:hint="default"/>
+      </w:rPr>
+    </w:lvl>
+    <w:lvl w:ilvl="6" w:tplc="04090001" w:tentative="1">
+      <w:start w:val="1"/>
+      <w:numFmt w:val="bullet"/>
+      <w:lvlText w:val=""/>
+      <w:lvlJc w:val="left"/>
+      <w:pPr>
+        <w:ind w:left="5040" w:hanging="360"/>
+      </w:pPr>
+      <w:rPr>
+        <w:rFonts w:ascii="Symbol" w:hAnsi="Symbol" w:hint="default"/>
+      </w:rPr>
+    </w:lvl>
+    <w:lvl w:ilvl="7" w:tplc="04090003" w:tentative="1">
+      <w:start w:val="1"/>
+      <w:numFmt w:val="bullet"/>
+      <w:lvlText w:val="o"/>
+      <w:lvlJc w:val="left"/>
+      <w:pPr>
+        <w:ind w:left="5760" w:hanging="360"/>
+      </w:pPr>
+      <w:rPr>
+        <w:rFonts w:ascii="Courier New" w:hAnsi="Courier New" w:cs="Courier New" w:hint="default"/>
+      </w:rPr>
+    </w:lvl>
+    <w:lvl w:ilvl="8" w:tplc="04090005" w:tentative="1">
+      <w:start w:val="1"/>
+      <w:numFmt w:val="bullet"/>
+      <w:lvlText w:val=""/>
+      <w:lvlJc w:val="left"/>
+      <w:pPr>
+        <w:ind w:left="6480" w:hanging="360"/>
+      </w:pPr>
+      <w:rPr>
+        <w:rFonts w:ascii="Wingdings" w:hAnsi="Wingdings" w:hint="default"/>
+      </w:rPr>
+    </w:lvl>
+  </w:abstractNum>
+  <w:abstractNum w:abstractNumId="2" w15:restartNumberingAfterBreak="0">
     <w:nsid w:val="21FF5E75"/>
     <w:multiLevelType w:val="hybridMultilevel"/>
     <w:tmpl w:val="DC843020"/>
@@ -1514,7 +4884,120 @@
       </w:rPr>
     </w:lvl>
   </w:abstractNum>
-  <w:abstractNum w:abstractNumId="2" w15:restartNumberingAfterBreak="0">
+  <w:abstractNum w:abstractNumId="3" w15:restartNumberingAfterBreak="0">
+    <w:nsid w:val="25915DC9"/>
+    <w:multiLevelType w:val="hybridMultilevel"/>
+    <w:tmpl w:val="4B08C5C0"/>
+    <w:lvl w:ilvl="0" w:tplc="04090001">
+      <w:start w:val="1"/>
+      <w:numFmt w:val="bullet"/>
+      <w:lvlText w:val=""/>
+      <w:lvlJc w:val="left"/>
+      <w:pPr>
+        <w:ind w:left="720" w:hanging="360"/>
+      </w:pPr>
+      <w:rPr>
+        <w:rFonts w:ascii="Symbol" w:hAnsi="Symbol" w:hint="default"/>
+      </w:rPr>
+    </w:lvl>
+    <w:lvl w:ilvl="1" w:tplc="04090003" w:tentative="1">
+      <w:start w:val="1"/>
+      <w:numFmt w:val="bullet"/>
+      <w:lvlText w:val="o"/>
+      <w:lvlJc w:val="left"/>
+      <w:pPr>
+        <w:ind w:left="1440" w:hanging="360"/>
+      </w:pPr>
+      <w:rPr>
+        <w:rFonts w:ascii="Courier New" w:hAnsi="Courier New" w:cs="Courier New" w:hint="default"/>
+      </w:rPr>
+    </w:lvl>
+    <w:lvl w:ilvl="2" w:tplc="04090005" w:tentative="1">
+      <w:start w:val="1"/>
+      <w:numFmt w:val="bullet"/>
+      <w:lvlText w:val=""/>
+      <w:lvlJc w:val="left"/>
+      <w:pPr>
+        <w:ind w:left="2160" w:hanging="360"/>
+      </w:pPr>
+      <w:rPr>
+        <w:rFonts w:ascii="Wingdings" w:hAnsi="Wingdings" w:hint="default"/>
+      </w:rPr>
+    </w:lvl>
+    <w:lvl w:ilvl="3" w:tplc="04090001" w:tentative="1">
+      <w:start w:val="1"/>
+      <w:numFmt w:val="bullet"/>
+      <w:lvlText w:val=""/>
+      <w:lvlJc w:val="left"/>
+      <w:pPr>
+        <w:ind w:left="2880" w:hanging="360"/>
+      </w:pPr>
+      <w:rPr>
+        <w:rFonts w:ascii="Symbol" w:hAnsi="Symbol" w:hint="default"/>
+      </w:rPr>
+    </w:lvl>
+    <w:lvl w:ilvl="4" w:tplc="04090003" w:tentative="1">
+      <w:start w:val="1"/>
+      <w:numFmt w:val="bullet"/>
+      <w:lvlText w:val="o"/>
+      <w:lvlJc w:val="left"/>
+      <w:pPr>
+        <w:ind w:left="3600" w:hanging="360"/>
+      </w:pPr>
+      <w:rPr>
+        <w:rFonts w:ascii="Courier New" w:hAnsi="Courier New" w:cs="Courier New" w:hint="default"/>
+      </w:rPr>
+    </w:lvl>
+    <w:lvl w:ilvl="5" w:tplc="04090005" w:tentative="1">
+      <w:start w:val="1"/>
+      <w:numFmt w:val="bullet"/>
+      <w:lvlText w:val=""/>
+      <w:lvlJc w:val="left"/>
+      <w:pPr>
+        <w:ind w:left="4320" w:hanging="360"/>
+      </w:pPr>
+      <w:rPr>
+        <w:rFonts w:ascii="Wingdings" w:hAnsi="Wingdings" w:hint="default"/>
+      </w:rPr>
+    </w:lvl>
+    <w:lvl w:ilvl="6" w:tplc="04090001" w:tentative="1">
+      <w:start w:val="1"/>
+      <w:numFmt w:val="bullet"/>
+      <w:lvlText w:val=""/>
+      <w:lvlJc w:val="left"/>
+      <w:pPr>
+        <w:ind w:left="5040" w:hanging="360"/>
+      </w:pPr>
+      <w:rPr>
+        <w:rFonts w:ascii="Symbol" w:hAnsi="Symbol" w:hint="default"/>
+      </w:rPr>
+    </w:lvl>
+    <w:lvl w:ilvl="7" w:tplc="04090003" w:tentative="1">
+      <w:start w:val="1"/>
+      <w:numFmt w:val="bullet"/>
+      <w:lvlText w:val="o"/>
+      <w:lvlJc w:val="left"/>
+      <w:pPr>
+        <w:ind w:left="5760" w:hanging="360"/>
+      </w:pPr>
+      <w:rPr>
+        <w:rFonts w:ascii="Courier New" w:hAnsi="Courier New" w:cs="Courier New" w:hint="default"/>
+      </w:rPr>
+    </w:lvl>
+    <w:lvl w:ilvl="8" w:tplc="04090005" w:tentative="1">
+      <w:start w:val="1"/>
+      <w:numFmt w:val="bullet"/>
+      <w:lvlText w:val=""/>
+      <w:lvlJc w:val="left"/>
+      <w:pPr>
+        <w:ind w:left="6480" w:hanging="360"/>
+      </w:pPr>
+      <w:rPr>
+        <w:rFonts w:ascii="Wingdings" w:hAnsi="Wingdings" w:hint="default"/>
+      </w:rPr>
+    </w:lvl>
+  </w:abstractNum>
+  <w:abstractNum w:abstractNumId="4" w15:restartNumberingAfterBreak="0">
     <w:nsid w:val="27BB749B"/>
     <w:multiLevelType w:val="hybridMultilevel"/>
     <w:tmpl w:val="64C41344"/>
@@ -1627,7 +5110,459 @@
       </w:rPr>
     </w:lvl>
   </w:abstractNum>
-  <w:abstractNum w:abstractNumId="3" w15:restartNumberingAfterBreak="0">
+  <w:abstractNum w:abstractNumId="5" w15:restartNumberingAfterBreak="0">
+    <w:nsid w:val="334C2241"/>
+    <w:multiLevelType w:val="hybridMultilevel"/>
+    <w:tmpl w:val="A1EED772"/>
+    <w:lvl w:ilvl="0" w:tplc="04090001">
+      <w:start w:val="1"/>
+      <w:numFmt w:val="bullet"/>
+      <w:lvlText w:val=""/>
+      <w:lvlJc w:val="left"/>
+      <w:pPr>
+        <w:ind w:left="1080" w:hanging="360"/>
+      </w:pPr>
+      <w:rPr>
+        <w:rFonts w:ascii="Symbol" w:hAnsi="Symbol" w:hint="default"/>
+      </w:rPr>
+    </w:lvl>
+    <w:lvl w:ilvl="1" w:tplc="04090003" w:tentative="1">
+      <w:start w:val="1"/>
+      <w:numFmt w:val="bullet"/>
+      <w:lvlText w:val="o"/>
+      <w:lvlJc w:val="left"/>
+      <w:pPr>
+        <w:ind w:left="1800" w:hanging="360"/>
+      </w:pPr>
+      <w:rPr>
+        <w:rFonts w:ascii="Courier New" w:hAnsi="Courier New" w:cs="Courier New" w:hint="default"/>
+      </w:rPr>
+    </w:lvl>
+    <w:lvl w:ilvl="2" w:tplc="04090005" w:tentative="1">
+      <w:start w:val="1"/>
+      <w:numFmt w:val="bullet"/>
+      <w:lvlText w:val=""/>
+      <w:lvlJc w:val="left"/>
+      <w:pPr>
+        <w:ind w:left="2520" w:hanging="360"/>
+      </w:pPr>
+      <w:rPr>
+        <w:rFonts w:ascii="Wingdings" w:hAnsi="Wingdings" w:hint="default"/>
+      </w:rPr>
+    </w:lvl>
+    <w:lvl w:ilvl="3" w:tplc="04090001" w:tentative="1">
+      <w:start w:val="1"/>
+      <w:numFmt w:val="bullet"/>
+      <w:lvlText w:val=""/>
+      <w:lvlJc w:val="left"/>
+      <w:pPr>
+        <w:ind w:left="3240" w:hanging="360"/>
+      </w:pPr>
+      <w:rPr>
+        <w:rFonts w:ascii="Symbol" w:hAnsi="Symbol" w:hint="default"/>
+      </w:rPr>
+    </w:lvl>
+    <w:lvl w:ilvl="4" w:tplc="04090003" w:tentative="1">
+      <w:start w:val="1"/>
+      <w:numFmt w:val="bullet"/>
+      <w:lvlText w:val="o"/>
+      <w:lvlJc w:val="left"/>
+      <w:pPr>
+        <w:ind w:left="3960" w:hanging="360"/>
+      </w:pPr>
+      <w:rPr>
+        <w:rFonts w:ascii="Courier New" w:hAnsi="Courier New" w:cs="Courier New" w:hint="default"/>
+      </w:rPr>
+    </w:lvl>
+    <w:lvl w:ilvl="5" w:tplc="04090005" w:tentative="1">
+      <w:start w:val="1"/>
+      <w:numFmt w:val="bullet"/>
+      <w:lvlText w:val=""/>
+      <w:lvlJc w:val="left"/>
+      <w:pPr>
+        <w:ind w:left="4680" w:hanging="360"/>
+      </w:pPr>
+      <w:rPr>
+        <w:rFonts w:ascii="Wingdings" w:hAnsi="Wingdings" w:hint="default"/>
+      </w:rPr>
+    </w:lvl>
+    <w:lvl w:ilvl="6" w:tplc="04090001" w:tentative="1">
+      <w:start w:val="1"/>
+      <w:numFmt w:val="bullet"/>
+      <w:lvlText w:val=""/>
+      <w:lvlJc w:val="left"/>
+      <w:pPr>
+        <w:ind w:left="5400" w:hanging="360"/>
+      </w:pPr>
+      <w:rPr>
+        <w:rFonts w:ascii="Symbol" w:hAnsi="Symbol" w:hint="default"/>
+      </w:rPr>
+    </w:lvl>
+    <w:lvl w:ilvl="7" w:tplc="04090003" w:tentative="1">
+      <w:start w:val="1"/>
+      <w:numFmt w:val="bullet"/>
+      <w:lvlText w:val="o"/>
+      <w:lvlJc w:val="left"/>
+      <w:pPr>
+        <w:ind w:left="6120" w:hanging="360"/>
+      </w:pPr>
+      <w:rPr>
+        <w:rFonts w:ascii="Courier New" w:hAnsi="Courier New" w:cs="Courier New" w:hint="default"/>
+      </w:rPr>
+    </w:lvl>
+    <w:lvl w:ilvl="8" w:tplc="04090005" w:tentative="1">
+      <w:start w:val="1"/>
+      <w:numFmt w:val="bullet"/>
+      <w:lvlText w:val=""/>
+      <w:lvlJc w:val="left"/>
+      <w:pPr>
+        <w:ind w:left="6840" w:hanging="360"/>
+      </w:pPr>
+      <w:rPr>
+        <w:rFonts w:ascii="Wingdings" w:hAnsi="Wingdings" w:hint="default"/>
+      </w:rPr>
+    </w:lvl>
+  </w:abstractNum>
+  <w:abstractNum w:abstractNumId="6" w15:restartNumberingAfterBreak="0">
+    <w:nsid w:val="57F76767"/>
+    <w:multiLevelType w:val="hybridMultilevel"/>
+    <w:tmpl w:val="6980E8D4"/>
+    <w:lvl w:ilvl="0" w:tplc="04090001">
+      <w:start w:val="1"/>
+      <w:numFmt w:val="bullet"/>
+      <w:lvlText w:val=""/>
+      <w:lvlJc w:val="left"/>
+      <w:pPr>
+        <w:ind w:left="1080" w:hanging="360"/>
+      </w:pPr>
+      <w:rPr>
+        <w:rFonts w:ascii="Symbol" w:hAnsi="Symbol" w:hint="default"/>
+      </w:rPr>
+    </w:lvl>
+    <w:lvl w:ilvl="1" w:tplc="04090003" w:tentative="1">
+      <w:start w:val="1"/>
+      <w:numFmt w:val="bullet"/>
+      <w:lvlText w:val="o"/>
+      <w:lvlJc w:val="left"/>
+      <w:pPr>
+        <w:ind w:left="1800" w:hanging="360"/>
+      </w:pPr>
+      <w:rPr>
+        <w:rFonts w:ascii="Courier New" w:hAnsi="Courier New" w:cs="Courier New" w:hint="default"/>
+      </w:rPr>
+    </w:lvl>
+    <w:lvl w:ilvl="2" w:tplc="04090005" w:tentative="1">
+      <w:start w:val="1"/>
+      <w:numFmt w:val="bullet"/>
+      <w:lvlText w:val=""/>
+      <w:lvlJc w:val="left"/>
+      <w:pPr>
+        <w:ind w:left="2520" w:hanging="360"/>
+      </w:pPr>
+      <w:rPr>
+        <w:rFonts w:ascii="Wingdings" w:hAnsi="Wingdings" w:hint="default"/>
+      </w:rPr>
+    </w:lvl>
+    <w:lvl w:ilvl="3" w:tplc="04090001" w:tentative="1">
+      <w:start w:val="1"/>
+      <w:numFmt w:val="bullet"/>
+      <w:lvlText w:val=""/>
+      <w:lvlJc w:val="left"/>
+      <w:pPr>
+        <w:ind w:left="3240" w:hanging="360"/>
+      </w:pPr>
+      <w:rPr>
+        <w:rFonts w:ascii="Symbol" w:hAnsi="Symbol" w:hint="default"/>
+      </w:rPr>
+    </w:lvl>
+    <w:lvl w:ilvl="4" w:tplc="04090003" w:tentative="1">
+      <w:start w:val="1"/>
+      <w:numFmt w:val="bullet"/>
+      <w:lvlText w:val="o"/>
+      <w:lvlJc w:val="left"/>
+      <w:pPr>
+        <w:ind w:left="3960" w:hanging="360"/>
+      </w:pPr>
+      <w:rPr>
+        <w:rFonts w:ascii="Courier New" w:hAnsi="Courier New" w:cs="Courier New" w:hint="default"/>
+      </w:rPr>
+    </w:lvl>
+    <w:lvl w:ilvl="5" w:tplc="04090005" w:tentative="1">
+      <w:start w:val="1"/>
+      <w:numFmt w:val="bullet"/>
+      <w:lvlText w:val=""/>
+      <w:lvlJc w:val="left"/>
+      <w:pPr>
+        <w:ind w:left="4680" w:hanging="360"/>
+      </w:pPr>
+      <w:rPr>
+        <w:rFonts w:ascii="Wingdings" w:hAnsi="Wingdings" w:hint="default"/>
+      </w:rPr>
+    </w:lvl>
+    <w:lvl w:ilvl="6" w:tplc="04090001" w:tentative="1">
+      <w:start w:val="1"/>
+      <w:numFmt w:val="bullet"/>
+      <w:lvlText w:val=""/>
+      <w:lvlJc w:val="left"/>
+      <w:pPr>
+        <w:ind w:left="5400" w:hanging="360"/>
+      </w:pPr>
+      <w:rPr>
+        <w:rFonts w:ascii="Symbol" w:hAnsi="Symbol" w:hint="default"/>
+      </w:rPr>
+    </w:lvl>
+    <w:lvl w:ilvl="7" w:tplc="04090003" w:tentative="1">
+      <w:start w:val="1"/>
+      <w:numFmt w:val="bullet"/>
+      <w:lvlText w:val="o"/>
+      <w:lvlJc w:val="left"/>
+      <w:pPr>
+        <w:ind w:left="6120" w:hanging="360"/>
+      </w:pPr>
+      <w:rPr>
+        <w:rFonts w:ascii="Courier New" w:hAnsi="Courier New" w:cs="Courier New" w:hint="default"/>
+      </w:rPr>
+    </w:lvl>
+    <w:lvl w:ilvl="8" w:tplc="04090005" w:tentative="1">
+      <w:start w:val="1"/>
+      <w:numFmt w:val="bullet"/>
+      <w:lvlText w:val=""/>
+      <w:lvlJc w:val="left"/>
+      <w:pPr>
+        <w:ind w:left="6840" w:hanging="360"/>
+      </w:pPr>
+      <w:rPr>
+        <w:rFonts w:ascii="Wingdings" w:hAnsi="Wingdings" w:hint="default"/>
+      </w:rPr>
+    </w:lvl>
+  </w:abstractNum>
+  <w:abstractNum w:abstractNumId="7" w15:restartNumberingAfterBreak="0">
+    <w:nsid w:val="69A07203"/>
+    <w:multiLevelType w:val="hybridMultilevel"/>
+    <w:tmpl w:val="55E0FAF8"/>
+    <w:lvl w:ilvl="0" w:tplc="04090001">
+      <w:start w:val="1"/>
+      <w:numFmt w:val="bullet"/>
+      <w:lvlText w:val=""/>
+      <w:lvlJc w:val="left"/>
+      <w:pPr>
+        <w:ind w:left="720" w:hanging="360"/>
+      </w:pPr>
+      <w:rPr>
+        <w:rFonts w:ascii="Symbol" w:hAnsi="Symbol" w:hint="default"/>
+      </w:rPr>
+    </w:lvl>
+    <w:lvl w:ilvl="1" w:tplc="04090003" w:tentative="1">
+      <w:start w:val="1"/>
+      <w:numFmt w:val="bullet"/>
+      <w:lvlText w:val="o"/>
+      <w:lvlJc w:val="left"/>
+      <w:pPr>
+        <w:ind w:left="1440" w:hanging="360"/>
+      </w:pPr>
+      <w:rPr>
+        <w:rFonts w:ascii="Courier New" w:hAnsi="Courier New" w:cs="Courier New" w:hint="default"/>
+      </w:rPr>
+    </w:lvl>
+    <w:lvl w:ilvl="2" w:tplc="04090005" w:tentative="1">
+      <w:start w:val="1"/>
+      <w:numFmt w:val="bullet"/>
+      <w:lvlText w:val=""/>
+      <w:lvlJc w:val="left"/>
+      <w:pPr>
+        <w:ind w:left="2160" w:hanging="360"/>
+      </w:pPr>
+      <w:rPr>
+        <w:rFonts w:ascii="Wingdings" w:hAnsi="Wingdings" w:hint="default"/>
+      </w:rPr>
+    </w:lvl>
+    <w:lvl w:ilvl="3" w:tplc="04090001" w:tentative="1">
+      <w:start w:val="1"/>
+      <w:numFmt w:val="bullet"/>
+      <w:lvlText w:val=""/>
+      <w:lvlJc w:val="left"/>
+      <w:pPr>
+        <w:ind w:left="2880" w:hanging="360"/>
+      </w:pPr>
+      <w:rPr>
+        <w:rFonts w:ascii="Symbol" w:hAnsi="Symbol" w:hint="default"/>
+      </w:rPr>
+    </w:lvl>
+    <w:lvl w:ilvl="4" w:tplc="04090003" w:tentative="1">
+      <w:start w:val="1"/>
+      <w:numFmt w:val="bullet"/>
+      <w:lvlText w:val="o"/>
+      <w:lvlJc w:val="left"/>
+      <w:pPr>
+        <w:ind w:left="3600" w:hanging="360"/>
+      </w:pPr>
+      <w:rPr>
+        <w:rFonts w:ascii="Courier New" w:hAnsi="Courier New" w:cs="Courier New" w:hint="default"/>
+      </w:rPr>
+    </w:lvl>
+    <w:lvl w:ilvl="5" w:tplc="04090005" w:tentative="1">
+      <w:start w:val="1"/>
+      <w:numFmt w:val="bullet"/>
+      <w:lvlText w:val=""/>
+      <w:lvlJc w:val="left"/>
+      <w:pPr>
+        <w:ind w:left="4320" w:hanging="360"/>
+      </w:pPr>
+      <w:rPr>
+        <w:rFonts w:ascii="Wingdings" w:hAnsi="Wingdings" w:hint="default"/>
+      </w:rPr>
+    </w:lvl>
+    <w:lvl w:ilvl="6" w:tplc="04090001" w:tentative="1">
+      <w:start w:val="1"/>
+      <w:numFmt w:val="bullet"/>
+      <w:lvlText w:val=""/>
+      <w:lvlJc w:val="left"/>
+      <w:pPr>
+        <w:ind w:left="5040" w:hanging="360"/>
+      </w:pPr>
+      <w:rPr>
+        <w:rFonts w:ascii="Symbol" w:hAnsi="Symbol" w:hint="default"/>
+      </w:rPr>
+    </w:lvl>
+    <w:lvl w:ilvl="7" w:tplc="04090003" w:tentative="1">
+      <w:start w:val="1"/>
+      <w:numFmt w:val="bullet"/>
+      <w:lvlText w:val="o"/>
+      <w:lvlJc w:val="left"/>
+      <w:pPr>
+        <w:ind w:left="5760" w:hanging="360"/>
+      </w:pPr>
+      <w:rPr>
+        <w:rFonts w:ascii="Courier New" w:hAnsi="Courier New" w:cs="Courier New" w:hint="default"/>
+      </w:rPr>
+    </w:lvl>
+    <w:lvl w:ilvl="8" w:tplc="04090005" w:tentative="1">
+      <w:start w:val="1"/>
+      <w:numFmt w:val="bullet"/>
+      <w:lvlText w:val=""/>
+      <w:lvlJc w:val="left"/>
+      <w:pPr>
+        <w:ind w:left="6480" w:hanging="360"/>
+      </w:pPr>
+      <w:rPr>
+        <w:rFonts w:ascii="Wingdings" w:hAnsi="Wingdings" w:hint="default"/>
+      </w:rPr>
+    </w:lvl>
+  </w:abstractNum>
+  <w:abstractNum w:abstractNumId="8" w15:restartNumberingAfterBreak="0">
+    <w:nsid w:val="6EF20F60"/>
+    <w:multiLevelType w:val="hybridMultilevel"/>
+    <w:tmpl w:val="23E213B4"/>
+    <w:lvl w:ilvl="0" w:tplc="04090001">
+      <w:start w:val="1"/>
+      <w:numFmt w:val="bullet"/>
+      <w:lvlText w:val=""/>
+      <w:lvlJc w:val="left"/>
+      <w:pPr>
+        <w:ind w:left="720" w:hanging="360"/>
+      </w:pPr>
+      <w:rPr>
+        <w:rFonts w:ascii="Symbol" w:hAnsi="Symbol" w:hint="default"/>
+      </w:rPr>
+    </w:lvl>
+    <w:lvl w:ilvl="1" w:tplc="04090003" w:tentative="1">
+      <w:start w:val="1"/>
+      <w:numFmt w:val="bullet"/>
+      <w:lvlText w:val="o"/>
+      <w:lvlJc w:val="left"/>
+      <w:pPr>
+        <w:ind w:left="1440" w:hanging="360"/>
+      </w:pPr>
+      <w:rPr>
+        <w:rFonts w:ascii="Courier New" w:hAnsi="Courier New" w:cs="Courier New" w:hint="default"/>
+      </w:rPr>
+    </w:lvl>
+    <w:lvl w:ilvl="2" w:tplc="04090005" w:tentative="1">
+      <w:start w:val="1"/>
+      <w:numFmt w:val="bullet"/>
+      <w:lvlText w:val=""/>
+      <w:lvlJc w:val="left"/>
+      <w:pPr>
+        <w:ind w:left="2160" w:hanging="360"/>
+      </w:pPr>
+      <w:rPr>
+        <w:rFonts w:ascii="Wingdings" w:hAnsi="Wingdings" w:hint="default"/>
+      </w:rPr>
+    </w:lvl>
+    <w:lvl w:ilvl="3" w:tplc="04090001" w:tentative="1">
+      <w:start w:val="1"/>
+      <w:numFmt w:val="bullet"/>
+      <w:lvlText w:val=""/>
+      <w:lvlJc w:val="left"/>
+      <w:pPr>
+        <w:ind w:left="2880" w:hanging="360"/>
+      </w:pPr>
+      <w:rPr>
+        <w:rFonts w:ascii="Symbol" w:hAnsi="Symbol" w:hint="default"/>
+      </w:rPr>
+    </w:lvl>
+    <w:lvl w:ilvl="4" w:tplc="04090003" w:tentative="1">
+      <w:start w:val="1"/>
+      <w:numFmt w:val="bullet"/>
+      <w:lvlText w:val="o"/>
+      <w:lvlJc w:val="left"/>
+      <w:pPr>
+        <w:ind w:left="3600" w:hanging="360"/>
+      </w:pPr>
+      <w:rPr>
+        <w:rFonts w:ascii="Courier New" w:hAnsi="Courier New" w:cs="Courier New" w:hint="default"/>
+      </w:rPr>
+    </w:lvl>
+    <w:lvl w:ilvl="5" w:tplc="04090005" w:tentative="1">
+      <w:start w:val="1"/>
+      <w:numFmt w:val="bullet"/>
+      <w:lvlText w:val=""/>
+      <w:lvlJc w:val="left"/>
+      <w:pPr>
+        <w:ind w:left="4320" w:hanging="360"/>
+      </w:pPr>
+      <w:rPr>
+        <w:rFonts w:ascii="Wingdings" w:hAnsi="Wingdings" w:hint="default"/>
+      </w:rPr>
+    </w:lvl>
+    <w:lvl w:ilvl="6" w:tplc="04090001" w:tentative="1">
+      <w:start w:val="1"/>
+      <w:numFmt w:val="bullet"/>
+      <w:lvlText w:val=""/>
+      <w:lvlJc w:val="left"/>
+      <w:pPr>
+        <w:ind w:left="5040" w:hanging="360"/>
+      </w:pPr>
+      <w:rPr>
+        <w:rFonts w:ascii="Symbol" w:hAnsi="Symbol" w:hint="default"/>
+      </w:rPr>
+    </w:lvl>
+    <w:lvl w:ilvl="7" w:tplc="04090003" w:tentative="1">
+      <w:start w:val="1"/>
+      <w:numFmt w:val="bullet"/>
+      <w:lvlText w:val="o"/>
+      <w:lvlJc w:val="left"/>
+      <w:pPr>
+        <w:ind w:left="5760" w:hanging="360"/>
+      </w:pPr>
+      <w:rPr>
+        <w:rFonts w:ascii="Courier New" w:hAnsi="Courier New" w:cs="Courier New" w:hint="default"/>
+      </w:rPr>
+    </w:lvl>
+    <w:lvl w:ilvl="8" w:tplc="04090005" w:tentative="1">
+      <w:start w:val="1"/>
+      <w:numFmt w:val="bullet"/>
+      <w:lvlText w:val=""/>
+      <w:lvlJc w:val="left"/>
+      <w:pPr>
+        <w:ind w:left="6480" w:hanging="360"/>
+      </w:pPr>
+      <w:rPr>
+        <w:rFonts w:ascii="Wingdings" w:hAnsi="Wingdings" w:hint="default"/>
+      </w:rPr>
+    </w:lvl>
+  </w:abstractNum>
+  <w:abstractNum w:abstractNumId="9" w15:restartNumberingAfterBreak="0">
     <w:nsid w:val="73106B01"/>
     <w:multiLevelType w:val="hybridMultilevel"/>
     <w:tmpl w:val="B5309722"/>
@@ -1741,16 +5676,34 @@
     </w:lvl>
   </w:abstractNum>
   <w:num w:numId="1">
-    <w:abstractNumId w:val="1"/>
+    <w:abstractNumId w:val="2"/>
   </w:num>
   <w:num w:numId="2">
-    <w:abstractNumId w:val="2"/>
+    <w:abstractNumId w:val="4"/>
   </w:num>
   <w:num w:numId="3">
-    <w:abstractNumId w:val="3"/>
+    <w:abstractNumId w:val="9"/>
   </w:num>
   <w:num w:numId="4">
     <w:abstractNumId w:val="0"/>
+  </w:num>
+  <w:num w:numId="5">
+    <w:abstractNumId w:val="3"/>
+  </w:num>
+  <w:num w:numId="6">
+    <w:abstractNumId w:val="7"/>
+  </w:num>
+  <w:num w:numId="7">
+    <w:abstractNumId w:val="5"/>
+  </w:num>
+  <w:num w:numId="8">
+    <w:abstractNumId w:val="6"/>
+  </w:num>
+  <w:num w:numId="9">
+    <w:abstractNumId w:val="8"/>
+  </w:num>
+  <w:num w:numId="10">
+    <w:abstractNumId w:val="1"/>
   </w:num>
 </w:numbering>
 </file>
@@ -2235,6 +6188,194 @@
       <w:contextualSpacing/>
     </w:pPr>
   </w:style>
+  <w:style w:type="table" w:styleId="TableGrid">
+    <w:name w:val="Table Grid"/>
+    <w:basedOn w:val="TableNormal"/>
+    <w:uiPriority w:val="39"/>
+    <w:rsid w:val="00045C7E"/>
+    <w:pPr>
+      <w:spacing w:after="0" w:line="240" w:lineRule="auto"/>
+    </w:pPr>
+    <w:tblPr>
+      <w:tblBorders>
+        <w:top w:val="single" w:sz="4" w:space="0" w:color="auto"/>
+        <w:left w:val="single" w:sz="4" w:space="0" w:color="auto"/>
+        <w:bottom w:val="single" w:sz="4" w:space="0" w:color="auto"/>
+        <w:right w:val="single" w:sz="4" w:space="0" w:color="auto"/>
+        <w:insideH w:val="single" w:sz="4" w:space="0" w:color="auto"/>
+        <w:insideV w:val="single" w:sz="4" w:space="0" w:color="auto"/>
+      </w:tblBorders>
+    </w:tblPr>
+  </w:style>
+  <w:style w:type="table" w:styleId="PlainTable5">
+    <w:name w:val="Plain Table 5"/>
+    <w:basedOn w:val="TableNormal"/>
+    <w:uiPriority w:val="45"/>
+    <w:rsid w:val="00045C7E"/>
+    <w:pPr>
+      <w:spacing w:after="0" w:line="240" w:lineRule="auto"/>
+    </w:pPr>
+    <w:tblPr>
+      <w:tblStyleRowBandSize w:val="1"/>
+      <w:tblStyleColBandSize w:val="1"/>
+    </w:tblPr>
+    <w:tblStylePr w:type="firstRow">
+      <w:rPr>
+        <w:rFonts w:asciiTheme="majorHAnsi" w:eastAsiaTheme="majorEastAsia" w:hAnsiTheme="majorHAnsi" w:cstheme="majorBidi"/>
+        <w:i/>
+        <w:iCs/>
+        <w:sz w:val="26"/>
+      </w:rPr>
+      <w:tblPr/>
+      <w:tcPr>
+        <w:tcBorders>
+          <w:bottom w:val="single" w:sz="4" w:space="0" w:color="7F7F7F" w:themeColor="text1" w:themeTint="80"/>
+        </w:tcBorders>
+        <w:shd w:val="clear" w:color="auto" w:fill="FFFFFF" w:themeFill="background1"/>
+      </w:tcPr>
+    </w:tblStylePr>
+    <w:tblStylePr w:type="lastRow">
+      <w:rPr>
+        <w:rFonts w:asciiTheme="majorHAnsi" w:eastAsiaTheme="majorEastAsia" w:hAnsiTheme="majorHAnsi" w:cstheme="majorBidi"/>
+        <w:i/>
+        <w:iCs/>
+        <w:sz w:val="26"/>
+      </w:rPr>
+      <w:tblPr/>
+      <w:tcPr>
+        <w:tcBorders>
+          <w:top w:val="single" w:sz="4" w:space="0" w:color="7F7F7F" w:themeColor="text1" w:themeTint="80"/>
+        </w:tcBorders>
+        <w:shd w:val="clear" w:color="auto" w:fill="FFFFFF" w:themeFill="background1"/>
+      </w:tcPr>
+    </w:tblStylePr>
+    <w:tblStylePr w:type="firstCol">
+      <w:pPr>
+        <w:jc w:val="right"/>
+      </w:pPr>
+      <w:rPr>
+        <w:rFonts w:asciiTheme="majorHAnsi" w:eastAsiaTheme="majorEastAsia" w:hAnsiTheme="majorHAnsi" w:cstheme="majorBidi"/>
+        <w:i/>
+        <w:iCs/>
+        <w:sz w:val="26"/>
+      </w:rPr>
+      <w:tblPr/>
+      <w:tcPr>
+        <w:tcBorders>
+          <w:right w:val="single" w:sz="4" w:space="0" w:color="7F7F7F" w:themeColor="text1" w:themeTint="80"/>
+        </w:tcBorders>
+        <w:shd w:val="clear" w:color="auto" w:fill="FFFFFF" w:themeFill="background1"/>
+      </w:tcPr>
+    </w:tblStylePr>
+    <w:tblStylePr w:type="lastCol">
+      <w:rPr>
+        <w:rFonts w:asciiTheme="majorHAnsi" w:eastAsiaTheme="majorEastAsia" w:hAnsiTheme="majorHAnsi" w:cstheme="majorBidi"/>
+        <w:i/>
+        <w:iCs/>
+        <w:sz w:val="26"/>
+      </w:rPr>
+      <w:tblPr/>
+      <w:tcPr>
+        <w:tcBorders>
+          <w:left w:val="single" w:sz="4" w:space="0" w:color="7F7F7F" w:themeColor="text1" w:themeTint="80"/>
+        </w:tcBorders>
+        <w:shd w:val="clear" w:color="auto" w:fill="FFFFFF" w:themeFill="background1"/>
+      </w:tcPr>
+    </w:tblStylePr>
+    <w:tblStylePr w:type="band1Vert">
+      <w:tblPr/>
+      <w:tcPr>
+        <w:shd w:val="clear" w:color="auto" w:fill="F2F2F2" w:themeFill="background1" w:themeFillShade="F2"/>
+      </w:tcPr>
+    </w:tblStylePr>
+    <w:tblStylePr w:type="band1Horz">
+      <w:tblPr/>
+      <w:tcPr>
+        <w:shd w:val="clear" w:color="auto" w:fill="F2F2F2" w:themeFill="background1" w:themeFillShade="F2"/>
+      </w:tcPr>
+    </w:tblStylePr>
+    <w:tblStylePr w:type="neCell">
+      <w:tblPr/>
+      <w:tcPr>
+        <w:tcBorders>
+          <w:left w:val="nil"/>
+        </w:tcBorders>
+      </w:tcPr>
+    </w:tblStylePr>
+    <w:tblStylePr w:type="nwCell">
+      <w:tblPr/>
+      <w:tcPr>
+        <w:tcBorders>
+          <w:right w:val="nil"/>
+        </w:tcBorders>
+      </w:tcPr>
+    </w:tblStylePr>
+    <w:tblStylePr w:type="seCell">
+      <w:tblPr/>
+      <w:tcPr>
+        <w:tcBorders>
+          <w:left w:val="nil"/>
+        </w:tcBorders>
+      </w:tcPr>
+    </w:tblStylePr>
+    <w:tblStylePr w:type="swCell">
+      <w:tblPr/>
+      <w:tcPr>
+        <w:tcBorders>
+          <w:right w:val="nil"/>
+        </w:tcBorders>
+      </w:tcPr>
+    </w:tblStylePr>
+  </w:style>
+  <w:style w:type="table" w:styleId="PlainTable4">
+    <w:name w:val="Plain Table 4"/>
+    <w:basedOn w:val="TableNormal"/>
+    <w:uiPriority w:val="44"/>
+    <w:rsid w:val="00045C7E"/>
+    <w:pPr>
+      <w:spacing w:after="0" w:line="240" w:lineRule="auto"/>
+    </w:pPr>
+    <w:tblPr>
+      <w:tblStyleRowBandSize w:val="1"/>
+      <w:tblStyleColBandSize w:val="1"/>
+    </w:tblPr>
+    <w:tblStylePr w:type="firstRow">
+      <w:rPr>
+        <w:b/>
+        <w:bCs/>
+      </w:rPr>
+    </w:tblStylePr>
+    <w:tblStylePr w:type="lastRow">
+      <w:rPr>
+        <w:b/>
+        <w:bCs/>
+      </w:rPr>
+    </w:tblStylePr>
+    <w:tblStylePr w:type="firstCol">
+      <w:rPr>
+        <w:b/>
+        <w:bCs/>
+      </w:rPr>
+    </w:tblStylePr>
+    <w:tblStylePr w:type="lastCol">
+      <w:rPr>
+        <w:b/>
+        <w:bCs/>
+      </w:rPr>
+    </w:tblStylePr>
+    <w:tblStylePr w:type="band1Vert">
+      <w:tblPr/>
+      <w:tcPr>
+        <w:shd w:val="clear" w:color="auto" w:fill="F2F2F2" w:themeFill="background1" w:themeFillShade="F2"/>
+      </w:tcPr>
+    </w:tblStylePr>
+    <w:tblStylePr w:type="band1Horz">
+      <w:tblPr/>
+      <w:tcPr>
+        <w:shd w:val="clear" w:color="auto" w:fill="F2F2F2" w:themeFill="background1" w:themeFillShade="F2"/>
+      </w:tcPr>
+    </w:tblStylePr>
+  </w:style>
 </w:styles>
 </file>
 

</xml_diff>